<commit_message>
Clean up reference documents.
</commit_message>
<xml_diff>
--- a/DocumentDefinitions/reference.docx
+++ b/DocumentDefinitions/reference.docx
@@ -1,202 +1,10 @@
 
 <file path=word/document.xml><?xml version="1.0" encoding="utf-8"?>
-<w:document xmlns:wpc="http://schemas.microsoft.com/office/word/2010/wordprocessingCanvas" xmlns:cx="http://schemas.microsoft.com/office/drawing/2014/chartex" xmlns:cx1="http://schemas.microsoft.com/office/drawing/2015/9/8/chartex" xmlns:cx2="http://schemas.microsoft.com/office/drawing/2015/10/21/chartex" xmlns:cx3="http://schemas.microsoft.com/office/drawing/2016/5/9/chartex" xmlns:cx4="http://schemas.microsoft.com/office/drawing/2016/5/10/chartex" xmlns:cx5="http://schemas.microsoft.com/office/drawing/2016/5/11/chartex" xmlns:cx6="http://schemas.microsoft.com/office/drawing/2016/5/12/chartex" xmlns:cx7="http://schemas.microsoft.com/office/drawing/2016/5/13/chartex" xmlns:cx8="http://schemas.microsoft.com/office/drawing/2016/5/14/chartex" xmlns:mc="http://schemas.openxmlformats.org/markup-compatibility/2006" xmlns:aink="http://schemas.microsoft.com/office/drawing/2016/ink" xmlns:am3d="http://schemas.microsoft.com/office/drawing/2017/model3d" xmlns:o="urn:schemas-microsoft-com:office:office" xmlns:r="http://schemas.openxmlformats.org/officeDocument/2006/relationships" xmlns:m="http://schemas.openxmlformats.org/officeDocument/2006/math" xmlns:v="urn:schemas-microsoft-com:vml" xmlns:wp14="http://schemas.microsoft.com/office/word/2010/wordprocessingDrawing" xmlns:wp="http://schemas.openxmlformats.org/drawingml/2006/wordprocessingDrawing" xmlns:w10="urn:schemas-microsoft-com:office:word" xmlns:w="http://schemas.openxmlformats.org/wordprocessingml/2006/main" xmlns:w14="http://schemas.microsoft.com/office/word/2010/wordml" xmlns:w15="http://schemas.microsoft.com/office/word/2012/wordml" xmlns:w16cid="http://schemas.microsoft.com/office/word/2016/wordml/cid" xmlns:w16se="http://schemas.microsoft.com/office/word/2015/wordml/symex" xmlns:wpg="http://schemas.microsoft.com/office/word/2010/wordprocessingGroup" xmlns:wpi="http://schemas.microsoft.com/office/word/2010/wordprocessingInk" xmlns:wne="http://schemas.microsoft.com/office/word/2006/wordml" xmlns:wps="http://schemas.microsoft.com/office/word/2010/wordprocessingShape" mc:Ignorable="w14 w15 w16se w16cid wp14">
+<w:document xmlns:wpc="http://schemas.microsoft.com/office/word/2010/wordprocessingCanvas" xmlns:cx="http://schemas.microsoft.com/office/drawing/2014/chartex" xmlns:cx1="http://schemas.microsoft.com/office/drawing/2015/9/8/chartex" xmlns:cx2="http://schemas.microsoft.com/office/drawing/2015/10/21/chartex" xmlns:cx3="http://schemas.microsoft.com/office/drawing/2016/5/9/chartex" xmlns:cx4="http://schemas.microsoft.com/office/drawing/2016/5/10/chartex" xmlns:cx5="http://schemas.microsoft.com/office/drawing/2016/5/11/chartex" xmlns:cx6="http://schemas.microsoft.com/office/drawing/2016/5/12/chartex" xmlns:cx7="http://schemas.microsoft.com/office/drawing/2016/5/13/chartex" xmlns:cx8="http://schemas.microsoft.com/office/drawing/2016/5/14/chartex" xmlns:mc="http://schemas.openxmlformats.org/markup-compatibility/2006" xmlns:aink="http://schemas.microsoft.com/office/drawing/2016/ink" xmlns:am3d="http://schemas.microsoft.com/office/drawing/2017/model3d" xmlns:o="urn:schemas-microsoft-com:office:office" xmlns:r="http://schemas.openxmlformats.org/officeDocument/2006/relationships" xmlns:m="http://schemas.openxmlformats.org/officeDocument/2006/math" xmlns:v="urn:schemas-microsoft-com:vml" xmlns:wp14="http://schemas.microsoft.com/office/word/2010/wordprocessingDrawing" xmlns:wp="http://schemas.openxmlformats.org/drawingml/2006/wordprocessingDrawing" xmlns:w10="urn:schemas-microsoft-com:office:word" xmlns:w="http://schemas.openxmlformats.org/wordprocessingml/2006/main" xmlns:w14="http://schemas.microsoft.com/office/word/2010/wordml" xmlns:w15="http://schemas.microsoft.com/office/word/2012/wordml" xmlns:w16cex="http://schemas.microsoft.com/office/word/2018/wordml/cex" xmlns:w16cid="http://schemas.microsoft.com/office/word/2016/wordml/cid" xmlns:w16="http://schemas.microsoft.com/office/word/2018/wordml" xmlns:w16se="http://schemas.microsoft.com/office/word/2015/wordml/symex" xmlns:wpg="http://schemas.microsoft.com/office/word/2010/wordprocessingGroup" xmlns:wpi="http://schemas.microsoft.com/office/word/2010/wordprocessingInk" xmlns:wne="http://schemas.microsoft.com/office/word/2006/wordml" xmlns:wps="http://schemas.microsoft.com/office/word/2010/wordprocessingShape" mc:Ignorable="w14 w15 w16se w16cid w16 w16cex wp14">
   <w:body>
-    <w:p>
-      <w:pPr>
-        <w:pStyle w:val="Kop1"/>
-      </w:pPr>
-      <w:bookmarkStart w:id="0" w:name="_Toc18766544"/>
-      <w:r>
-        <w:t>Heading 1</w:t>
-      </w:r>
-      <w:bookmarkEnd w:id="0"/>
-    </w:p>
-    <w:p>
-      <w:pPr>
-        <w:pStyle w:val="Kop2"/>
-      </w:pPr>
-      <w:bookmarkStart w:id="1" w:name="_Toc18766545"/>
-      <w:r>
-        <w:t>Heading 2</w:t>
-      </w:r>
-      <w:bookmarkEnd w:id="1"/>
-    </w:p>
-    <w:p>
-      <w:pPr>
-        <w:pStyle w:val="Kop3"/>
-      </w:pPr>
-      <w:bookmarkStart w:id="2" w:name="_Toc18766546"/>
-      <w:r>
-        <w:t>Heading 3</w:t>
-      </w:r>
-      <w:bookmarkEnd w:id="2"/>
-    </w:p>
-    <w:p>
-      <w:pPr>
-        <w:pStyle w:val="Kop4"/>
-      </w:pPr>
-      <w:r>
-        <w:t>Heading 4</w:t>
-      </w:r>
-    </w:p>
-    <w:p>
-      <w:pPr>
-        <w:pStyle w:val="Kop5"/>
-      </w:pPr>
-      <w:r>
-        <w:t>Heading 5</w:t>
-      </w:r>
-    </w:p>
-    <w:p>
-      <w:r>
-        <w:t>Normal</w:t>
-      </w:r>
-    </w:p>
-    <w:p>
-      <w:pPr>
-        <w:pStyle w:val="Compact"/>
-      </w:pPr>
-      <w:r>
-        <w:t>Compact</w:t>
-      </w:r>
-    </w:p>
-    <w:p>
-      <w:pPr>
-        <w:pStyle w:val="Lijstopsomteken1"/>
-      </w:pPr>
-      <w:r>
-        <w:t>Lijst opsom.teken1</w:t>
-      </w:r>
-    </w:p>
-    <w:p>
-      <w:pPr>
-        <w:pStyle w:val="Lijstnummering1"/>
-      </w:pPr>
-      <w:r>
-        <w:t>Lijstnummering1</w:t>
-      </w:r>
-    </w:p>
-    <w:p>
-      <w:pPr>
-        <w:pStyle w:val="Titel"/>
-      </w:pPr>
-      <w:r>
-        <w:rPr>
-          <w:szCs w:val="48"/>
-        </w:rPr>
-        <w:t>Ti</w:t>
-      </w:r>
-      <w:bookmarkStart w:id="3" w:name="_GoBack"/>
-      <w:bookmarkEnd w:id="3"/>
-      <w:r>
-        <w:rPr>
-          <w:szCs w:val="48"/>
-        </w:rPr>
-        <w:t>tle</w:t>
-      </w:r>
-    </w:p>
-    <w:p>
-      <w:pPr>
-        <w:pStyle w:val="Maatregel"/>
-      </w:pPr>
-      <w:r>
-        <w:t>Maatregel</w:t>
-      </w:r>
-    </w:p>
-    <w:p>
-      <w:pPr>
-        <w:rPr>
-          <w:rStyle w:val="Instructie"/>
-        </w:rPr>
-      </w:pPr>
-      <w:r>
-        <w:rPr>
-          <w:rStyle w:val="Instructie"/>
-        </w:rPr>
-        <w:t>Instructie</w:t>
-      </w:r>
-    </w:p>
-    <w:tbl>
-      <w:tblPr>
-        <w:tblStyle w:val="Tabelraster1"/>
-        <w:tblW w:w="0" w:type="auto"/>
-        <w:tblLook w:val="04A0" w:firstRow="1" w:lastRow="0" w:firstColumn="1" w:lastColumn="0" w:noHBand="0" w:noVBand="1"/>
-      </w:tblPr>
-      <w:tblGrid>
-        <w:gridCol w:w="4916"/>
-        <w:gridCol w:w="4154"/>
-      </w:tblGrid>
-      <w:tr>
-        <w:trPr>
-          <w:cnfStyle w:val="100000000000" w:firstRow="1" w:lastRow="0" w:firstColumn="0" w:lastColumn="0" w:oddVBand="0" w:evenVBand="0" w:oddHBand="0" w:evenHBand="0" w:firstRowFirstColumn="0" w:firstRowLastColumn="0" w:lastRowFirstColumn="0" w:lastRowLastColumn="0"/>
-        </w:trPr>
-        <w:tc>
-          <w:tcPr>
-            <w:tcW w:w="4874" w:type="dxa"/>
-          </w:tcPr>
-          <w:p>
-            <w:r>
-              <w:t>Tabelraster1</w:t>
-            </w:r>
-          </w:p>
-        </w:tc>
-        <w:tc>
-          <w:tcPr>
-            <w:tcW w:w="4112" w:type="dxa"/>
-          </w:tcPr>
-          <w:p/>
-        </w:tc>
-      </w:tr>
-      <w:tr>
-        <w:tc>
-          <w:tcPr>
-            <w:tcW w:w="4874" w:type="dxa"/>
-          </w:tcPr>
-          <w:p>
-            <w:r>
-              <w:t>Tabelraster1</w:t>
-            </w:r>
-          </w:p>
-        </w:tc>
-        <w:tc>
-          <w:tcPr>
-            <w:tcW w:w="4112" w:type="dxa"/>
-          </w:tcPr>
-          <w:p/>
-        </w:tc>
-      </w:tr>
-    </w:tbl>
     <w:p/>
-    <w:p>
-      <w:r>
-        <w:br w:type="page"/>
-      </w:r>
-    </w:p>
-    <w:p>
-      <w:r>
-        <w:lastRenderedPageBreak/>
-        <w:t>Tweede pagina</w:t>
-      </w:r>
-    </w:p>
-    <w:p>
-      <w:pPr>
-        <w:pStyle w:val="Kopinhoudsopgave1"/>
-      </w:pPr>
-      <w:r>
-        <w:t>Kop inhoudsopgave 1</w:t>
-      </w:r>
-    </w:p>
-    <w:p>
-      <w:pPr>
-        <w:rPr>
-          <w:lang w:eastAsia="nl-NL"/>
-        </w:rPr>
-      </w:pPr>
-    </w:p>
     <w:sectPr>
-      <w:headerReference w:type="default" r:id="rId8"/>
-      <w:footerReference w:type="default" r:id="rId9"/>
+      <w:footerReference w:type="default" r:id="rId8"/>
       <w:pgSz w:w="11906" w:h="16838"/>
       <w:pgMar w:top="1985" w:right="1418" w:bottom="1985" w:left="1418" w:header="709" w:footer="709" w:gutter="0"/>
       <w:cols w:space="708"/>
@@ -208,7 +16,7 @@
 </file>
 
 <file path=word/endnotes.xml><?xml version="1.0" encoding="utf-8"?>
-<w:endnotes xmlns:wpc="http://schemas.microsoft.com/office/word/2010/wordprocessingCanvas" xmlns:cx="http://schemas.microsoft.com/office/drawing/2014/chartex" xmlns:cx1="http://schemas.microsoft.com/office/drawing/2015/9/8/chartex" xmlns:cx2="http://schemas.microsoft.com/office/drawing/2015/10/21/chartex" xmlns:cx3="http://schemas.microsoft.com/office/drawing/2016/5/9/chartex" xmlns:cx4="http://schemas.microsoft.com/office/drawing/2016/5/10/chartex" xmlns:cx5="http://schemas.microsoft.com/office/drawing/2016/5/11/chartex" xmlns:cx6="http://schemas.microsoft.com/office/drawing/2016/5/12/chartex" xmlns:cx7="http://schemas.microsoft.com/office/drawing/2016/5/13/chartex" xmlns:cx8="http://schemas.microsoft.com/office/drawing/2016/5/14/chartex" xmlns:mc="http://schemas.openxmlformats.org/markup-compatibility/2006" xmlns:aink="http://schemas.microsoft.com/office/drawing/2016/ink" xmlns:am3d="http://schemas.microsoft.com/office/drawing/2017/model3d" xmlns:o="urn:schemas-microsoft-com:office:office" xmlns:r="http://schemas.openxmlformats.org/officeDocument/2006/relationships" xmlns:m="http://schemas.openxmlformats.org/officeDocument/2006/math" xmlns:v="urn:schemas-microsoft-com:vml" xmlns:wp14="http://schemas.microsoft.com/office/word/2010/wordprocessingDrawing" xmlns:wp="http://schemas.openxmlformats.org/drawingml/2006/wordprocessingDrawing" xmlns:w10="urn:schemas-microsoft-com:office:word" xmlns:w="http://schemas.openxmlformats.org/wordprocessingml/2006/main" xmlns:w14="http://schemas.microsoft.com/office/word/2010/wordml" xmlns:w15="http://schemas.microsoft.com/office/word/2012/wordml" xmlns:w16cid="http://schemas.microsoft.com/office/word/2016/wordml/cid" xmlns:w16se="http://schemas.microsoft.com/office/word/2015/wordml/symex" xmlns:wpg="http://schemas.microsoft.com/office/word/2010/wordprocessingGroup" xmlns:wpi="http://schemas.microsoft.com/office/word/2010/wordprocessingInk" xmlns:wne="http://schemas.microsoft.com/office/word/2006/wordml" xmlns:wps="http://schemas.microsoft.com/office/word/2010/wordprocessingShape" mc:Ignorable="w14 w15 w16se w16cid wp14">
+<w:endnotes xmlns:wpc="http://schemas.microsoft.com/office/word/2010/wordprocessingCanvas" xmlns:cx="http://schemas.microsoft.com/office/drawing/2014/chartex" xmlns:cx1="http://schemas.microsoft.com/office/drawing/2015/9/8/chartex" xmlns:cx2="http://schemas.microsoft.com/office/drawing/2015/10/21/chartex" xmlns:cx3="http://schemas.microsoft.com/office/drawing/2016/5/9/chartex" xmlns:cx4="http://schemas.microsoft.com/office/drawing/2016/5/10/chartex" xmlns:cx5="http://schemas.microsoft.com/office/drawing/2016/5/11/chartex" xmlns:cx6="http://schemas.microsoft.com/office/drawing/2016/5/12/chartex" xmlns:cx7="http://schemas.microsoft.com/office/drawing/2016/5/13/chartex" xmlns:cx8="http://schemas.microsoft.com/office/drawing/2016/5/14/chartex" xmlns:mc="http://schemas.openxmlformats.org/markup-compatibility/2006" xmlns:aink="http://schemas.microsoft.com/office/drawing/2016/ink" xmlns:am3d="http://schemas.microsoft.com/office/drawing/2017/model3d" xmlns:o="urn:schemas-microsoft-com:office:office" xmlns:r="http://schemas.openxmlformats.org/officeDocument/2006/relationships" xmlns:m="http://schemas.openxmlformats.org/officeDocument/2006/math" xmlns:v="urn:schemas-microsoft-com:vml" xmlns:wp14="http://schemas.microsoft.com/office/word/2010/wordprocessingDrawing" xmlns:wp="http://schemas.openxmlformats.org/drawingml/2006/wordprocessingDrawing" xmlns:w10="urn:schemas-microsoft-com:office:word" xmlns:w="http://schemas.openxmlformats.org/wordprocessingml/2006/main" xmlns:w14="http://schemas.microsoft.com/office/word/2010/wordml" xmlns:w15="http://schemas.microsoft.com/office/word/2012/wordml" xmlns:w16cex="http://schemas.microsoft.com/office/word/2018/wordml/cex" xmlns:w16cid="http://schemas.microsoft.com/office/word/2016/wordml/cid" xmlns:w16="http://schemas.microsoft.com/office/word/2018/wordml" xmlns:w16se="http://schemas.microsoft.com/office/word/2015/wordml/symex" xmlns:wpg="http://schemas.microsoft.com/office/word/2010/wordprocessingGroup" xmlns:wpi="http://schemas.microsoft.com/office/word/2010/wordprocessingInk" xmlns:wne="http://schemas.microsoft.com/office/word/2006/wordml" xmlns:wps="http://schemas.microsoft.com/office/word/2010/wordprocessingShape" mc:Ignorable="w14 w15 w16se w16cid w16 w16cex wp14">
   <w:endnote w:type="separator" w:id="-1">
     <w:p>
       <w:pPr>
@@ -233,7 +41,7 @@
 </file>
 
 <file path=word/footer1.xml><?xml version="1.0" encoding="utf-8"?>
-<w:ftr xmlns:wpc="http://schemas.microsoft.com/office/word/2010/wordprocessingCanvas" xmlns:cx="http://schemas.microsoft.com/office/drawing/2014/chartex" xmlns:cx1="http://schemas.microsoft.com/office/drawing/2015/9/8/chartex" xmlns:cx2="http://schemas.microsoft.com/office/drawing/2015/10/21/chartex" xmlns:cx3="http://schemas.microsoft.com/office/drawing/2016/5/9/chartex" xmlns:cx4="http://schemas.microsoft.com/office/drawing/2016/5/10/chartex" xmlns:cx5="http://schemas.microsoft.com/office/drawing/2016/5/11/chartex" xmlns:cx6="http://schemas.microsoft.com/office/drawing/2016/5/12/chartex" xmlns:cx7="http://schemas.microsoft.com/office/drawing/2016/5/13/chartex" xmlns:cx8="http://schemas.microsoft.com/office/drawing/2016/5/14/chartex" xmlns:mc="http://schemas.openxmlformats.org/markup-compatibility/2006" xmlns:aink="http://schemas.microsoft.com/office/drawing/2016/ink" xmlns:am3d="http://schemas.microsoft.com/office/drawing/2017/model3d" xmlns:o="urn:schemas-microsoft-com:office:office" xmlns:r="http://schemas.openxmlformats.org/officeDocument/2006/relationships" xmlns:m="http://schemas.openxmlformats.org/officeDocument/2006/math" xmlns:v="urn:schemas-microsoft-com:vml" xmlns:wp14="http://schemas.microsoft.com/office/word/2010/wordprocessingDrawing" xmlns:wp="http://schemas.openxmlformats.org/drawingml/2006/wordprocessingDrawing" xmlns:w10="urn:schemas-microsoft-com:office:word" xmlns:w="http://schemas.openxmlformats.org/wordprocessingml/2006/main" xmlns:w14="http://schemas.microsoft.com/office/word/2010/wordml" xmlns:w15="http://schemas.microsoft.com/office/word/2012/wordml" xmlns:w16cid="http://schemas.microsoft.com/office/word/2016/wordml/cid" xmlns:w16se="http://schemas.microsoft.com/office/word/2015/wordml/symex" xmlns:wpg="http://schemas.microsoft.com/office/word/2010/wordprocessingGroup" xmlns:wpi="http://schemas.microsoft.com/office/word/2010/wordprocessingInk" xmlns:wne="http://schemas.microsoft.com/office/word/2006/wordml" xmlns:wps="http://schemas.microsoft.com/office/word/2010/wordprocessingShape" mc:Ignorable="w14 w15 w16se w16cid wp14">
+<w:ftr xmlns:wpc="http://schemas.microsoft.com/office/word/2010/wordprocessingCanvas" xmlns:cx="http://schemas.microsoft.com/office/drawing/2014/chartex" xmlns:cx1="http://schemas.microsoft.com/office/drawing/2015/9/8/chartex" xmlns:cx2="http://schemas.microsoft.com/office/drawing/2015/10/21/chartex" xmlns:cx3="http://schemas.microsoft.com/office/drawing/2016/5/9/chartex" xmlns:cx4="http://schemas.microsoft.com/office/drawing/2016/5/10/chartex" xmlns:cx5="http://schemas.microsoft.com/office/drawing/2016/5/11/chartex" xmlns:cx6="http://schemas.microsoft.com/office/drawing/2016/5/12/chartex" xmlns:cx7="http://schemas.microsoft.com/office/drawing/2016/5/13/chartex" xmlns:cx8="http://schemas.microsoft.com/office/drawing/2016/5/14/chartex" xmlns:mc="http://schemas.openxmlformats.org/markup-compatibility/2006" xmlns:aink="http://schemas.microsoft.com/office/drawing/2016/ink" xmlns:am3d="http://schemas.microsoft.com/office/drawing/2017/model3d" xmlns:o="urn:schemas-microsoft-com:office:office" xmlns:r="http://schemas.openxmlformats.org/officeDocument/2006/relationships" xmlns:m="http://schemas.openxmlformats.org/officeDocument/2006/math" xmlns:v="urn:schemas-microsoft-com:vml" xmlns:wp14="http://schemas.microsoft.com/office/word/2010/wordprocessingDrawing" xmlns:wp="http://schemas.openxmlformats.org/drawingml/2006/wordprocessingDrawing" xmlns:w10="urn:schemas-microsoft-com:office:word" xmlns:w="http://schemas.openxmlformats.org/wordprocessingml/2006/main" xmlns:w14="http://schemas.microsoft.com/office/word/2010/wordml" xmlns:w15="http://schemas.microsoft.com/office/word/2012/wordml" xmlns:w16cex="http://schemas.microsoft.com/office/word/2018/wordml/cex" xmlns:w16cid="http://schemas.microsoft.com/office/word/2016/wordml/cid" xmlns:w16="http://schemas.microsoft.com/office/word/2018/wordml" xmlns:w16se="http://schemas.microsoft.com/office/word/2015/wordml/symex" xmlns:wpg="http://schemas.microsoft.com/office/word/2010/wordprocessingGroup" xmlns:wpi="http://schemas.microsoft.com/office/word/2010/wordprocessingInk" xmlns:wne="http://schemas.microsoft.com/office/word/2006/wordml" xmlns:wps="http://schemas.microsoft.com/office/word/2010/wordprocessingShape" mc:Ignorable="w14 w15 w16se w16cid w16 w16cex wp14">
   <w:sdt>
     <w:sdtPr>
       <w:id w:val="-458108813"/>
@@ -338,7 +146,7 @@
 </file>
 
 <file path=word/footnotes.xml><?xml version="1.0" encoding="utf-8"?>
-<w:footnotes xmlns:wpc="http://schemas.microsoft.com/office/word/2010/wordprocessingCanvas" xmlns:cx="http://schemas.microsoft.com/office/drawing/2014/chartex" xmlns:cx1="http://schemas.microsoft.com/office/drawing/2015/9/8/chartex" xmlns:cx2="http://schemas.microsoft.com/office/drawing/2015/10/21/chartex" xmlns:cx3="http://schemas.microsoft.com/office/drawing/2016/5/9/chartex" xmlns:cx4="http://schemas.microsoft.com/office/drawing/2016/5/10/chartex" xmlns:cx5="http://schemas.microsoft.com/office/drawing/2016/5/11/chartex" xmlns:cx6="http://schemas.microsoft.com/office/drawing/2016/5/12/chartex" xmlns:cx7="http://schemas.microsoft.com/office/drawing/2016/5/13/chartex" xmlns:cx8="http://schemas.microsoft.com/office/drawing/2016/5/14/chartex" xmlns:mc="http://schemas.openxmlformats.org/markup-compatibility/2006" xmlns:aink="http://schemas.microsoft.com/office/drawing/2016/ink" xmlns:am3d="http://schemas.microsoft.com/office/drawing/2017/model3d" xmlns:o="urn:schemas-microsoft-com:office:office" xmlns:r="http://schemas.openxmlformats.org/officeDocument/2006/relationships" xmlns:m="http://schemas.openxmlformats.org/officeDocument/2006/math" xmlns:v="urn:schemas-microsoft-com:vml" xmlns:wp14="http://schemas.microsoft.com/office/word/2010/wordprocessingDrawing" xmlns:wp="http://schemas.openxmlformats.org/drawingml/2006/wordprocessingDrawing" xmlns:w10="urn:schemas-microsoft-com:office:word" xmlns:w="http://schemas.openxmlformats.org/wordprocessingml/2006/main" xmlns:w14="http://schemas.microsoft.com/office/word/2010/wordml" xmlns:w15="http://schemas.microsoft.com/office/word/2012/wordml" xmlns:w16cid="http://schemas.microsoft.com/office/word/2016/wordml/cid" xmlns:w16se="http://schemas.microsoft.com/office/word/2015/wordml/symex" xmlns:wpg="http://schemas.microsoft.com/office/word/2010/wordprocessingGroup" xmlns:wpi="http://schemas.microsoft.com/office/word/2010/wordprocessingInk" xmlns:wne="http://schemas.microsoft.com/office/word/2006/wordml" xmlns:wps="http://schemas.microsoft.com/office/word/2010/wordprocessingShape" mc:Ignorable="w14 w15 w16se w16cid wp14">
+<w:footnotes xmlns:wpc="http://schemas.microsoft.com/office/word/2010/wordprocessingCanvas" xmlns:cx="http://schemas.microsoft.com/office/drawing/2014/chartex" xmlns:cx1="http://schemas.microsoft.com/office/drawing/2015/9/8/chartex" xmlns:cx2="http://schemas.microsoft.com/office/drawing/2015/10/21/chartex" xmlns:cx3="http://schemas.microsoft.com/office/drawing/2016/5/9/chartex" xmlns:cx4="http://schemas.microsoft.com/office/drawing/2016/5/10/chartex" xmlns:cx5="http://schemas.microsoft.com/office/drawing/2016/5/11/chartex" xmlns:cx6="http://schemas.microsoft.com/office/drawing/2016/5/12/chartex" xmlns:cx7="http://schemas.microsoft.com/office/drawing/2016/5/13/chartex" xmlns:cx8="http://schemas.microsoft.com/office/drawing/2016/5/14/chartex" xmlns:mc="http://schemas.openxmlformats.org/markup-compatibility/2006" xmlns:aink="http://schemas.microsoft.com/office/drawing/2016/ink" xmlns:am3d="http://schemas.microsoft.com/office/drawing/2017/model3d" xmlns:o="urn:schemas-microsoft-com:office:office" xmlns:r="http://schemas.openxmlformats.org/officeDocument/2006/relationships" xmlns:m="http://schemas.openxmlformats.org/officeDocument/2006/math" xmlns:v="urn:schemas-microsoft-com:vml" xmlns:wp14="http://schemas.microsoft.com/office/word/2010/wordprocessingDrawing" xmlns:wp="http://schemas.openxmlformats.org/drawingml/2006/wordprocessingDrawing" xmlns:w10="urn:schemas-microsoft-com:office:word" xmlns:w="http://schemas.openxmlformats.org/wordprocessingml/2006/main" xmlns:w14="http://schemas.microsoft.com/office/word/2010/wordml" xmlns:w15="http://schemas.microsoft.com/office/word/2012/wordml" xmlns:w16cex="http://schemas.microsoft.com/office/word/2018/wordml/cex" xmlns:w16cid="http://schemas.microsoft.com/office/word/2016/wordml/cid" xmlns:w16="http://schemas.microsoft.com/office/word/2018/wordml" xmlns:w16se="http://schemas.microsoft.com/office/word/2015/wordml/symex" xmlns:wpg="http://schemas.microsoft.com/office/word/2010/wordprocessingGroup" xmlns:wpi="http://schemas.microsoft.com/office/word/2010/wordprocessingInk" xmlns:wne="http://schemas.microsoft.com/office/word/2006/wordml" xmlns:wps="http://schemas.microsoft.com/office/word/2010/wordprocessingShape" mc:Ignorable="w14 w15 w16se w16cid w16 w16cex wp14">
   <w:footnote w:type="separator" w:id="-1">
     <w:p>
       <w:pPr>
@@ -362,31 +170,8 @@
 </w:footnotes>
 </file>
 
-<file path=word/header1.xml><?xml version="1.0" encoding="utf-8"?>
-<w:hdr xmlns:wpc="http://schemas.microsoft.com/office/word/2010/wordprocessingCanvas" xmlns:cx="http://schemas.microsoft.com/office/drawing/2014/chartex" xmlns:cx1="http://schemas.microsoft.com/office/drawing/2015/9/8/chartex" xmlns:cx2="http://schemas.microsoft.com/office/drawing/2015/10/21/chartex" xmlns:cx3="http://schemas.microsoft.com/office/drawing/2016/5/9/chartex" xmlns:cx4="http://schemas.microsoft.com/office/drawing/2016/5/10/chartex" xmlns:cx5="http://schemas.microsoft.com/office/drawing/2016/5/11/chartex" xmlns:cx6="http://schemas.microsoft.com/office/drawing/2016/5/12/chartex" xmlns:cx7="http://schemas.microsoft.com/office/drawing/2016/5/13/chartex" xmlns:cx8="http://schemas.microsoft.com/office/drawing/2016/5/14/chartex" xmlns:mc="http://schemas.openxmlformats.org/markup-compatibility/2006" xmlns:aink="http://schemas.microsoft.com/office/drawing/2016/ink" xmlns:am3d="http://schemas.microsoft.com/office/drawing/2017/model3d" xmlns:o="urn:schemas-microsoft-com:office:office" xmlns:r="http://schemas.openxmlformats.org/officeDocument/2006/relationships" xmlns:m="http://schemas.openxmlformats.org/officeDocument/2006/math" xmlns:v="urn:schemas-microsoft-com:vml" xmlns:wp14="http://schemas.microsoft.com/office/word/2010/wordprocessingDrawing" xmlns:wp="http://schemas.openxmlformats.org/drawingml/2006/wordprocessingDrawing" xmlns:w10="urn:schemas-microsoft-com:office:word" xmlns:w="http://schemas.openxmlformats.org/wordprocessingml/2006/main" xmlns:w14="http://schemas.microsoft.com/office/word/2010/wordml" xmlns:w15="http://schemas.microsoft.com/office/word/2012/wordml" xmlns:w16cid="http://schemas.microsoft.com/office/word/2016/wordml/cid" xmlns:w16se="http://schemas.microsoft.com/office/word/2015/wordml/symex" xmlns:wpg="http://schemas.microsoft.com/office/word/2010/wordprocessingGroup" xmlns:wpi="http://schemas.microsoft.com/office/word/2010/wordprocessingInk" xmlns:wne="http://schemas.microsoft.com/office/word/2006/wordml" xmlns:wps="http://schemas.microsoft.com/office/word/2010/wordprocessingShape" mc:Ignorable="w14 w15 w16se w16cid wp14">
-  <w:p>
-    <w:pPr>
-      <w:pStyle w:val="Koptekst"/>
-    </w:pPr>
-    <w:r>
-      <w:t>Koptekst</w:t>
-    </w:r>
-    <w:r>
-      <w:t xml:space="preserve"> links</w:t>
-    </w:r>
-    <w:r>
-      <w:tab/>
-    </w:r>
-    <w:r>
-      <w:tab/>
-      <w:t>Koptekst rechts</w:t>
-    </w:r>
-  </w:p>
-</w:hdr>
-</file>
-
 <file path=word/numbering.xml><?xml version="1.0" encoding="utf-8"?>
-<w:numbering xmlns:wpc="http://schemas.microsoft.com/office/word/2010/wordprocessingCanvas" xmlns:cx="http://schemas.microsoft.com/office/drawing/2014/chartex" xmlns:cx1="http://schemas.microsoft.com/office/drawing/2015/9/8/chartex" xmlns:cx2="http://schemas.microsoft.com/office/drawing/2015/10/21/chartex" xmlns:cx3="http://schemas.microsoft.com/office/drawing/2016/5/9/chartex" xmlns:cx4="http://schemas.microsoft.com/office/drawing/2016/5/10/chartex" xmlns:cx5="http://schemas.microsoft.com/office/drawing/2016/5/11/chartex" xmlns:cx6="http://schemas.microsoft.com/office/drawing/2016/5/12/chartex" xmlns:cx7="http://schemas.microsoft.com/office/drawing/2016/5/13/chartex" xmlns:cx8="http://schemas.microsoft.com/office/drawing/2016/5/14/chartex" xmlns:mc="http://schemas.openxmlformats.org/markup-compatibility/2006" xmlns:aink="http://schemas.microsoft.com/office/drawing/2016/ink" xmlns:am3d="http://schemas.microsoft.com/office/drawing/2017/model3d" xmlns:o="urn:schemas-microsoft-com:office:office" xmlns:r="http://schemas.openxmlformats.org/officeDocument/2006/relationships" xmlns:m="http://schemas.openxmlformats.org/officeDocument/2006/math" xmlns:v="urn:schemas-microsoft-com:vml" xmlns:wp14="http://schemas.microsoft.com/office/word/2010/wordprocessingDrawing" xmlns:wp="http://schemas.openxmlformats.org/drawingml/2006/wordprocessingDrawing" xmlns:w10="urn:schemas-microsoft-com:office:word" xmlns:w="http://schemas.openxmlformats.org/wordprocessingml/2006/main" xmlns:w14="http://schemas.microsoft.com/office/word/2010/wordml" xmlns:w15="http://schemas.microsoft.com/office/word/2012/wordml" xmlns:w16cid="http://schemas.microsoft.com/office/word/2016/wordml/cid" xmlns:w16se="http://schemas.microsoft.com/office/word/2015/wordml/symex" xmlns:wpg="http://schemas.microsoft.com/office/word/2010/wordprocessingGroup" xmlns:wpi="http://schemas.microsoft.com/office/word/2010/wordprocessingInk" xmlns:wne="http://schemas.microsoft.com/office/word/2006/wordml" xmlns:wps="http://schemas.microsoft.com/office/word/2010/wordprocessingShape" mc:Ignorable="w14 w15 w16se w16cid wp14">
+<w:numbering xmlns:wpc="http://schemas.microsoft.com/office/word/2010/wordprocessingCanvas" xmlns:cx="http://schemas.microsoft.com/office/drawing/2014/chartex" xmlns:cx1="http://schemas.microsoft.com/office/drawing/2015/9/8/chartex" xmlns:cx2="http://schemas.microsoft.com/office/drawing/2015/10/21/chartex" xmlns:cx3="http://schemas.microsoft.com/office/drawing/2016/5/9/chartex" xmlns:cx4="http://schemas.microsoft.com/office/drawing/2016/5/10/chartex" xmlns:cx5="http://schemas.microsoft.com/office/drawing/2016/5/11/chartex" xmlns:cx6="http://schemas.microsoft.com/office/drawing/2016/5/12/chartex" xmlns:cx7="http://schemas.microsoft.com/office/drawing/2016/5/13/chartex" xmlns:cx8="http://schemas.microsoft.com/office/drawing/2016/5/14/chartex" xmlns:mc="http://schemas.openxmlformats.org/markup-compatibility/2006" xmlns:aink="http://schemas.microsoft.com/office/drawing/2016/ink" xmlns:am3d="http://schemas.microsoft.com/office/drawing/2017/model3d" xmlns:o="urn:schemas-microsoft-com:office:office" xmlns:r="http://schemas.openxmlformats.org/officeDocument/2006/relationships" xmlns:m="http://schemas.openxmlformats.org/officeDocument/2006/math" xmlns:v="urn:schemas-microsoft-com:vml" xmlns:wp14="http://schemas.microsoft.com/office/word/2010/wordprocessingDrawing" xmlns:wp="http://schemas.openxmlformats.org/drawingml/2006/wordprocessingDrawing" xmlns:w10="urn:schemas-microsoft-com:office:word" xmlns:w="http://schemas.openxmlformats.org/wordprocessingml/2006/main" xmlns:w14="http://schemas.microsoft.com/office/word/2010/wordml" xmlns:w15="http://schemas.microsoft.com/office/word/2012/wordml" xmlns:w16cex="http://schemas.microsoft.com/office/word/2018/wordml/cex" xmlns:w16cid="http://schemas.microsoft.com/office/word/2016/wordml/cid" xmlns:w16="http://schemas.microsoft.com/office/word/2018/wordml" xmlns:w16se="http://schemas.microsoft.com/office/word/2015/wordml/symex" xmlns:wpg="http://schemas.microsoft.com/office/word/2010/wordprocessingGroup" xmlns:wpi="http://schemas.microsoft.com/office/word/2010/wordprocessingInk" xmlns:wne="http://schemas.microsoft.com/office/word/2006/wordml" xmlns:wps="http://schemas.microsoft.com/office/word/2010/wordprocessingShape" mc:Ignorable="w14 w15 w16se w16cid w16 w16cex wp14">
   <w:abstractNum w:abstractNumId="0" w15:restartNumberingAfterBreak="0">
     <w:nsid w:val="05B47AD0"/>
     <w:multiLevelType w:val="hybridMultilevel"/>
@@ -672,7 +457,7 @@
         <w:rFonts w:ascii="Symbol" w:hAnsi="Symbol" w:hint="default"/>
       </w:rPr>
     </w:lvl>
-    <w:lvl w:ilvl="1" w:tplc="04130003" w:tentative="1">
+    <w:lvl w:ilvl="1" w:tplc="04130003">
       <w:start w:val="1"/>
       <w:numFmt w:val="bullet"/>
       <w:lvlText w:val="o"/>
@@ -684,7 +469,7 @@
         <w:rFonts w:ascii="Courier New" w:hAnsi="Courier New" w:cs="Courier New" w:hint="default"/>
       </w:rPr>
     </w:lvl>
-    <w:lvl w:ilvl="2" w:tplc="04130005" w:tentative="1">
+    <w:lvl w:ilvl="2" w:tplc="04130005">
       <w:start w:val="1"/>
       <w:numFmt w:val="bullet"/>
       <w:lvlText w:val=""/>
@@ -1251,7 +1036,7 @@
 </file>
 
 <file path=word/styles.xml><?xml version="1.0" encoding="utf-8"?>
-<w:styles xmlns:mc="http://schemas.openxmlformats.org/markup-compatibility/2006" xmlns:r="http://schemas.openxmlformats.org/officeDocument/2006/relationships" xmlns:w="http://schemas.openxmlformats.org/wordprocessingml/2006/main" xmlns:w14="http://schemas.microsoft.com/office/word/2010/wordml" xmlns:w15="http://schemas.microsoft.com/office/word/2012/wordml" xmlns:w16cid="http://schemas.microsoft.com/office/word/2016/wordml/cid" xmlns:w16se="http://schemas.microsoft.com/office/word/2015/wordml/symex" mc:Ignorable="w14 w15 w16se w16cid">
+<w:styles xmlns:mc="http://schemas.openxmlformats.org/markup-compatibility/2006" xmlns:r="http://schemas.openxmlformats.org/officeDocument/2006/relationships" xmlns:w="http://schemas.openxmlformats.org/wordprocessingml/2006/main" xmlns:w14="http://schemas.microsoft.com/office/word/2010/wordml" xmlns:w15="http://schemas.microsoft.com/office/word/2012/wordml" xmlns:w16cex="http://schemas.microsoft.com/office/word/2018/wordml/cex" xmlns:w16cid="http://schemas.microsoft.com/office/word/2016/wordml/cid" xmlns:w16="http://schemas.microsoft.com/office/word/2018/wordml" xmlns:w16se="http://schemas.microsoft.com/office/word/2015/wordml/symex" mc:Ignorable="w14 w15 w16se w16cid w16 w16cex">
   <w:docDefaults>
     <w:rPrDefault>
       <w:rPr>
@@ -1267,7 +1052,7 @@
       </w:pPr>
     </w:pPrDefault>
   </w:docDefaults>
-  <w:latentStyles w:defLockedState="0" w:defUIPriority="99" w:defSemiHidden="0" w:defUnhideWhenUsed="0" w:defQFormat="0" w:count="375">
+  <w:latentStyles w:defLockedState="0" w:defUIPriority="99" w:defSemiHidden="0" w:defUnhideWhenUsed="0" w:defQFormat="0" w:count="376">
     <w:lsdException w:name="Normal" w:uiPriority="0" w:qFormat="1"/>
     <w:lsdException w:name="heading 1" w:uiPriority="9" w:qFormat="1"/>
     <w:lsdException w:name="heading 2" w:semiHidden="1" w:uiPriority="9" w:unhideWhenUsed="1" w:qFormat="1"/>
@@ -1643,6 +1428,7 @@
     <w:lsdException w:name="Smart Hyperlink" w:semiHidden="1" w:unhideWhenUsed="1"/>
     <w:lsdException w:name="Hashtag" w:semiHidden="1" w:unhideWhenUsed="1"/>
     <w:lsdException w:name="Unresolved Mention" w:semiHidden="1" w:unhideWhenUsed="1"/>
+    <w:lsdException w:name="Smart Link" w:semiHidden="1" w:unhideWhenUsed="1"/>
   </w:latentStyles>
   <w:style w:type="paragraph" w:default="1" w:styleId="Standaard">
     <w:name w:val="Normal"/>
@@ -2784,7 +2570,7 @@
 </file>
 
 <file path=customXml/itemProps1.xml><?xml version="1.0" encoding="utf-8"?>
-<ds:datastoreItem xmlns:ds="http://schemas.openxmlformats.org/officeDocument/2006/customXml" ds:itemID="{C1411471-7F8F-42EC-BFAA-E3F107A8ED75}">
+<ds:datastoreItem xmlns:ds="http://schemas.openxmlformats.org/officeDocument/2006/customXml" ds:itemID="{AF660B76-ECED-CF44-B35B-64D5331AFCC0}">
   <ds:schemaRefs>
     <ds:schemaRef ds:uri="http://schemas.openxmlformats.org/officeDocument/2006/bibliography"/>
   </ds:schemaRefs>

</xml_diff>

<commit_message>
Mdconvert python port (#273)
* Use Python to convert Markdown to XML.
* Add generiek template.
* Remove Travis settings, we don't use Travis for this project.
</commit_message>
<xml_diff>
--- a/DocumentDefinitions/reference.docx
+++ b/DocumentDefinitions/reference.docx
@@ -1,202 +1,10 @@
 
 <file path=word/document.xml><?xml version="1.0" encoding="utf-8"?>
-<w:document xmlns:wpc="http://schemas.microsoft.com/office/word/2010/wordprocessingCanvas" xmlns:cx="http://schemas.microsoft.com/office/drawing/2014/chartex" xmlns:cx1="http://schemas.microsoft.com/office/drawing/2015/9/8/chartex" xmlns:cx2="http://schemas.microsoft.com/office/drawing/2015/10/21/chartex" xmlns:cx3="http://schemas.microsoft.com/office/drawing/2016/5/9/chartex" xmlns:cx4="http://schemas.microsoft.com/office/drawing/2016/5/10/chartex" xmlns:cx5="http://schemas.microsoft.com/office/drawing/2016/5/11/chartex" xmlns:cx6="http://schemas.microsoft.com/office/drawing/2016/5/12/chartex" xmlns:cx7="http://schemas.microsoft.com/office/drawing/2016/5/13/chartex" xmlns:cx8="http://schemas.microsoft.com/office/drawing/2016/5/14/chartex" xmlns:mc="http://schemas.openxmlformats.org/markup-compatibility/2006" xmlns:aink="http://schemas.microsoft.com/office/drawing/2016/ink" xmlns:am3d="http://schemas.microsoft.com/office/drawing/2017/model3d" xmlns:o="urn:schemas-microsoft-com:office:office" xmlns:r="http://schemas.openxmlformats.org/officeDocument/2006/relationships" xmlns:m="http://schemas.openxmlformats.org/officeDocument/2006/math" xmlns:v="urn:schemas-microsoft-com:vml" xmlns:wp14="http://schemas.microsoft.com/office/word/2010/wordprocessingDrawing" xmlns:wp="http://schemas.openxmlformats.org/drawingml/2006/wordprocessingDrawing" xmlns:w10="urn:schemas-microsoft-com:office:word" xmlns:w="http://schemas.openxmlformats.org/wordprocessingml/2006/main" xmlns:w14="http://schemas.microsoft.com/office/word/2010/wordml" xmlns:w15="http://schemas.microsoft.com/office/word/2012/wordml" xmlns:w16cid="http://schemas.microsoft.com/office/word/2016/wordml/cid" xmlns:w16se="http://schemas.microsoft.com/office/word/2015/wordml/symex" xmlns:wpg="http://schemas.microsoft.com/office/word/2010/wordprocessingGroup" xmlns:wpi="http://schemas.microsoft.com/office/word/2010/wordprocessingInk" xmlns:wne="http://schemas.microsoft.com/office/word/2006/wordml" xmlns:wps="http://schemas.microsoft.com/office/word/2010/wordprocessingShape" mc:Ignorable="w14 w15 w16se w16cid wp14">
+<w:document xmlns:wpc="http://schemas.microsoft.com/office/word/2010/wordprocessingCanvas" xmlns:cx="http://schemas.microsoft.com/office/drawing/2014/chartex" xmlns:cx1="http://schemas.microsoft.com/office/drawing/2015/9/8/chartex" xmlns:cx2="http://schemas.microsoft.com/office/drawing/2015/10/21/chartex" xmlns:cx3="http://schemas.microsoft.com/office/drawing/2016/5/9/chartex" xmlns:cx4="http://schemas.microsoft.com/office/drawing/2016/5/10/chartex" xmlns:cx5="http://schemas.microsoft.com/office/drawing/2016/5/11/chartex" xmlns:cx6="http://schemas.microsoft.com/office/drawing/2016/5/12/chartex" xmlns:cx7="http://schemas.microsoft.com/office/drawing/2016/5/13/chartex" xmlns:cx8="http://schemas.microsoft.com/office/drawing/2016/5/14/chartex" xmlns:mc="http://schemas.openxmlformats.org/markup-compatibility/2006" xmlns:aink="http://schemas.microsoft.com/office/drawing/2016/ink" xmlns:am3d="http://schemas.microsoft.com/office/drawing/2017/model3d" xmlns:o="urn:schemas-microsoft-com:office:office" xmlns:r="http://schemas.openxmlformats.org/officeDocument/2006/relationships" xmlns:m="http://schemas.openxmlformats.org/officeDocument/2006/math" xmlns:v="urn:schemas-microsoft-com:vml" xmlns:wp14="http://schemas.microsoft.com/office/word/2010/wordprocessingDrawing" xmlns:wp="http://schemas.openxmlformats.org/drawingml/2006/wordprocessingDrawing" xmlns:w10="urn:schemas-microsoft-com:office:word" xmlns:w="http://schemas.openxmlformats.org/wordprocessingml/2006/main" xmlns:w14="http://schemas.microsoft.com/office/word/2010/wordml" xmlns:w15="http://schemas.microsoft.com/office/word/2012/wordml" xmlns:w16cex="http://schemas.microsoft.com/office/word/2018/wordml/cex" xmlns:w16cid="http://schemas.microsoft.com/office/word/2016/wordml/cid" xmlns:w16="http://schemas.microsoft.com/office/word/2018/wordml" xmlns:w16se="http://schemas.microsoft.com/office/word/2015/wordml/symex" xmlns:wpg="http://schemas.microsoft.com/office/word/2010/wordprocessingGroup" xmlns:wpi="http://schemas.microsoft.com/office/word/2010/wordprocessingInk" xmlns:wne="http://schemas.microsoft.com/office/word/2006/wordml" xmlns:wps="http://schemas.microsoft.com/office/word/2010/wordprocessingShape" mc:Ignorable="w14 w15 w16se w16cid w16 w16cex wp14">
   <w:body>
-    <w:p>
-      <w:pPr>
-        <w:pStyle w:val="Kop1"/>
-      </w:pPr>
-      <w:bookmarkStart w:id="0" w:name="_Toc18766544"/>
-      <w:r>
-        <w:t>Heading 1</w:t>
-      </w:r>
-      <w:bookmarkEnd w:id="0"/>
-    </w:p>
-    <w:p>
-      <w:pPr>
-        <w:pStyle w:val="Kop2"/>
-      </w:pPr>
-      <w:bookmarkStart w:id="1" w:name="_Toc18766545"/>
-      <w:r>
-        <w:t>Heading 2</w:t>
-      </w:r>
-      <w:bookmarkEnd w:id="1"/>
-    </w:p>
-    <w:p>
-      <w:pPr>
-        <w:pStyle w:val="Kop3"/>
-      </w:pPr>
-      <w:bookmarkStart w:id="2" w:name="_Toc18766546"/>
-      <w:r>
-        <w:t>Heading 3</w:t>
-      </w:r>
-      <w:bookmarkEnd w:id="2"/>
-    </w:p>
-    <w:p>
-      <w:pPr>
-        <w:pStyle w:val="Kop4"/>
-      </w:pPr>
-      <w:r>
-        <w:t>Heading 4</w:t>
-      </w:r>
-    </w:p>
-    <w:p>
-      <w:pPr>
-        <w:pStyle w:val="Kop5"/>
-      </w:pPr>
-      <w:r>
-        <w:t>Heading 5</w:t>
-      </w:r>
-    </w:p>
-    <w:p>
-      <w:r>
-        <w:t>Normal</w:t>
-      </w:r>
-    </w:p>
-    <w:p>
-      <w:pPr>
-        <w:pStyle w:val="Compact"/>
-      </w:pPr>
-      <w:r>
-        <w:t>Compact</w:t>
-      </w:r>
-    </w:p>
-    <w:p>
-      <w:pPr>
-        <w:pStyle w:val="Lijstopsomteken1"/>
-      </w:pPr>
-      <w:r>
-        <w:t>Lijst opsom.teken1</w:t>
-      </w:r>
-    </w:p>
-    <w:p>
-      <w:pPr>
-        <w:pStyle w:val="Lijstnummering1"/>
-      </w:pPr>
-      <w:r>
-        <w:t>Lijstnummering1</w:t>
-      </w:r>
-    </w:p>
-    <w:p>
-      <w:pPr>
-        <w:pStyle w:val="Titel"/>
-      </w:pPr>
-      <w:r>
-        <w:rPr>
-          <w:szCs w:val="48"/>
-        </w:rPr>
-        <w:t>Ti</w:t>
-      </w:r>
-      <w:bookmarkStart w:id="3" w:name="_GoBack"/>
-      <w:bookmarkEnd w:id="3"/>
-      <w:r>
-        <w:rPr>
-          <w:szCs w:val="48"/>
-        </w:rPr>
-        <w:t>tle</w:t>
-      </w:r>
-    </w:p>
-    <w:p>
-      <w:pPr>
-        <w:pStyle w:val="Maatregel"/>
-      </w:pPr>
-      <w:r>
-        <w:t>Maatregel</w:t>
-      </w:r>
-    </w:p>
-    <w:p>
-      <w:pPr>
-        <w:rPr>
-          <w:rStyle w:val="Instructie"/>
-        </w:rPr>
-      </w:pPr>
-      <w:r>
-        <w:rPr>
-          <w:rStyle w:val="Instructie"/>
-        </w:rPr>
-        <w:t>Instructie</w:t>
-      </w:r>
-    </w:p>
-    <w:tbl>
-      <w:tblPr>
-        <w:tblStyle w:val="Tabelraster1"/>
-        <w:tblW w:w="0" w:type="auto"/>
-        <w:tblLook w:val="04A0" w:firstRow="1" w:lastRow="0" w:firstColumn="1" w:lastColumn="0" w:noHBand="0" w:noVBand="1"/>
-      </w:tblPr>
-      <w:tblGrid>
-        <w:gridCol w:w="4916"/>
-        <w:gridCol w:w="4154"/>
-      </w:tblGrid>
-      <w:tr>
-        <w:trPr>
-          <w:cnfStyle w:val="100000000000" w:firstRow="1" w:lastRow="0" w:firstColumn="0" w:lastColumn="0" w:oddVBand="0" w:evenVBand="0" w:oddHBand="0" w:evenHBand="0" w:firstRowFirstColumn="0" w:firstRowLastColumn="0" w:lastRowFirstColumn="0" w:lastRowLastColumn="0"/>
-        </w:trPr>
-        <w:tc>
-          <w:tcPr>
-            <w:tcW w:w="4874" w:type="dxa"/>
-          </w:tcPr>
-          <w:p>
-            <w:r>
-              <w:t>Tabelraster1</w:t>
-            </w:r>
-          </w:p>
-        </w:tc>
-        <w:tc>
-          <w:tcPr>
-            <w:tcW w:w="4112" w:type="dxa"/>
-          </w:tcPr>
-          <w:p/>
-        </w:tc>
-      </w:tr>
-      <w:tr>
-        <w:tc>
-          <w:tcPr>
-            <w:tcW w:w="4874" w:type="dxa"/>
-          </w:tcPr>
-          <w:p>
-            <w:r>
-              <w:t>Tabelraster1</w:t>
-            </w:r>
-          </w:p>
-        </w:tc>
-        <w:tc>
-          <w:tcPr>
-            <w:tcW w:w="4112" w:type="dxa"/>
-          </w:tcPr>
-          <w:p/>
-        </w:tc>
-      </w:tr>
-    </w:tbl>
     <w:p/>
-    <w:p>
-      <w:r>
-        <w:br w:type="page"/>
-      </w:r>
-    </w:p>
-    <w:p>
-      <w:r>
-        <w:lastRenderedPageBreak/>
-        <w:t>Tweede pagina</w:t>
-      </w:r>
-    </w:p>
-    <w:p>
-      <w:pPr>
-        <w:pStyle w:val="Kopinhoudsopgave1"/>
-      </w:pPr>
-      <w:r>
-        <w:t>Kop inhoudsopgave 1</w:t>
-      </w:r>
-    </w:p>
-    <w:p>
-      <w:pPr>
-        <w:rPr>
-          <w:lang w:eastAsia="nl-NL"/>
-        </w:rPr>
-      </w:pPr>
-    </w:p>
     <w:sectPr>
-      <w:headerReference w:type="default" r:id="rId8"/>
-      <w:footerReference w:type="default" r:id="rId9"/>
+      <w:footerReference w:type="default" r:id="rId8"/>
       <w:pgSz w:w="11906" w:h="16838"/>
       <w:pgMar w:top="1985" w:right="1418" w:bottom="1985" w:left="1418" w:header="709" w:footer="709" w:gutter="0"/>
       <w:cols w:space="708"/>
@@ -208,7 +16,7 @@
 </file>
 
 <file path=word/endnotes.xml><?xml version="1.0" encoding="utf-8"?>
-<w:endnotes xmlns:wpc="http://schemas.microsoft.com/office/word/2010/wordprocessingCanvas" xmlns:cx="http://schemas.microsoft.com/office/drawing/2014/chartex" xmlns:cx1="http://schemas.microsoft.com/office/drawing/2015/9/8/chartex" xmlns:cx2="http://schemas.microsoft.com/office/drawing/2015/10/21/chartex" xmlns:cx3="http://schemas.microsoft.com/office/drawing/2016/5/9/chartex" xmlns:cx4="http://schemas.microsoft.com/office/drawing/2016/5/10/chartex" xmlns:cx5="http://schemas.microsoft.com/office/drawing/2016/5/11/chartex" xmlns:cx6="http://schemas.microsoft.com/office/drawing/2016/5/12/chartex" xmlns:cx7="http://schemas.microsoft.com/office/drawing/2016/5/13/chartex" xmlns:cx8="http://schemas.microsoft.com/office/drawing/2016/5/14/chartex" xmlns:mc="http://schemas.openxmlformats.org/markup-compatibility/2006" xmlns:aink="http://schemas.microsoft.com/office/drawing/2016/ink" xmlns:am3d="http://schemas.microsoft.com/office/drawing/2017/model3d" xmlns:o="urn:schemas-microsoft-com:office:office" xmlns:r="http://schemas.openxmlformats.org/officeDocument/2006/relationships" xmlns:m="http://schemas.openxmlformats.org/officeDocument/2006/math" xmlns:v="urn:schemas-microsoft-com:vml" xmlns:wp14="http://schemas.microsoft.com/office/word/2010/wordprocessingDrawing" xmlns:wp="http://schemas.openxmlformats.org/drawingml/2006/wordprocessingDrawing" xmlns:w10="urn:schemas-microsoft-com:office:word" xmlns:w="http://schemas.openxmlformats.org/wordprocessingml/2006/main" xmlns:w14="http://schemas.microsoft.com/office/word/2010/wordml" xmlns:w15="http://schemas.microsoft.com/office/word/2012/wordml" xmlns:w16cid="http://schemas.microsoft.com/office/word/2016/wordml/cid" xmlns:w16se="http://schemas.microsoft.com/office/word/2015/wordml/symex" xmlns:wpg="http://schemas.microsoft.com/office/word/2010/wordprocessingGroup" xmlns:wpi="http://schemas.microsoft.com/office/word/2010/wordprocessingInk" xmlns:wne="http://schemas.microsoft.com/office/word/2006/wordml" xmlns:wps="http://schemas.microsoft.com/office/word/2010/wordprocessingShape" mc:Ignorable="w14 w15 w16se w16cid wp14">
+<w:endnotes xmlns:wpc="http://schemas.microsoft.com/office/word/2010/wordprocessingCanvas" xmlns:cx="http://schemas.microsoft.com/office/drawing/2014/chartex" xmlns:cx1="http://schemas.microsoft.com/office/drawing/2015/9/8/chartex" xmlns:cx2="http://schemas.microsoft.com/office/drawing/2015/10/21/chartex" xmlns:cx3="http://schemas.microsoft.com/office/drawing/2016/5/9/chartex" xmlns:cx4="http://schemas.microsoft.com/office/drawing/2016/5/10/chartex" xmlns:cx5="http://schemas.microsoft.com/office/drawing/2016/5/11/chartex" xmlns:cx6="http://schemas.microsoft.com/office/drawing/2016/5/12/chartex" xmlns:cx7="http://schemas.microsoft.com/office/drawing/2016/5/13/chartex" xmlns:cx8="http://schemas.microsoft.com/office/drawing/2016/5/14/chartex" xmlns:mc="http://schemas.openxmlformats.org/markup-compatibility/2006" xmlns:aink="http://schemas.microsoft.com/office/drawing/2016/ink" xmlns:am3d="http://schemas.microsoft.com/office/drawing/2017/model3d" xmlns:o="urn:schemas-microsoft-com:office:office" xmlns:r="http://schemas.openxmlformats.org/officeDocument/2006/relationships" xmlns:m="http://schemas.openxmlformats.org/officeDocument/2006/math" xmlns:v="urn:schemas-microsoft-com:vml" xmlns:wp14="http://schemas.microsoft.com/office/word/2010/wordprocessingDrawing" xmlns:wp="http://schemas.openxmlformats.org/drawingml/2006/wordprocessingDrawing" xmlns:w10="urn:schemas-microsoft-com:office:word" xmlns:w="http://schemas.openxmlformats.org/wordprocessingml/2006/main" xmlns:w14="http://schemas.microsoft.com/office/word/2010/wordml" xmlns:w15="http://schemas.microsoft.com/office/word/2012/wordml" xmlns:w16cex="http://schemas.microsoft.com/office/word/2018/wordml/cex" xmlns:w16cid="http://schemas.microsoft.com/office/word/2016/wordml/cid" xmlns:w16="http://schemas.microsoft.com/office/word/2018/wordml" xmlns:w16se="http://schemas.microsoft.com/office/word/2015/wordml/symex" xmlns:wpg="http://schemas.microsoft.com/office/word/2010/wordprocessingGroup" xmlns:wpi="http://schemas.microsoft.com/office/word/2010/wordprocessingInk" xmlns:wne="http://schemas.microsoft.com/office/word/2006/wordml" xmlns:wps="http://schemas.microsoft.com/office/word/2010/wordprocessingShape" mc:Ignorable="w14 w15 w16se w16cid w16 w16cex wp14">
   <w:endnote w:type="separator" w:id="-1">
     <w:p>
       <w:pPr>
@@ -233,7 +41,7 @@
 </file>
 
 <file path=word/footer1.xml><?xml version="1.0" encoding="utf-8"?>
-<w:ftr xmlns:wpc="http://schemas.microsoft.com/office/word/2010/wordprocessingCanvas" xmlns:cx="http://schemas.microsoft.com/office/drawing/2014/chartex" xmlns:cx1="http://schemas.microsoft.com/office/drawing/2015/9/8/chartex" xmlns:cx2="http://schemas.microsoft.com/office/drawing/2015/10/21/chartex" xmlns:cx3="http://schemas.microsoft.com/office/drawing/2016/5/9/chartex" xmlns:cx4="http://schemas.microsoft.com/office/drawing/2016/5/10/chartex" xmlns:cx5="http://schemas.microsoft.com/office/drawing/2016/5/11/chartex" xmlns:cx6="http://schemas.microsoft.com/office/drawing/2016/5/12/chartex" xmlns:cx7="http://schemas.microsoft.com/office/drawing/2016/5/13/chartex" xmlns:cx8="http://schemas.microsoft.com/office/drawing/2016/5/14/chartex" xmlns:mc="http://schemas.openxmlformats.org/markup-compatibility/2006" xmlns:aink="http://schemas.microsoft.com/office/drawing/2016/ink" xmlns:am3d="http://schemas.microsoft.com/office/drawing/2017/model3d" xmlns:o="urn:schemas-microsoft-com:office:office" xmlns:r="http://schemas.openxmlformats.org/officeDocument/2006/relationships" xmlns:m="http://schemas.openxmlformats.org/officeDocument/2006/math" xmlns:v="urn:schemas-microsoft-com:vml" xmlns:wp14="http://schemas.microsoft.com/office/word/2010/wordprocessingDrawing" xmlns:wp="http://schemas.openxmlformats.org/drawingml/2006/wordprocessingDrawing" xmlns:w10="urn:schemas-microsoft-com:office:word" xmlns:w="http://schemas.openxmlformats.org/wordprocessingml/2006/main" xmlns:w14="http://schemas.microsoft.com/office/word/2010/wordml" xmlns:w15="http://schemas.microsoft.com/office/word/2012/wordml" xmlns:w16cid="http://schemas.microsoft.com/office/word/2016/wordml/cid" xmlns:w16se="http://schemas.microsoft.com/office/word/2015/wordml/symex" xmlns:wpg="http://schemas.microsoft.com/office/word/2010/wordprocessingGroup" xmlns:wpi="http://schemas.microsoft.com/office/word/2010/wordprocessingInk" xmlns:wne="http://schemas.microsoft.com/office/word/2006/wordml" xmlns:wps="http://schemas.microsoft.com/office/word/2010/wordprocessingShape" mc:Ignorable="w14 w15 w16se w16cid wp14">
+<w:ftr xmlns:wpc="http://schemas.microsoft.com/office/word/2010/wordprocessingCanvas" xmlns:cx="http://schemas.microsoft.com/office/drawing/2014/chartex" xmlns:cx1="http://schemas.microsoft.com/office/drawing/2015/9/8/chartex" xmlns:cx2="http://schemas.microsoft.com/office/drawing/2015/10/21/chartex" xmlns:cx3="http://schemas.microsoft.com/office/drawing/2016/5/9/chartex" xmlns:cx4="http://schemas.microsoft.com/office/drawing/2016/5/10/chartex" xmlns:cx5="http://schemas.microsoft.com/office/drawing/2016/5/11/chartex" xmlns:cx6="http://schemas.microsoft.com/office/drawing/2016/5/12/chartex" xmlns:cx7="http://schemas.microsoft.com/office/drawing/2016/5/13/chartex" xmlns:cx8="http://schemas.microsoft.com/office/drawing/2016/5/14/chartex" xmlns:mc="http://schemas.openxmlformats.org/markup-compatibility/2006" xmlns:aink="http://schemas.microsoft.com/office/drawing/2016/ink" xmlns:am3d="http://schemas.microsoft.com/office/drawing/2017/model3d" xmlns:o="urn:schemas-microsoft-com:office:office" xmlns:r="http://schemas.openxmlformats.org/officeDocument/2006/relationships" xmlns:m="http://schemas.openxmlformats.org/officeDocument/2006/math" xmlns:v="urn:schemas-microsoft-com:vml" xmlns:wp14="http://schemas.microsoft.com/office/word/2010/wordprocessingDrawing" xmlns:wp="http://schemas.openxmlformats.org/drawingml/2006/wordprocessingDrawing" xmlns:w10="urn:schemas-microsoft-com:office:word" xmlns:w="http://schemas.openxmlformats.org/wordprocessingml/2006/main" xmlns:w14="http://schemas.microsoft.com/office/word/2010/wordml" xmlns:w15="http://schemas.microsoft.com/office/word/2012/wordml" xmlns:w16cex="http://schemas.microsoft.com/office/word/2018/wordml/cex" xmlns:w16cid="http://schemas.microsoft.com/office/word/2016/wordml/cid" xmlns:w16="http://schemas.microsoft.com/office/word/2018/wordml" xmlns:w16se="http://schemas.microsoft.com/office/word/2015/wordml/symex" xmlns:wpg="http://schemas.microsoft.com/office/word/2010/wordprocessingGroup" xmlns:wpi="http://schemas.microsoft.com/office/word/2010/wordprocessingInk" xmlns:wne="http://schemas.microsoft.com/office/word/2006/wordml" xmlns:wps="http://schemas.microsoft.com/office/word/2010/wordprocessingShape" mc:Ignorable="w14 w15 w16se w16cid w16 w16cex wp14">
   <w:sdt>
     <w:sdtPr>
       <w:id w:val="-458108813"/>
@@ -338,7 +146,7 @@
 </file>
 
 <file path=word/footnotes.xml><?xml version="1.0" encoding="utf-8"?>
-<w:footnotes xmlns:wpc="http://schemas.microsoft.com/office/word/2010/wordprocessingCanvas" xmlns:cx="http://schemas.microsoft.com/office/drawing/2014/chartex" xmlns:cx1="http://schemas.microsoft.com/office/drawing/2015/9/8/chartex" xmlns:cx2="http://schemas.microsoft.com/office/drawing/2015/10/21/chartex" xmlns:cx3="http://schemas.microsoft.com/office/drawing/2016/5/9/chartex" xmlns:cx4="http://schemas.microsoft.com/office/drawing/2016/5/10/chartex" xmlns:cx5="http://schemas.microsoft.com/office/drawing/2016/5/11/chartex" xmlns:cx6="http://schemas.microsoft.com/office/drawing/2016/5/12/chartex" xmlns:cx7="http://schemas.microsoft.com/office/drawing/2016/5/13/chartex" xmlns:cx8="http://schemas.microsoft.com/office/drawing/2016/5/14/chartex" xmlns:mc="http://schemas.openxmlformats.org/markup-compatibility/2006" xmlns:aink="http://schemas.microsoft.com/office/drawing/2016/ink" xmlns:am3d="http://schemas.microsoft.com/office/drawing/2017/model3d" xmlns:o="urn:schemas-microsoft-com:office:office" xmlns:r="http://schemas.openxmlformats.org/officeDocument/2006/relationships" xmlns:m="http://schemas.openxmlformats.org/officeDocument/2006/math" xmlns:v="urn:schemas-microsoft-com:vml" xmlns:wp14="http://schemas.microsoft.com/office/word/2010/wordprocessingDrawing" xmlns:wp="http://schemas.openxmlformats.org/drawingml/2006/wordprocessingDrawing" xmlns:w10="urn:schemas-microsoft-com:office:word" xmlns:w="http://schemas.openxmlformats.org/wordprocessingml/2006/main" xmlns:w14="http://schemas.microsoft.com/office/word/2010/wordml" xmlns:w15="http://schemas.microsoft.com/office/word/2012/wordml" xmlns:w16cid="http://schemas.microsoft.com/office/word/2016/wordml/cid" xmlns:w16se="http://schemas.microsoft.com/office/word/2015/wordml/symex" xmlns:wpg="http://schemas.microsoft.com/office/word/2010/wordprocessingGroup" xmlns:wpi="http://schemas.microsoft.com/office/word/2010/wordprocessingInk" xmlns:wne="http://schemas.microsoft.com/office/word/2006/wordml" xmlns:wps="http://schemas.microsoft.com/office/word/2010/wordprocessingShape" mc:Ignorable="w14 w15 w16se w16cid wp14">
+<w:footnotes xmlns:wpc="http://schemas.microsoft.com/office/word/2010/wordprocessingCanvas" xmlns:cx="http://schemas.microsoft.com/office/drawing/2014/chartex" xmlns:cx1="http://schemas.microsoft.com/office/drawing/2015/9/8/chartex" xmlns:cx2="http://schemas.microsoft.com/office/drawing/2015/10/21/chartex" xmlns:cx3="http://schemas.microsoft.com/office/drawing/2016/5/9/chartex" xmlns:cx4="http://schemas.microsoft.com/office/drawing/2016/5/10/chartex" xmlns:cx5="http://schemas.microsoft.com/office/drawing/2016/5/11/chartex" xmlns:cx6="http://schemas.microsoft.com/office/drawing/2016/5/12/chartex" xmlns:cx7="http://schemas.microsoft.com/office/drawing/2016/5/13/chartex" xmlns:cx8="http://schemas.microsoft.com/office/drawing/2016/5/14/chartex" xmlns:mc="http://schemas.openxmlformats.org/markup-compatibility/2006" xmlns:aink="http://schemas.microsoft.com/office/drawing/2016/ink" xmlns:am3d="http://schemas.microsoft.com/office/drawing/2017/model3d" xmlns:o="urn:schemas-microsoft-com:office:office" xmlns:r="http://schemas.openxmlformats.org/officeDocument/2006/relationships" xmlns:m="http://schemas.openxmlformats.org/officeDocument/2006/math" xmlns:v="urn:schemas-microsoft-com:vml" xmlns:wp14="http://schemas.microsoft.com/office/word/2010/wordprocessingDrawing" xmlns:wp="http://schemas.openxmlformats.org/drawingml/2006/wordprocessingDrawing" xmlns:w10="urn:schemas-microsoft-com:office:word" xmlns:w="http://schemas.openxmlformats.org/wordprocessingml/2006/main" xmlns:w14="http://schemas.microsoft.com/office/word/2010/wordml" xmlns:w15="http://schemas.microsoft.com/office/word/2012/wordml" xmlns:w16cex="http://schemas.microsoft.com/office/word/2018/wordml/cex" xmlns:w16cid="http://schemas.microsoft.com/office/word/2016/wordml/cid" xmlns:w16="http://schemas.microsoft.com/office/word/2018/wordml" xmlns:w16se="http://schemas.microsoft.com/office/word/2015/wordml/symex" xmlns:wpg="http://schemas.microsoft.com/office/word/2010/wordprocessingGroup" xmlns:wpi="http://schemas.microsoft.com/office/word/2010/wordprocessingInk" xmlns:wne="http://schemas.microsoft.com/office/word/2006/wordml" xmlns:wps="http://schemas.microsoft.com/office/word/2010/wordprocessingShape" mc:Ignorable="w14 w15 w16se w16cid w16 w16cex wp14">
   <w:footnote w:type="separator" w:id="-1">
     <w:p>
       <w:pPr>
@@ -362,31 +170,8 @@
 </w:footnotes>
 </file>
 
-<file path=word/header1.xml><?xml version="1.0" encoding="utf-8"?>
-<w:hdr xmlns:wpc="http://schemas.microsoft.com/office/word/2010/wordprocessingCanvas" xmlns:cx="http://schemas.microsoft.com/office/drawing/2014/chartex" xmlns:cx1="http://schemas.microsoft.com/office/drawing/2015/9/8/chartex" xmlns:cx2="http://schemas.microsoft.com/office/drawing/2015/10/21/chartex" xmlns:cx3="http://schemas.microsoft.com/office/drawing/2016/5/9/chartex" xmlns:cx4="http://schemas.microsoft.com/office/drawing/2016/5/10/chartex" xmlns:cx5="http://schemas.microsoft.com/office/drawing/2016/5/11/chartex" xmlns:cx6="http://schemas.microsoft.com/office/drawing/2016/5/12/chartex" xmlns:cx7="http://schemas.microsoft.com/office/drawing/2016/5/13/chartex" xmlns:cx8="http://schemas.microsoft.com/office/drawing/2016/5/14/chartex" xmlns:mc="http://schemas.openxmlformats.org/markup-compatibility/2006" xmlns:aink="http://schemas.microsoft.com/office/drawing/2016/ink" xmlns:am3d="http://schemas.microsoft.com/office/drawing/2017/model3d" xmlns:o="urn:schemas-microsoft-com:office:office" xmlns:r="http://schemas.openxmlformats.org/officeDocument/2006/relationships" xmlns:m="http://schemas.openxmlformats.org/officeDocument/2006/math" xmlns:v="urn:schemas-microsoft-com:vml" xmlns:wp14="http://schemas.microsoft.com/office/word/2010/wordprocessingDrawing" xmlns:wp="http://schemas.openxmlformats.org/drawingml/2006/wordprocessingDrawing" xmlns:w10="urn:schemas-microsoft-com:office:word" xmlns:w="http://schemas.openxmlformats.org/wordprocessingml/2006/main" xmlns:w14="http://schemas.microsoft.com/office/word/2010/wordml" xmlns:w15="http://schemas.microsoft.com/office/word/2012/wordml" xmlns:w16cid="http://schemas.microsoft.com/office/word/2016/wordml/cid" xmlns:w16se="http://schemas.microsoft.com/office/word/2015/wordml/symex" xmlns:wpg="http://schemas.microsoft.com/office/word/2010/wordprocessingGroup" xmlns:wpi="http://schemas.microsoft.com/office/word/2010/wordprocessingInk" xmlns:wne="http://schemas.microsoft.com/office/word/2006/wordml" xmlns:wps="http://schemas.microsoft.com/office/word/2010/wordprocessingShape" mc:Ignorable="w14 w15 w16se w16cid wp14">
-  <w:p>
-    <w:pPr>
-      <w:pStyle w:val="Koptekst"/>
-    </w:pPr>
-    <w:r>
-      <w:t>Koptekst</w:t>
-    </w:r>
-    <w:r>
-      <w:t xml:space="preserve"> links</w:t>
-    </w:r>
-    <w:r>
-      <w:tab/>
-    </w:r>
-    <w:r>
-      <w:tab/>
-      <w:t>Koptekst rechts</w:t>
-    </w:r>
-  </w:p>
-</w:hdr>
-</file>
-
 <file path=word/numbering.xml><?xml version="1.0" encoding="utf-8"?>
-<w:numbering xmlns:wpc="http://schemas.microsoft.com/office/word/2010/wordprocessingCanvas" xmlns:cx="http://schemas.microsoft.com/office/drawing/2014/chartex" xmlns:cx1="http://schemas.microsoft.com/office/drawing/2015/9/8/chartex" xmlns:cx2="http://schemas.microsoft.com/office/drawing/2015/10/21/chartex" xmlns:cx3="http://schemas.microsoft.com/office/drawing/2016/5/9/chartex" xmlns:cx4="http://schemas.microsoft.com/office/drawing/2016/5/10/chartex" xmlns:cx5="http://schemas.microsoft.com/office/drawing/2016/5/11/chartex" xmlns:cx6="http://schemas.microsoft.com/office/drawing/2016/5/12/chartex" xmlns:cx7="http://schemas.microsoft.com/office/drawing/2016/5/13/chartex" xmlns:cx8="http://schemas.microsoft.com/office/drawing/2016/5/14/chartex" xmlns:mc="http://schemas.openxmlformats.org/markup-compatibility/2006" xmlns:aink="http://schemas.microsoft.com/office/drawing/2016/ink" xmlns:am3d="http://schemas.microsoft.com/office/drawing/2017/model3d" xmlns:o="urn:schemas-microsoft-com:office:office" xmlns:r="http://schemas.openxmlformats.org/officeDocument/2006/relationships" xmlns:m="http://schemas.openxmlformats.org/officeDocument/2006/math" xmlns:v="urn:schemas-microsoft-com:vml" xmlns:wp14="http://schemas.microsoft.com/office/word/2010/wordprocessingDrawing" xmlns:wp="http://schemas.openxmlformats.org/drawingml/2006/wordprocessingDrawing" xmlns:w10="urn:schemas-microsoft-com:office:word" xmlns:w="http://schemas.openxmlformats.org/wordprocessingml/2006/main" xmlns:w14="http://schemas.microsoft.com/office/word/2010/wordml" xmlns:w15="http://schemas.microsoft.com/office/word/2012/wordml" xmlns:w16cid="http://schemas.microsoft.com/office/word/2016/wordml/cid" xmlns:w16se="http://schemas.microsoft.com/office/word/2015/wordml/symex" xmlns:wpg="http://schemas.microsoft.com/office/word/2010/wordprocessingGroup" xmlns:wpi="http://schemas.microsoft.com/office/word/2010/wordprocessingInk" xmlns:wne="http://schemas.microsoft.com/office/word/2006/wordml" xmlns:wps="http://schemas.microsoft.com/office/word/2010/wordprocessingShape" mc:Ignorable="w14 w15 w16se w16cid wp14">
+<w:numbering xmlns:wpc="http://schemas.microsoft.com/office/word/2010/wordprocessingCanvas" xmlns:cx="http://schemas.microsoft.com/office/drawing/2014/chartex" xmlns:cx1="http://schemas.microsoft.com/office/drawing/2015/9/8/chartex" xmlns:cx2="http://schemas.microsoft.com/office/drawing/2015/10/21/chartex" xmlns:cx3="http://schemas.microsoft.com/office/drawing/2016/5/9/chartex" xmlns:cx4="http://schemas.microsoft.com/office/drawing/2016/5/10/chartex" xmlns:cx5="http://schemas.microsoft.com/office/drawing/2016/5/11/chartex" xmlns:cx6="http://schemas.microsoft.com/office/drawing/2016/5/12/chartex" xmlns:cx7="http://schemas.microsoft.com/office/drawing/2016/5/13/chartex" xmlns:cx8="http://schemas.microsoft.com/office/drawing/2016/5/14/chartex" xmlns:mc="http://schemas.openxmlformats.org/markup-compatibility/2006" xmlns:aink="http://schemas.microsoft.com/office/drawing/2016/ink" xmlns:am3d="http://schemas.microsoft.com/office/drawing/2017/model3d" xmlns:o="urn:schemas-microsoft-com:office:office" xmlns:r="http://schemas.openxmlformats.org/officeDocument/2006/relationships" xmlns:m="http://schemas.openxmlformats.org/officeDocument/2006/math" xmlns:v="urn:schemas-microsoft-com:vml" xmlns:wp14="http://schemas.microsoft.com/office/word/2010/wordprocessingDrawing" xmlns:wp="http://schemas.openxmlformats.org/drawingml/2006/wordprocessingDrawing" xmlns:w10="urn:schemas-microsoft-com:office:word" xmlns:w="http://schemas.openxmlformats.org/wordprocessingml/2006/main" xmlns:w14="http://schemas.microsoft.com/office/word/2010/wordml" xmlns:w15="http://schemas.microsoft.com/office/word/2012/wordml" xmlns:w16cex="http://schemas.microsoft.com/office/word/2018/wordml/cex" xmlns:w16cid="http://schemas.microsoft.com/office/word/2016/wordml/cid" xmlns:w16="http://schemas.microsoft.com/office/word/2018/wordml" xmlns:w16se="http://schemas.microsoft.com/office/word/2015/wordml/symex" xmlns:wpg="http://schemas.microsoft.com/office/word/2010/wordprocessingGroup" xmlns:wpi="http://schemas.microsoft.com/office/word/2010/wordprocessingInk" xmlns:wne="http://schemas.microsoft.com/office/word/2006/wordml" xmlns:wps="http://schemas.microsoft.com/office/word/2010/wordprocessingShape" mc:Ignorable="w14 w15 w16se w16cid w16 w16cex wp14">
   <w:abstractNum w:abstractNumId="0" w15:restartNumberingAfterBreak="0">
     <w:nsid w:val="05B47AD0"/>
     <w:multiLevelType w:val="hybridMultilevel"/>
@@ -672,7 +457,7 @@
         <w:rFonts w:ascii="Symbol" w:hAnsi="Symbol" w:hint="default"/>
       </w:rPr>
     </w:lvl>
-    <w:lvl w:ilvl="1" w:tplc="04130003" w:tentative="1">
+    <w:lvl w:ilvl="1" w:tplc="04130003">
       <w:start w:val="1"/>
       <w:numFmt w:val="bullet"/>
       <w:lvlText w:val="o"/>
@@ -684,7 +469,7 @@
         <w:rFonts w:ascii="Courier New" w:hAnsi="Courier New" w:cs="Courier New" w:hint="default"/>
       </w:rPr>
     </w:lvl>
-    <w:lvl w:ilvl="2" w:tplc="04130005" w:tentative="1">
+    <w:lvl w:ilvl="2" w:tplc="04130005">
       <w:start w:val="1"/>
       <w:numFmt w:val="bullet"/>
       <w:lvlText w:val=""/>
@@ -1251,7 +1036,7 @@
 </file>
 
 <file path=word/styles.xml><?xml version="1.0" encoding="utf-8"?>
-<w:styles xmlns:mc="http://schemas.openxmlformats.org/markup-compatibility/2006" xmlns:r="http://schemas.openxmlformats.org/officeDocument/2006/relationships" xmlns:w="http://schemas.openxmlformats.org/wordprocessingml/2006/main" xmlns:w14="http://schemas.microsoft.com/office/word/2010/wordml" xmlns:w15="http://schemas.microsoft.com/office/word/2012/wordml" xmlns:w16cid="http://schemas.microsoft.com/office/word/2016/wordml/cid" xmlns:w16se="http://schemas.microsoft.com/office/word/2015/wordml/symex" mc:Ignorable="w14 w15 w16se w16cid">
+<w:styles xmlns:mc="http://schemas.openxmlformats.org/markup-compatibility/2006" xmlns:r="http://schemas.openxmlformats.org/officeDocument/2006/relationships" xmlns:w="http://schemas.openxmlformats.org/wordprocessingml/2006/main" xmlns:w14="http://schemas.microsoft.com/office/word/2010/wordml" xmlns:w15="http://schemas.microsoft.com/office/word/2012/wordml" xmlns:w16cex="http://schemas.microsoft.com/office/word/2018/wordml/cex" xmlns:w16cid="http://schemas.microsoft.com/office/word/2016/wordml/cid" xmlns:w16="http://schemas.microsoft.com/office/word/2018/wordml" xmlns:w16se="http://schemas.microsoft.com/office/word/2015/wordml/symex" mc:Ignorable="w14 w15 w16se w16cid w16 w16cex">
   <w:docDefaults>
     <w:rPrDefault>
       <w:rPr>
@@ -1267,7 +1052,7 @@
       </w:pPr>
     </w:pPrDefault>
   </w:docDefaults>
-  <w:latentStyles w:defLockedState="0" w:defUIPriority="99" w:defSemiHidden="0" w:defUnhideWhenUsed="0" w:defQFormat="0" w:count="375">
+  <w:latentStyles w:defLockedState="0" w:defUIPriority="99" w:defSemiHidden="0" w:defUnhideWhenUsed="0" w:defQFormat="0" w:count="376">
     <w:lsdException w:name="Normal" w:uiPriority="0" w:qFormat="1"/>
     <w:lsdException w:name="heading 1" w:uiPriority="9" w:qFormat="1"/>
     <w:lsdException w:name="heading 2" w:semiHidden="1" w:uiPriority="9" w:unhideWhenUsed="1" w:qFormat="1"/>
@@ -1643,6 +1428,7 @@
     <w:lsdException w:name="Smart Hyperlink" w:semiHidden="1" w:unhideWhenUsed="1"/>
     <w:lsdException w:name="Hashtag" w:semiHidden="1" w:unhideWhenUsed="1"/>
     <w:lsdException w:name="Unresolved Mention" w:semiHidden="1" w:unhideWhenUsed="1"/>
+    <w:lsdException w:name="Smart Link" w:semiHidden="1" w:unhideWhenUsed="1"/>
   </w:latentStyles>
   <w:style w:type="paragraph" w:default="1" w:styleId="Standaard">
     <w:name w:val="Normal"/>
@@ -2784,7 +2570,7 @@
 </file>
 
 <file path=customXml/itemProps1.xml><?xml version="1.0" encoding="utf-8"?>
-<ds:datastoreItem xmlns:ds="http://schemas.openxmlformats.org/officeDocument/2006/customXml" ds:itemID="{C1411471-7F8F-42EC-BFAA-E3F107A8ED75}">
+<ds:datastoreItem xmlns:ds="http://schemas.openxmlformats.org/officeDocument/2006/customXml" ds:itemID="{AF660B76-ECED-CF44-B35B-64D5331AFCC0}">
   <ds:schemaRefs>
     <ds:schemaRef ds:uri="http://schemas.openxmlformats.org/officeDocument/2006/bibliography"/>
   </ds:schemaRefs>

</xml_diff>

<commit_message>
Voeg rubricering toe aan templates. Closes #280.
</commit_message>
<xml_diff>
--- a/DocumentDefinitions/reference.docx
+++ b/DocumentDefinitions/reference.docx
@@ -2,6 +2,7 @@
 <file path=word/document.xml><?xml version="1.0" encoding="utf-8"?>
 <w:document xmlns:wpc="http://schemas.microsoft.com/office/word/2010/wordprocessingCanvas" xmlns:cx="http://schemas.microsoft.com/office/drawing/2014/chartex" xmlns:cx1="http://schemas.microsoft.com/office/drawing/2015/9/8/chartex" xmlns:cx2="http://schemas.microsoft.com/office/drawing/2015/10/21/chartex" xmlns:cx3="http://schemas.microsoft.com/office/drawing/2016/5/9/chartex" xmlns:cx4="http://schemas.microsoft.com/office/drawing/2016/5/10/chartex" xmlns:cx5="http://schemas.microsoft.com/office/drawing/2016/5/11/chartex" xmlns:cx6="http://schemas.microsoft.com/office/drawing/2016/5/12/chartex" xmlns:cx7="http://schemas.microsoft.com/office/drawing/2016/5/13/chartex" xmlns:cx8="http://schemas.microsoft.com/office/drawing/2016/5/14/chartex" xmlns:mc="http://schemas.openxmlformats.org/markup-compatibility/2006" xmlns:aink="http://schemas.microsoft.com/office/drawing/2016/ink" xmlns:am3d="http://schemas.microsoft.com/office/drawing/2017/model3d" xmlns:o="urn:schemas-microsoft-com:office:office" xmlns:r="http://schemas.openxmlformats.org/officeDocument/2006/relationships" xmlns:m="http://schemas.openxmlformats.org/officeDocument/2006/math" xmlns:v="urn:schemas-microsoft-com:vml" xmlns:wp14="http://schemas.microsoft.com/office/word/2010/wordprocessingDrawing" xmlns:wp="http://schemas.openxmlformats.org/drawingml/2006/wordprocessingDrawing" xmlns:w10="urn:schemas-microsoft-com:office:word" xmlns:w="http://schemas.openxmlformats.org/wordprocessingml/2006/main" xmlns:w14="http://schemas.microsoft.com/office/word/2010/wordml" xmlns:w15="http://schemas.microsoft.com/office/word/2012/wordml" xmlns:w16cex="http://schemas.microsoft.com/office/word/2018/wordml/cex" xmlns:w16cid="http://schemas.microsoft.com/office/word/2016/wordml/cid" xmlns:w16="http://schemas.microsoft.com/office/word/2018/wordml" xmlns:w16se="http://schemas.microsoft.com/office/word/2015/wordml/symex" xmlns:wpg="http://schemas.microsoft.com/office/word/2010/wordprocessingGroup" xmlns:wpi="http://schemas.microsoft.com/office/word/2010/wordprocessingInk" xmlns:wne="http://schemas.microsoft.com/office/word/2006/wordml" xmlns:wps="http://schemas.microsoft.com/office/word/2010/wordprocessingShape" mc:Ignorable="w14 w15 w16se w16cid w16 w16cex wp14">
   <w:body>
+    <w:p/>
     <w:p/>
     <w:sectPr>
       <w:footerReference w:type="default" r:id="rId8"/>
@@ -72,6 +73,17 @@
         <w:r>
           <w:fldChar w:fldCharType="end"/>
         </w:r>
+        <w:r>
+          <w:t>/</w:t>
+        </w:r>
+        <w:fldSimple w:instr=" NUMPAGES  \* MERGEFORMAT ">
+          <w:r>
+            <w:rPr>
+              <w:noProof/>
+            </w:rPr>
+            <w:t>2</w:t>
+          </w:r>
+        </w:fldSimple>
       </w:p>
     </w:sdtContent>
   </w:sdt>
@@ -2267,6 +2279,16 @@
     <w:qFormat/>
     <w:rsid w:val="00E95745"/>
   </w:style>
+  <w:style w:type="character" w:styleId="Tekstvantijdelijkeaanduiding">
+    <w:name w:val="Placeholder Text"/>
+    <w:basedOn w:val="Standaardalinea-lettertype"/>
+    <w:uiPriority w:val="99"/>
+    <w:semiHidden/>
+    <w:rsid w:val="002F3838"/>
+    <w:rPr>
+      <w:color w:val="808080"/>
+    </w:rPr>
+  </w:style>
 </w:styles>
 </file>
 

</xml_diff>

<commit_message>
Voeg rubricering toe aan templates. Closes #280. (#283)
* Voeg rubricering toe aan templates. Closes #280.

* Some dependency needs make.
</commit_message>
<xml_diff>
--- a/DocumentDefinitions/reference.docx
+++ b/DocumentDefinitions/reference.docx
@@ -2,6 +2,7 @@
 <file path=word/document.xml><?xml version="1.0" encoding="utf-8"?>
 <w:document xmlns:wpc="http://schemas.microsoft.com/office/word/2010/wordprocessingCanvas" xmlns:cx="http://schemas.microsoft.com/office/drawing/2014/chartex" xmlns:cx1="http://schemas.microsoft.com/office/drawing/2015/9/8/chartex" xmlns:cx2="http://schemas.microsoft.com/office/drawing/2015/10/21/chartex" xmlns:cx3="http://schemas.microsoft.com/office/drawing/2016/5/9/chartex" xmlns:cx4="http://schemas.microsoft.com/office/drawing/2016/5/10/chartex" xmlns:cx5="http://schemas.microsoft.com/office/drawing/2016/5/11/chartex" xmlns:cx6="http://schemas.microsoft.com/office/drawing/2016/5/12/chartex" xmlns:cx7="http://schemas.microsoft.com/office/drawing/2016/5/13/chartex" xmlns:cx8="http://schemas.microsoft.com/office/drawing/2016/5/14/chartex" xmlns:mc="http://schemas.openxmlformats.org/markup-compatibility/2006" xmlns:aink="http://schemas.microsoft.com/office/drawing/2016/ink" xmlns:am3d="http://schemas.microsoft.com/office/drawing/2017/model3d" xmlns:o="urn:schemas-microsoft-com:office:office" xmlns:r="http://schemas.openxmlformats.org/officeDocument/2006/relationships" xmlns:m="http://schemas.openxmlformats.org/officeDocument/2006/math" xmlns:v="urn:schemas-microsoft-com:vml" xmlns:wp14="http://schemas.microsoft.com/office/word/2010/wordprocessingDrawing" xmlns:wp="http://schemas.openxmlformats.org/drawingml/2006/wordprocessingDrawing" xmlns:w10="urn:schemas-microsoft-com:office:word" xmlns:w="http://schemas.openxmlformats.org/wordprocessingml/2006/main" xmlns:w14="http://schemas.microsoft.com/office/word/2010/wordml" xmlns:w15="http://schemas.microsoft.com/office/word/2012/wordml" xmlns:w16cex="http://schemas.microsoft.com/office/word/2018/wordml/cex" xmlns:w16cid="http://schemas.microsoft.com/office/word/2016/wordml/cid" xmlns:w16="http://schemas.microsoft.com/office/word/2018/wordml" xmlns:w16se="http://schemas.microsoft.com/office/word/2015/wordml/symex" xmlns:wpg="http://schemas.microsoft.com/office/word/2010/wordprocessingGroup" xmlns:wpi="http://schemas.microsoft.com/office/word/2010/wordprocessingInk" xmlns:wne="http://schemas.microsoft.com/office/word/2006/wordml" xmlns:wps="http://schemas.microsoft.com/office/word/2010/wordprocessingShape" mc:Ignorable="w14 w15 w16se w16cid w16 w16cex wp14">
   <w:body>
+    <w:p/>
     <w:p/>
     <w:sectPr>
       <w:footerReference w:type="default" r:id="rId8"/>
@@ -72,6 +73,17 @@
         <w:r>
           <w:fldChar w:fldCharType="end"/>
         </w:r>
+        <w:r>
+          <w:t>/</w:t>
+        </w:r>
+        <w:fldSimple w:instr=" NUMPAGES  \* MERGEFORMAT ">
+          <w:r>
+            <w:rPr>
+              <w:noProof/>
+            </w:rPr>
+            <w:t>2</w:t>
+          </w:r>
+        </w:fldSimple>
       </w:p>
     </w:sdtContent>
   </w:sdt>
@@ -2267,6 +2279,16 @@
     <w:qFormat/>
     <w:rsid w:val="00E95745"/>
   </w:style>
+  <w:style w:type="character" w:styleId="Tekstvantijdelijkeaanduiding">
+    <w:name w:val="Placeholder Text"/>
+    <w:basedOn w:val="Standaardalinea-lettertype"/>
+    <w:uiPriority w:val="99"/>
+    <w:semiHidden/>
+    <w:rsid w:val="002F3838"/>
+    <w:rPr>
+      <w:color w:val="808080"/>
+    </w:rPr>
+  </w:style>
 </w:styles>
 </file>
 

</xml_diff>

<commit_message>
Lijst van reviewers toegevoegd aan colofon.
</commit_message>
<xml_diff>
--- a/DocumentDefinitions/reference.docx
+++ b/DocumentDefinitions/reference.docx
@@ -414,7 +414,6 @@
     <w:lvl w:ilvl="5">
       <w:start w:val="1"/>
       <w:numFmt w:val="decimal"/>
-      <w:pStyle w:val="Kop6"/>
       <w:lvlText w:val="%1.%2.%3.%4.%5.%6"/>
       <w:lvlJc w:val="left"/>
       <w:pPr>
@@ -453,6 +452,92 @@
     </w:lvl>
   </w:abstractNum>
   <w:abstractNum w:abstractNumId="3" w15:restartNumberingAfterBreak="0">
+    <w:nsid w:val="4BD85229"/>
+    <w:multiLevelType w:val="multilevel"/>
+    <w:tmpl w:val="0413001D"/>
+    <w:lvl w:ilvl="0">
+      <w:start w:val="1"/>
+      <w:numFmt w:val="decimal"/>
+      <w:lvlText w:val="%1)"/>
+      <w:lvlJc w:val="left"/>
+      <w:pPr>
+        <w:ind w:left="360" w:hanging="360"/>
+      </w:pPr>
+    </w:lvl>
+    <w:lvl w:ilvl="1">
+      <w:start w:val="1"/>
+      <w:numFmt w:val="lowerLetter"/>
+      <w:lvlText w:val="%2)"/>
+      <w:lvlJc w:val="left"/>
+      <w:pPr>
+        <w:ind w:left="720" w:hanging="360"/>
+      </w:pPr>
+    </w:lvl>
+    <w:lvl w:ilvl="2">
+      <w:start w:val="1"/>
+      <w:numFmt w:val="lowerRoman"/>
+      <w:lvlText w:val="%3)"/>
+      <w:lvlJc w:val="left"/>
+      <w:pPr>
+        <w:ind w:left="1080" w:hanging="360"/>
+      </w:pPr>
+    </w:lvl>
+    <w:lvl w:ilvl="3">
+      <w:start w:val="1"/>
+      <w:numFmt w:val="decimal"/>
+      <w:lvlText w:val="(%4)"/>
+      <w:lvlJc w:val="left"/>
+      <w:pPr>
+        <w:ind w:left="1440" w:hanging="360"/>
+      </w:pPr>
+    </w:lvl>
+    <w:lvl w:ilvl="4">
+      <w:start w:val="1"/>
+      <w:numFmt w:val="lowerLetter"/>
+      <w:lvlText w:val="(%5)"/>
+      <w:lvlJc w:val="left"/>
+      <w:pPr>
+        <w:ind w:left="1800" w:hanging="360"/>
+      </w:pPr>
+    </w:lvl>
+    <w:lvl w:ilvl="5">
+      <w:start w:val="1"/>
+      <w:numFmt w:val="lowerRoman"/>
+      <w:lvlText w:val="(%6)"/>
+      <w:lvlJc w:val="left"/>
+      <w:pPr>
+        <w:ind w:left="2160" w:hanging="360"/>
+      </w:pPr>
+    </w:lvl>
+    <w:lvl w:ilvl="6">
+      <w:start w:val="1"/>
+      <w:numFmt w:val="decimal"/>
+      <w:lvlText w:val="%7."/>
+      <w:lvlJc w:val="left"/>
+      <w:pPr>
+        <w:ind w:left="2520" w:hanging="360"/>
+      </w:pPr>
+    </w:lvl>
+    <w:lvl w:ilvl="7">
+      <w:start w:val="1"/>
+      <w:numFmt w:val="lowerLetter"/>
+      <w:lvlText w:val="%8."/>
+      <w:lvlJc w:val="left"/>
+      <w:pPr>
+        <w:ind w:left="2880" w:hanging="360"/>
+      </w:pPr>
+    </w:lvl>
+    <w:lvl w:ilvl="8">
+      <w:start w:val="1"/>
+      <w:numFmt w:val="lowerRoman"/>
+      <w:lvlText w:val="%9."/>
+      <w:lvlJc w:val="left"/>
+      <w:pPr>
+        <w:ind w:left="3240" w:hanging="360"/>
+      </w:pPr>
+    </w:lvl>
+  </w:abstractNum>
+  <w:abstractNum w:abstractNumId="4" w15:restartNumberingAfterBreak="0">
     <w:nsid w:val="53DF4A24"/>
     <w:multiLevelType w:val="hybridMultilevel"/>
     <w:tmpl w:val="C4B4E148"/>
@@ -566,7 +651,7 @@
       </w:rPr>
     </w:lvl>
   </w:abstractNum>
-  <w:abstractNum w:abstractNumId="4" w15:restartNumberingAfterBreak="0">
+  <w:abstractNum w:abstractNumId="5" w15:restartNumberingAfterBreak="0">
     <w:nsid w:val="63B14832"/>
     <w:multiLevelType w:val="multilevel"/>
     <w:tmpl w:val="DC925A50"/>
@@ -823,7 +908,7 @@
       </w:pPr>
     </w:lvl>
   </w:abstractNum>
-  <w:abstractNum w:abstractNumId="5" w15:restartNumberingAfterBreak="0">
+  <w:abstractNum w:abstractNumId="6" w15:restartNumberingAfterBreak="0">
     <w:nsid w:val="70216547"/>
     <w:multiLevelType w:val="hybridMultilevel"/>
     <w:tmpl w:val="97868FF8"/>
@@ -936,7 +1021,7 @@
       </w:rPr>
     </w:lvl>
   </w:abstractNum>
-  <w:abstractNum w:abstractNumId="6" w15:restartNumberingAfterBreak="0">
+  <w:abstractNum w:abstractNumId="7" w15:restartNumberingAfterBreak="0">
     <w:nsid w:val="79922B74"/>
     <w:multiLevelType w:val="hybridMultilevel"/>
     <w:tmpl w:val="060089B0"/>
@@ -1024,25 +1109,28 @@
     </w:lvl>
   </w:abstractNum>
   <w:num w:numId="1">
-    <w:abstractNumId w:val="5"/>
+    <w:abstractNumId w:val="6"/>
   </w:num>
   <w:num w:numId="2">
-    <w:abstractNumId w:val="3"/>
+    <w:abstractNumId w:val="4"/>
   </w:num>
   <w:num w:numId="3">
     <w:abstractNumId w:val="0"/>
   </w:num>
   <w:num w:numId="4">
-    <w:abstractNumId w:val="4"/>
+    <w:abstractNumId w:val="5"/>
   </w:num>
   <w:num w:numId="5">
-    <w:abstractNumId w:val="6"/>
+    <w:abstractNumId w:val="7"/>
   </w:num>
   <w:num w:numId="6">
     <w:abstractNumId w:val="2"/>
   </w:num>
   <w:num w:numId="7">
     <w:abstractNumId w:val="1"/>
+  </w:num>
+  <w:num w:numId="8">
+    <w:abstractNumId w:val="3"/>
   </w:num>
 </w:numbering>
 </file>
@@ -1581,26 +1669,20 @@
   </w:style>
   <w:style w:type="paragraph" w:styleId="Kop6">
     <w:name w:val="heading 6"/>
-    <w:basedOn w:val="Standaard"/>
+    <w:basedOn w:val="Kop5"/>
     <w:next w:val="Standaard"/>
     <w:link w:val="Kop6Char"/>
     <w:uiPriority w:val="9"/>
     <w:semiHidden/>
     <w:unhideWhenUsed/>
     <w:qFormat/>
-    <w:rsid w:val="002A5A6A"/>
-    <w:pPr>
-      <w:keepNext/>
-      <w:keepLines/>
-      <w:numPr>
-        <w:ilvl w:val="5"/>
-        <w:numId w:val="6"/>
-      </w:numPr>
-      <w:spacing w:before="40" w:after="0"/>
+    <w:rsid w:val="00555C6D"/>
+    <w:pPr>
+      <w:spacing w:before="120"/>
       <w:outlineLvl w:val="5"/>
     </w:pPr>
     <w:rPr>
-      <w:rFonts w:asciiTheme="majorHAnsi" w:eastAsiaTheme="majorEastAsia" w:hAnsiTheme="majorHAnsi" w:cstheme="majorBidi"/>
+      <w:b w:val="0"/>
       <w:color w:val="1F3763" w:themeColor="accent1" w:themeShade="7F"/>
     </w:rPr>
   </w:style>
@@ -2040,11 +2122,11 @@
     <w:link w:val="Kop6"/>
     <w:uiPriority w:val="9"/>
     <w:semiHidden/>
-    <w:rsid w:val="002A5A6A"/>
-    <w:rPr>
-      <w:rFonts w:asciiTheme="majorHAnsi" w:eastAsiaTheme="majorEastAsia" w:hAnsiTheme="majorHAnsi" w:cstheme="majorBidi"/>
+    <w:rsid w:val="00555C6D"/>
+    <w:rPr>
+      <w:rFonts w:ascii="Century Gothic" w:eastAsiaTheme="majorEastAsia" w:hAnsi="Century Gothic" w:cstheme="majorBidi"/>
       <w:color w:val="1F3763" w:themeColor="accent1" w:themeShade="7F"/>
-      <w:sz w:val="24"/>
+      <w:sz w:val="20"/>
     </w:rPr>
   </w:style>
   <w:style w:type="character" w:customStyle="1" w:styleId="Kop7Char">

</xml_diff>

<commit_message>
Template colofon reviewers (#361)
* Lijst van reviewers toegevoegd aan colofon.

* Bump RC-version.
</commit_message>
<xml_diff>
--- a/DocumentDefinitions/reference.docx
+++ b/DocumentDefinitions/reference.docx
@@ -414,7 +414,6 @@
     <w:lvl w:ilvl="5">
       <w:start w:val="1"/>
       <w:numFmt w:val="decimal"/>
-      <w:pStyle w:val="Kop6"/>
       <w:lvlText w:val="%1.%2.%3.%4.%5.%6"/>
       <w:lvlJc w:val="left"/>
       <w:pPr>
@@ -453,6 +452,92 @@
     </w:lvl>
   </w:abstractNum>
   <w:abstractNum w:abstractNumId="3" w15:restartNumberingAfterBreak="0">
+    <w:nsid w:val="4BD85229"/>
+    <w:multiLevelType w:val="multilevel"/>
+    <w:tmpl w:val="0413001D"/>
+    <w:lvl w:ilvl="0">
+      <w:start w:val="1"/>
+      <w:numFmt w:val="decimal"/>
+      <w:lvlText w:val="%1)"/>
+      <w:lvlJc w:val="left"/>
+      <w:pPr>
+        <w:ind w:left="360" w:hanging="360"/>
+      </w:pPr>
+    </w:lvl>
+    <w:lvl w:ilvl="1">
+      <w:start w:val="1"/>
+      <w:numFmt w:val="lowerLetter"/>
+      <w:lvlText w:val="%2)"/>
+      <w:lvlJc w:val="left"/>
+      <w:pPr>
+        <w:ind w:left="720" w:hanging="360"/>
+      </w:pPr>
+    </w:lvl>
+    <w:lvl w:ilvl="2">
+      <w:start w:val="1"/>
+      <w:numFmt w:val="lowerRoman"/>
+      <w:lvlText w:val="%3)"/>
+      <w:lvlJc w:val="left"/>
+      <w:pPr>
+        <w:ind w:left="1080" w:hanging="360"/>
+      </w:pPr>
+    </w:lvl>
+    <w:lvl w:ilvl="3">
+      <w:start w:val="1"/>
+      <w:numFmt w:val="decimal"/>
+      <w:lvlText w:val="(%4)"/>
+      <w:lvlJc w:val="left"/>
+      <w:pPr>
+        <w:ind w:left="1440" w:hanging="360"/>
+      </w:pPr>
+    </w:lvl>
+    <w:lvl w:ilvl="4">
+      <w:start w:val="1"/>
+      <w:numFmt w:val="lowerLetter"/>
+      <w:lvlText w:val="(%5)"/>
+      <w:lvlJc w:val="left"/>
+      <w:pPr>
+        <w:ind w:left="1800" w:hanging="360"/>
+      </w:pPr>
+    </w:lvl>
+    <w:lvl w:ilvl="5">
+      <w:start w:val="1"/>
+      <w:numFmt w:val="lowerRoman"/>
+      <w:lvlText w:val="(%6)"/>
+      <w:lvlJc w:val="left"/>
+      <w:pPr>
+        <w:ind w:left="2160" w:hanging="360"/>
+      </w:pPr>
+    </w:lvl>
+    <w:lvl w:ilvl="6">
+      <w:start w:val="1"/>
+      <w:numFmt w:val="decimal"/>
+      <w:lvlText w:val="%7."/>
+      <w:lvlJc w:val="left"/>
+      <w:pPr>
+        <w:ind w:left="2520" w:hanging="360"/>
+      </w:pPr>
+    </w:lvl>
+    <w:lvl w:ilvl="7">
+      <w:start w:val="1"/>
+      <w:numFmt w:val="lowerLetter"/>
+      <w:lvlText w:val="%8."/>
+      <w:lvlJc w:val="left"/>
+      <w:pPr>
+        <w:ind w:left="2880" w:hanging="360"/>
+      </w:pPr>
+    </w:lvl>
+    <w:lvl w:ilvl="8">
+      <w:start w:val="1"/>
+      <w:numFmt w:val="lowerRoman"/>
+      <w:lvlText w:val="%9."/>
+      <w:lvlJc w:val="left"/>
+      <w:pPr>
+        <w:ind w:left="3240" w:hanging="360"/>
+      </w:pPr>
+    </w:lvl>
+  </w:abstractNum>
+  <w:abstractNum w:abstractNumId="4" w15:restartNumberingAfterBreak="0">
     <w:nsid w:val="53DF4A24"/>
     <w:multiLevelType w:val="hybridMultilevel"/>
     <w:tmpl w:val="C4B4E148"/>
@@ -566,7 +651,7 @@
       </w:rPr>
     </w:lvl>
   </w:abstractNum>
-  <w:abstractNum w:abstractNumId="4" w15:restartNumberingAfterBreak="0">
+  <w:abstractNum w:abstractNumId="5" w15:restartNumberingAfterBreak="0">
     <w:nsid w:val="63B14832"/>
     <w:multiLevelType w:val="multilevel"/>
     <w:tmpl w:val="DC925A50"/>
@@ -823,7 +908,7 @@
       </w:pPr>
     </w:lvl>
   </w:abstractNum>
-  <w:abstractNum w:abstractNumId="5" w15:restartNumberingAfterBreak="0">
+  <w:abstractNum w:abstractNumId="6" w15:restartNumberingAfterBreak="0">
     <w:nsid w:val="70216547"/>
     <w:multiLevelType w:val="hybridMultilevel"/>
     <w:tmpl w:val="97868FF8"/>
@@ -936,7 +1021,7 @@
       </w:rPr>
     </w:lvl>
   </w:abstractNum>
-  <w:abstractNum w:abstractNumId="6" w15:restartNumberingAfterBreak="0">
+  <w:abstractNum w:abstractNumId="7" w15:restartNumberingAfterBreak="0">
     <w:nsid w:val="79922B74"/>
     <w:multiLevelType w:val="hybridMultilevel"/>
     <w:tmpl w:val="060089B0"/>
@@ -1024,25 +1109,28 @@
     </w:lvl>
   </w:abstractNum>
   <w:num w:numId="1">
-    <w:abstractNumId w:val="5"/>
+    <w:abstractNumId w:val="6"/>
   </w:num>
   <w:num w:numId="2">
-    <w:abstractNumId w:val="3"/>
+    <w:abstractNumId w:val="4"/>
   </w:num>
   <w:num w:numId="3">
     <w:abstractNumId w:val="0"/>
   </w:num>
   <w:num w:numId="4">
-    <w:abstractNumId w:val="4"/>
+    <w:abstractNumId w:val="5"/>
   </w:num>
   <w:num w:numId="5">
-    <w:abstractNumId w:val="6"/>
+    <w:abstractNumId w:val="7"/>
   </w:num>
   <w:num w:numId="6">
     <w:abstractNumId w:val="2"/>
   </w:num>
   <w:num w:numId="7">
     <w:abstractNumId w:val="1"/>
+  </w:num>
+  <w:num w:numId="8">
+    <w:abstractNumId w:val="3"/>
   </w:num>
 </w:numbering>
 </file>
@@ -1581,26 +1669,20 @@
   </w:style>
   <w:style w:type="paragraph" w:styleId="Kop6">
     <w:name w:val="heading 6"/>
-    <w:basedOn w:val="Standaard"/>
+    <w:basedOn w:val="Kop5"/>
     <w:next w:val="Standaard"/>
     <w:link w:val="Kop6Char"/>
     <w:uiPriority w:val="9"/>
     <w:semiHidden/>
     <w:unhideWhenUsed/>
     <w:qFormat/>
-    <w:rsid w:val="002A5A6A"/>
-    <w:pPr>
-      <w:keepNext/>
-      <w:keepLines/>
-      <w:numPr>
-        <w:ilvl w:val="5"/>
-        <w:numId w:val="6"/>
-      </w:numPr>
-      <w:spacing w:before="40" w:after="0"/>
+    <w:rsid w:val="00555C6D"/>
+    <w:pPr>
+      <w:spacing w:before="120"/>
       <w:outlineLvl w:val="5"/>
     </w:pPr>
     <w:rPr>
-      <w:rFonts w:asciiTheme="majorHAnsi" w:eastAsiaTheme="majorEastAsia" w:hAnsiTheme="majorHAnsi" w:cstheme="majorBidi"/>
+      <w:b w:val="0"/>
       <w:color w:val="1F3763" w:themeColor="accent1" w:themeShade="7F"/>
     </w:rPr>
   </w:style>
@@ -2040,11 +2122,11 @@
     <w:link w:val="Kop6"/>
     <w:uiPriority w:val="9"/>
     <w:semiHidden/>
-    <w:rsid w:val="002A5A6A"/>
-    <w:rPr>
-      <w:rFonts w:asciiTheme="majorHAnsi" w:eastAsiaTheme="majorEastAsia" w:hAnsiTheme="majorHAnsi" w:cstheme="majorBidi"/>
+    <w:rsid w:val="00555C6D"/>
+    <w:rPr>
+      <w:rFonts w:ascii="Century Gothic" w:eastAsiaTheme="majorEastAsia" w:hAnsi="Century Gothic" w:cstheme="majorBidi"/>
       <w:color w:val="1F3763" w:themeColor="accent1" w:themeShade="7F"/>
-      <w:sz w:val="24"/>
+      <w:sz w:val="20"/>
     </w:rPr>
   </w:style>
   <w:style w:type="character" w:customStyle="1" w:styleId="Kop7Char">

</xml_diff>

<commit_message>
Use proper headers for headers instead of bold text.
</commit_message>
<xml_diff>
--- a/DocumentDefinitions/reference.docx
+++ b/DocumentDefinitions/reference.docx
@@ -1,6 +1,6 @@
 
 <file path=word/document.xml><?xml version="1.0" encoding="utf-8"?>
-<w:document xmlns:wpc="http://schemas.microsoft.com/office/word/2010/wordprocessingCanvas" xmlns:cx="http://schemas.microsoft.com/office/drawing/2014/chartex" xmlns:cx1="http://schemas.microsoft.com/office/drawing/2015/9/8/chartex" xmlns:cx2="http://schemas.microsoft.com/office/drawing/2015/10/21/chartex" xmlns:cx3="http://schemas.microsoft.com/office/drawing/2016/5/9/chartex" xmlns:cx4="http://schemas.microsoft.com/office/drawing/2016/5/10/chartex" xmlns:cx5="http://schemas.microsoft.com/office/drawing/2016/5/11/chartex" xmlns:cx6="http://schemas.microsoft.com/office/drawing/2016/5/12/chartex" xmlns:cx7="http://schemas.microsoft.com/office/drawing/2016/5/13/chartex" xmlns:cx8="http://schemas.microsoft.com/office/drawing/2016/5/14/chartex" xmlns:mc="http://schemas.openxmlformats.org/markup-compatibility/2006" xmlns:aink="http://schemas.microsoft.com/office/drawing/2016/ink" xmlns:am3d="http://schemas.microsoft.com/office/drawing/2017/model3d" xmlns:o="urn:schemas-microsoft-com:office:office" xmlns:r="http://schemas.openxmlformats.org/officeDocument/2006/relationships" xmlns:m="http://schemas.openxmlformats.org/officeDocument/2006/math" xmlns:v="urn:schemas-microsoft-com:vml" xmlns:wp14="http://schemas.microsoft.com/office/word/2010/wordprocessingDrawing" xmlns:wp="http://schemas.openxmlformats.org/drawingml/2006/wordprocessingDrawing" xmlns:w10="urn:schemas-microsoft-com:office:word" xmlns:w="http://schemas.openxmlformats.org/wordprocessingml/2006/main" xmlns:w14="http://schemas.microsoft.com/office/word/2010/wordml" xmlns:w15="http://schemas.microsoft.com/office/word/2012/wordml" xmlns:w16cex="http://schemas.microsoft.com/office/word/2018/wordml/cex" xmlns:w16cid="http://schemas.microsoft.com/office/word/2016/wordml/cid" xmlns:w16="http://schemas.microsoft.com/office/word/2018/wordml" xmlns:w16se="http://schemas.microsoft.com/office/word/2015/wordml/symex" xmlns:wpg="http://schemas.microsoft.com/office/word/2010/wordprocessingGroup" xmlns:wpi="http://schemas.microsoft.com/office/word/2010/wordprocessingInk" xmlns:wne="http://schemas.microsoft.com/office/word/2006/wordml" xmlns:wps="http://schemas.microsoft.com/office/word/2010/wordprocessingShape" mc:Ignorable="w14 w15 w16se w16cid w16 w16cex wp14">
+<w:document xmlns:wpc="http://schemas.microsoft.com/office/word/2010/wordprocessingCanvas" xmlns:cx="http://schemas.microsoft.com/office/drawing/2014/chartex" xmlns:cx1="http://schemas.microsoft.com/office/drawing/2015/9/8/chartex" xmlns:cx2="http://schemas.microsoft.com/office/drawing/2015/10/21/chartex" xmlns:cx3="http://schemas.microsoft.com/office/drawing/2016/5/9/chartex" xmlns:cx4="http://schemas.microsoft.com/office/drawing/2016/5/10/chartex" xmlns:cx5="http://schemas.microsoft.com/office/drawing/2016/5/11/chartex" xmlns:cx6="http://schemas.microsoft.com/office/drawing/2016/5/12/chartex" xmlns:cx7="http://schemas.microsoft.com/office/drawing/2016/5/13/chartex" xmlns:cx8="http://schemas.microsoft.com/office/drawing/2016/5/14/chartex" xmlns:mc="http://schemas.openxmlformats.org/markup-compatibility/2006" xmlns:aink="http://schemas.microsoft.com/office/drawing/2016/ink" xmlns:am3d="http://schemas.microsoft.com/office/drawing/2017/model3d" xmlns:o="urn:schemas-microsoft-com:office:office" xmlns:r="http://schemas.openxmlformats.org/officeDocument/2006/relationships" xmlns:m="http://schemas.openxmlformats.org/officeDocument/2006/math" xmlns:v="urn:schemas-microsoft-com:vml" xmlns:wp14="http://schemas.microsoft.com/office/word/2010/wordprocessingDrawing" xmlns:wp="http://schemas.openxmlformats.org/drawingml/2006/wordprocessingDrawing" xmlns:w10="urn:schemas-microsoft-com:office:word" xmlns:w="http://schemas.openxmlformats.org/wordprocessingml/2006/main" xmlns:w14="http://schemas.microsoft.com/office/word/2010/wordml" xmlns:w15="http://schemas.microsoft.com/office/word/2012/wordml" xmlns:w16cex="http://schemas.microsoft.com/office/word/2018/wordml/cex" xmlns:w16cid="http://schemas.microsoft.com/office/word/2016/wordml/cid" xmlns:w16="http://schemas.microsoft.com/office/word/2018/wordml" xmlns:w16sdtdh="http://schemas.microsoft.com/office/word/2020/wordml/sdtdatahash" xmlns:w16se="http://schemas.microsoft.com/office/word/2015/wordml/symex" xmlns:wpg="http://schemas.microsoft.com/office/word/2010/wordprocessingGroup" xmlns:wpi="http://schemas.microsoft.com/office/word/2010/wordprocessingInk" xmlns:wne="http://schemas.microsoft.com/office/word/2006/wordml" xmlns:wps="http://schemas.microsoft.com/office/word/2010/wordprocessingShape" mc:Ignorable="w14 w15 w16se w16cid w16 w16cex w16sdtdh wp14">
   <w:body>
     <w:p/>
     <w:p/>
@@ -17,7 +17,7 @@
 </file>
 
 <file path=word/endnotes.xml><?xml version="1.0" encoding="utf-8"?>
-<w:endnotes xmlns:wpc="http://schemas.microsoft.com/office/word/2010/wordprocessingCanvas" xmlns:cx="http://schemas.microsoft.com/office/drawing/2014/chartex" xmlns:cx1="http://schemas.microsoft.com/office/drawing/2015/9/8/chartex" xmlns:cx2="http://schemas.microsoft.com/office/drawing/2015/10/21/chartex" xmlns:cx3="http://schemas.microsoft.com/office/drawing/2016/5/9/chartex" xmlns:cx4="http://schemas.microsoft.com/office/drawing/2016/5/10/chartex" xmlns:cx5="http://schemas.microsoft.com/office/drawing/2016/5/11/chartex" xmlns:cx6="http://schemas.microsoft.com/office/drawing/2016/5/12/chartex" xmlns:cx7="http://schemas.microsoft.com/office/drawing/2016/5/13/chartex" xmlns:cx8="http://schemas.microsoft.com/office/drawing/2016/5/14/chartex" xmlns:mc="http://schemas.openxmlformats.org/markup-compatibility/2006" xmlns:aink="http://schemas.microsoft.com/office/drawing/2016/ink" xmlns:am3d="http://schemas.microsoft.com/office/drawing/2017/model3d" xmlns:o="urn:schemas-microsoft-com:office:office" xmlns:r="http://schemas.openxmlformats.org/officeDocument/2006/relationships" xmlns:m="http://schemas.openxmlformats.org/officeDocument/2006/math" xmlns:v="urn:schemas-microsoft-com:vml" xmlns:wp14="http://schemas.microsoft.com/office/word/2010/wordprocessingDrawing" xmlns:wp="http://schemas.openxmlformats.org/drawingml/2006/wordprocessingDrawing" xmlns:w10="urn:schemas-microsoft-com:office:word" xmlns:w="http://schemas.openxmlformats.org/wordprocessingml/2006/main" xmlns:w14="http://schemas.microsoft.com/office/word/2010/wordml" xmlns:w15="http://schemas.microsoft.com/office/word/2012/wordml" xmlns:w16cex="http://schemas.microsoft.com/office/word/2018/wordml/cex" xmlns:w16cid="http://schemas.microsoft.com/office/word/2016/wordml/cid" xmlns:w16="http://schemas.microsoft.com/office/word/2018/wordml" xmlns:w16se="http://schemas.microsoft.com/office/word/2015/wordml/symex" xmlns:wpg="http://schemas.microsoft.com/office/word/2010/wordprocessingGroup" xmlns:wpi="http://schemas.microsoft.com/office/word/2010/wordprocessingInk" xmlns:wne="http://schemas.microsoft.com/office/word/2006/wordml" xmlns:wps="http://schemas.microsoft.com/office/word/2010/wordprocessingShape" mc:Ignorable="w14 w15 w16se w16cid w16 w16cex wp14">
+<w:endnotes xmlns:wpc="http://schemas.microsoft.com/office/word/2010/wordprocessingCanvas" xmlns:cx="http://schemas.microsoft.com/office/drawing/2014/chartex" xmlns:cx1="http://schemas.microsoft.com/office/drawing/2015/9/8/chartex" xmlns:cx2="http://schemas.microsoft.com/office/drawing/2015/10/21/chartex" xmlns:cx3="http://schemas.microsoft.com/office/drawing/2016/5/9/chartex" xmlns:cx4="http://schemas.microsoft.com/office/drawing/2016/5/10/chartex" xmlns:cx5="http://schemas.microsoft.com/office/drawing/2016/5/11/chartex" xmlns:cx6="http://schemas.microsoft.com/office/drawing/2016/5/12/chartex" xmlns:cx7="http://schemas.microsoft.com/office/drawing/2016/5/13/chartex" xmlns:cx8="http://schemas.microsoft.com/office/drawing/2016/5/14/chartex" xmlns:mc="http://schemas.openxmlformats.org/markup-compatibility/2006" xmlns:aink="http://schemas.microsoft.com/office/drawing/2016/ink" xmlns:am3d="http://schemas.microsoft.com/office/drawing/2017/model3d" xmlns:o="urn:schemas-microsoft-com:office:office" xmlns:r="http://schemas.openxmlformats.org/officeDocument/2006/relationships" xmlns:m="http://schemas.openxmlformats.org/officeDocument/2006/math" xmlns:v="urn:schemas-microsoft-com:vml" xmlns:wp14="http://schemas.microsoft.com/office/word/2010/wordprocessingDrawing" xmlns:wp="http://schemas.openxmlformats.org/drawingml/2006/wordprocessingDrawing" xmlns:w10="urn:schemas-microsoft-com:office:word" xmlns:w="http://schemas.openxmlformats.org/wordprocessingml/2006/main" xmlns:w14="http://schemas.microsoft.com/office/word/2010/wordml" xmlns:w15="http://schemas.microsoft.com/office/word/2012/wordml" xmlns:w16cex="http://schemas.microsoft.com/office/word/2018/wordml/cex" xmlns:w16cid="http://schemas.microsoft.com/office/word/2016/wordml/cid" xmlns:w16="http://schemas.microsoft.com/office/word/2018/wordml" xmlns:w16sdtdh="http://schemas.microsoft.com/office/word/2020/wordml/sdtdatahash" xmlns:w16se="http://schemas.microsoft.com/office/word/2015/wordml/symex" xmlns:wpg="http://schemas.microsoft.com/office/word/2010/wordprocessingGroup" xmlns:wpi="http://schemas.microsoft.com/office/word/2010/wordprocessingInk" xmlns:wne="http://schemas.microsoft.com/office/word/2006/wordml" xmlns:wps="http://schemas.microsoft.com/office/word/2010/wordprocessingShape" mc:Ignorable="w14 w15 w16se w16cid w16 w16cex w16sdtdh wp14">
   <w:endnote w:type="separator" w:id="-1">
     <w:p>
       <w:pPr>
@@ -42,7 +42,7 @@
 </file>
 
 <file path=word/footer1.xml><?xml version="1.0" encoding="utf-8"?>
-<w:ftr xmlns:wpc="http://schemas.microsoft.com/office/word/2010/wordprocessingCanvas" xmlns:cx="http://schemas.microsoft.com/office/drawing/2014/chartex" xmlns:cx1="http://schemas.microsoft.com/office/drawing/2015/9/8/chartex" xmlns:cx2="http://schemas.microsoft.com/office/drawing/2015/10/21/chartex" xmlns:cx3="http://schemas.microsoft.com/office/drawing/2016/5/9/chartex" xmlns:cx4="http://schemas.microsoft.com/office/drawing/2016/5/10/chartex" xmlns:cx5="http://schemas.microsoft.com/office/drawing/2016/5/11/chartex" xmlns:cx6="http://schemas.microsoft.com/office/drawing/2016/5/12/chartex" xmlns:cx7="http://schemas.microsoft.com/office/drawing/2016/5/13/chartex" xmlns:cx8="http://schemas.microsoft.com/office/drawing/2016/5/14/chartex" xmlns:mc="http://schemas.openxmlformats.org/markup-compatibility/2006" xmlns:aink="http://schemas.microsoft.com/office/drawing/2016/ink" xmlns:am3d="http://schemas.microsoft.com/office/drawing/2017/model3d" xmlns:o="urn:schemas-microsoft-com:office:office" xmlns:r="http://schemas.openxmlformats.org/officeDocument/2006/relationships" xmlns:m="http://schemas.openxmlformats.org/officeDocument/2006/math" xmlns:v="urn:schemas-microsoft-com:vml" xmlns:wp14="http://schemas.microsoft.com/office/word/2010/wordprocessingDrawing" xmlns:wp="http://schemas.openxmlformats.org/drawingml/2006/wordprocessingDrawing" xmlns:w10="urn:schemas-microsoft-com:office:word" xmlns:w="http://schemas.openxmlformats.org/wordprocessingml/2006/main" xmlns:w14="http://schemas.microsoft.com/office/word/2010/wordml" xmlns:w15="http://schemas.microsoft.com/office/word/2012/wordml" xmlns:w16cex="http://schemas.microsoft.com/office/word/2018/wordml/cex" xmlns:w16cid="http://schemas.microsoft.com/office/word/2016/wordml/cid" xmlns:w16="http://schemas.microsoft.com/office/word/2018/wordml" xmlns:w16se="http://schemas.microsoft.com/office/word/2015/wordml/symex" xmlns:wpg="http://schemas.microsoft.com/office/word/2010/wordprocessingGroup" xmlns:wpi="http://schemas.microsoft.com/office/word/2010/wordprocessingInk" xmlns:wne="http://schemas.microsoft.com/office/word/2006/wordml" xmlns:wps="http://schemas.microsoft.com/office/word/2010/wordprocessingShape" mc:Ignorable="w14 w15 w16se w16cid w16 w16cex wp14">
+<w:ftr xmlns:wpc="http://schemas.microsoft.com/office/word/2010/wordprocessingCanvas" xmlns:cx="http://schemas.microsoft.com/office/drawing/2014/chartex" xmlns:cx1="http://schemas.microsoft.com/office/drawing/2015/9/8/chartex" xmlns:cx2="http://schemas.microsoft.com/office/drawing/2015/10/21/chartex" xmlns:cx3="http://schemas.microsoft.com/office/drawing/2016/5/9/chartex" xmlns:cx4="http://schemas.microsoft.com/office/drawing/2016/5/10/chartex" xmlns:cx5="http://schemas.microsoft.com/office/drawing/2016/5/11/chartex" xmlns:cx6="http://schemas.microsoft.com/office/drawing/2016/5/12/chartex" xmlns:cx7="http://schemas.microsoft.com/office/drawing/2016/5/13/chartex" xmlns:cx8="http://schemas.microsoft.com/office/drawing/2016/5/14/chartex" xmlns:mc="http://schemas.openxmlformats.org/markup-compatibility/2006" xmlns:aink="http://schemas.microsoft.com/office/drawing/2016/ink" xmlns:am3d="http://schemas.microsoft.com/office/drawing/2017/model3d" xmlns:o="urn:schemas-microsoft-com:office:office" xmlns:r="http://schemas.openxmlformats.org/officeDocument/2006/relationships" xmlns:m="http://schemas.openxmlformats.org/officeDocument/2006/math" xmlns:v="urn:schemas-microsoft-com:vml" xmlns:wp14="http://schemas.microsoft.com/office/word/2010/wordprocessingDrawing" xmlns:wp="http://schemas.openxmlformats.org/drawingml/2006/wordprocessingDrawing" xmlns:w10="urn:schemas-microsoft-com:office:word" xmlns:w="http://schemas.openxmlformats.org/wordprocessingml/2006/main" xmlns:w14="http://schemas.microsoft.com/office/word/2010/wordml" xmlns:w15="http://schemas.microsoft.com/office/word/2012/wordml" xmlns:w16cex="http://schemas.microsoft.com/office/word/2018/wordml/cex" xmlns:w16cid="http://schemas.microsoft.com/office/word/2016/wordml/cid" xmlns:w16="http://schemas.microsoft.com/office/word/2018/wordml" xmlns:w16sdtdh="http://schemas.microsoft.com/office/word/2020/wordml/sdtdatahash" xmlns:w16se="http://schemas.microsoft.com/office/word/2015/wordml/symex" xmlns:wpg="http://schemas.microsoft.com/office/word/2010/wordprocessingGroup" xmlns:wpi="http://schemas.microsoft.com/office/word/2010/wordprocessingInk" xmlns:wne="http://schemas.microsoft.com/office/word/2006/wordml" xmlns:wps="http://schemas.microsoft.com/office/word/2010/wordprocessingShape" mc:Ignorable="w14 w15 w16se w16cid w16 w16cex w16sdtdh wp14">
   <w:sdt>
     <w:sdtPr>
       <w:id w:val="-458108813"/>
@@ -158,7 +158,7 @@
 </file>
 
 <file path=word/footnotes.xml><?xml version="1.0" encoding="utf-8"?>
-<w:footnotes xmlns:wpc="http://schemas.microsoft.com/office/word/2010/wordprocessingCanvas" xmlns:cx="http://schemas.microsoft.com/office/drawing/2014/chartex" xmlns:cx1="http://schemas.microsoft.com/office/drawing/2015/9/8/chartex" xmlns:cx2="http://schemas.microsoft.com/office/drawing/2015/10/21/chartex" xmlns:cx3="http://schemas.microsoft.com/office/drawing/2016/5/9/chartex" xmlns:cx4="http://schemas.microsoft.com/office/drawing/2016/5/10/chartex" xmlns:cx5="http://schemas.microsoft.com/office/drawing/2016/5/11/chartex" xmlns:cx6="http://schemas.microsoft.com/office/drawing/2016/5/12/chartex" xmlns:cx7="http://schemas.microsoft.com/office/drawing/2016/5/13/chartex" xmlns:cx8="http://schemas.microsoft.com/office/drawing/2016/5/14/chartex" xmlns:mc="http://schemas.openxmlformats.org/markup-compatibility/2006" xmlns:aink="http://schemas.microsoft.com/office/drawing/2016/ink" xmlns:am3d="http://schemas.microsoft.com/office/drawing/2017/model3d" xmlns:o="urn:schemas-microsoft-com:office:office" xmlns:r="http://schemas.openxmlformats.org/officeDocument/2006/relationships" xmlns:m="http://schemas.openxmlformats.org/officeDocument/2006/math" xmlns:v="urn:schemas-microsoft-com:vml" xmlns:wp14="http://schemas.microsoft.com/office/word/2010/wordprocessingDrawing" xmlns:wp="http://schemas.openxmlformats.org/drawingml/2006/wordprocessingDrawing" xmlns:w10="urn:schemas-microsoft-com:office:word" xmlns:w="http://schemas.openxmlformats.org/wordprocessingml/2006/main" xmlns:w14="http://schemas.microsoft.com/office/word/2010/wordml" xmlns:w15="http://schemas.microsoft.com/office/word/2012/wordml" xmlns:w16cex="http://schemas.microsoft.com/office/word/2018/wordml/cex" xmlns:w16cid="http://schemas.microsoft.com/office/word/2016/wordml/cid" xmlns:w16="http://schemas.microsoft.com/office/word/2018/wordml" xmlns:w16se="http://schemas.microsoft.com/office/word/2015/wordml/symex" xmlns:wpg="http://schemas.microsoft.com/office/word/2010/wordprocessingGroup" xmlns:wpi="http://schemas.microsoft.com/office/word/2010/wordprocessingInk" xmlns:wne="http://schemas.microsoft.com/office/word/2006/wordml" xmlns:wps="http://schemas.microsoft.com/office/word/2010/wordprocessingShape" mc:Ignorable="w14 w15 w16se w16cid w16 w16cex wp14">
+<w:footnotes xmlns:wpc="http://schemas.microsoft.com/office/word/2010/wordprocessingCanvas" xmlns:cx="http://schemas.microsoft.com/office/drawing/2014/chartex" xmlns:cx1="http://schemas.microsoft.com/office/drawing/2015/9/8/chartex" xmlns:cx2="http://schemas.microsoft.com/office/drawing/2015/10/21/chartex" xmlns:cx3="http://schemas.microsoft.com/office/drawing/2016/5/9/chartex" xmlns:cx4="http://schemas.microsoft.com/office/drawing/2016/5/10/chartex" xmlns:cx5="http://schemas.microsoft.com/office/drawing/2016/5/11/chartex" xmlns:cx6="http://schemas.microsoft.com/office/drawing/2016/5/12/chartex" xmlns:cx7="http://schemas.microsoft.com/office/drawing/2016/5/13/chartex" xmlns:cx8="http://schemas.microsoft.com/office/drawing/2016/5/14/chartex" xmlns:mc="http://schemas.openxmlformats.org/markup-compatibility/2006" xmlns:aink="http://schemas.microsoft.com/office/drawing/2016/ink" xmlns:am3d="http://schemas.microsoft.com/office/drawing/2017/model3d" xmlns:o="urn:schemas-microsoft-com:office:office" xmlns:r="http://schemas.openxmlformats.org/officeDocument/2006/relationships" xmlns:m="http://schemas.openxmlformats.org/officeDocument/2006/math" xmlns:v="urn:schemas-microsoft-com:vml" xmlns:wp14="http://schemas.microsoft.com/office/word/2010/wordprocessingDrawing" xmlns:wp="http://schemas.openxmlformats.org/drawingml/2006/wordprocessingDrawing" xmlns:w10="urn:schemas-microsoft-com:office:word" xmlns:w="http://schemas.openxmlformats.org/wordprocessingml/2006/main" xmlns:w14="http://schemas.microsoft.com/office/word/2010/wordml" xmlns:w15="http://schemas.microsoft.com/office/word/2012/wordml" xmlns:w16cex="http://schemas.microsoft.com/office/word/2018/wordml/cex" xmlns:w16cid="http://schemas.microsoft.com/office/word/2016/wordml/cid" xmlns:w16="http://schemas.microsoft.com/office/word/2018/wordml" xmlns:w16sdtdh="http://schemas.microsoft.com/office/word/2020/wordml/sdtdatahash" xmlns:w16se="http://schemas.microsoft.com/office/word/2015/wordml/symex" xmlns:wpg="http://schemas.microsoft.com/office/word/2010/wordprocessingGroup" xmlns:wpi="http://schemas.microsoft.com/office/word/2010/wordprocessingInk" xmlns:wne="http://schemas.microsoft.com/office/word/2006/wordml" xmlns:wps="http://schemas.microsoft.com/office/word/2010/wordprocessingShape" mc:Ignorable="w14 w15 w16se w16cid w16 w16cex w16sdtdh wp14">
   <w:footnote w:type="separator" w:id="-1">
     <w:p>
       <w:pPr>
@@ -183,7 +183,7 @@
 </file>
 
 <file path=word/numbering.xml><?xml version="1.0" encoding="utf-8"?>
-<w:numbering xmlns:wpc="http://schemas.microsoft.com/office/word/2010/wordprocessingCanvas" xmlns:cx="http://schemas.microsoft.com/office/drawing/2014/chartex" xmlns:cx1="http://schemas.microsoft.com/office/drawing/2015/9/8/chartex" xmlns:cx2="http://schemas.microsoft.com/office/drawing/2015/10/21/chartex" xmlns:cx3="http://schemas.microsoft.com/office/drawing/2016/5/9/chartex" xmlns:cx4="http://schemas.microsoft.com/office/drawing/2016/5/10/chartex" xmlns:cx5="http://schemas.microsoft.com/office/drawing/2016/5/11/chartex" xmlns:cx6="http://schemas.microsoft.com/office/drawing/2016/5/12/chartex" xmlns:cx7="http://schemas.microsoft.com/office/drawing/2016/5/13/chartex" xmlns:cx8="http://schemas.microsoft.com/office/drawing/2016/5/14/chartex" xmlns:mc="http://schemas.openxmlformats.org/markup-compatibility/2006" xmlns:aink="http://schemas.microsoft.com/office/drawing/2016/ink" xmlns:am3d="http://schemas.microsoft.com/office/drawing/2017/model3d" xmlns:o="urn:schemas-microsoft-com:office:office" xmlns:r="http://schemas.openxmlformats.org/officeDocument/2006/relationships" xmlns:m="http://schemas.openxmlformats.org/officeDocument/2006/math" xmlns:v="urn:schemas-microsoft-com:vml" xmlns:wp14="http://schemas.microsoft.com/office/word/2010/wordprocessingDrawing" xmlns:wp="http://schemas.openxmlformats.org/drawingml/2006/wordprocessingDrawing" xmlns:w10="urn:schemas-microsoft-com:office:word" xmlns:w="http://schemas.openxmlformats.org/wordprocessingml/2006/main" xmlns:w14="http://schemas.microsoft.com/office/word/2010/wordml" xmlns:w15="http://schemas.microsoft.com/office/word/2012/wordml" xmlns:w16cex="http://schemas.microsoft.com/office/word/2018/wordml/cex" xmlns:w16cid="http://schemas.microsoft.com/office/word/2016/wordml/cid" xmlns:w16="http://schemas.microsoft.com/office/word/2018/wordml" xmlns:w16se="http://schemas.microsoft.com/office/word/2015/wordml/symex" xmlns:wpg="http://schemas.microsoft.com/office/word/2010/wordprocessingGroup" xmlns:wpi="http://schemas.microsoft.com/office/word/2010/wordprocessingInk" xmlns:wne="http://schemas.microsoft.com/office/word/2006/wordml" xmlns:wps="http://schemas.microsoft.com/office/word/2010/wordprocessingShape" mc:Ignorable="w14 w15 w16se w16cid w16 w16cex wp14">
+<w:numbering xmlns:wpc="http://schemas.microsoft.com/office/word/2010/wordprocessingCanvas" xmlns:cx="http://schemas.microsoft.com/office/drawing/2014/chartex" xmlns:cx1="http://schemas.microsoft.com/office/drawing/2015/9/8/chartex" xmlns:cx2="http://schemas.microsoft.com/office/drawing/2015/10/21/chartex" xmlns:cx3="http://schemas.microsoft.com/office/drawing/2016/5/9/chartex" xmlns:cx4="http://schemas.microsoft.com/office/drawing/2016/5/10/chartex" xmlns:cx5="http://schemas.microsoft.com/office/drawing/2016/5/11/chartex" xmlns:cx6="http://schemas.microsoft.com/office/drawing/2016/5/12/chartex" xmlns:cx7="http://schemas.microsoft.com/office/drawing/2016/5/13/chartex" xmlns:cx8="http://schemas.microsoft.com/office/drawing/2016/5/14/chartex" xmlns:mc="http://schemas.openxmlformats.org/markup-compatibility/2006" xmlns:aink="http://schemas.microsoft.com/office/drawing/2016/ink" xmlns:am3d="http://schemas.microsoft.com/office/drawing/2017/model3d" xmlns:o="urn:schemas-microsoft-com:office:office" xmlns:r="http://schemas.openxmlformats.org/officeDocument/2006/relationships" xmlns:m="http://schemas.openxmlformats.org/officeDocument/2006/math" xmlns:v="urn:schemas-microsoft-com:vml" xmlns:wp14="http://schemas.microsoft.com/office/word/2010/wordprocessingDrawing" xmlns:wp="http://schemas.openxmlformats.org/drawingml/2006/wordprocessingDrawing" xmlns:w10="urn:schemas-microsoft-com:office:word" xmlns:w="http://schemas.openxmlformats.org/wordprocessingml/2006/main" xmlns:w14="http://schemas.microsoft.com/office/word/2010/wordml" xmlns:w15="http://schemas.microsoft.com/office/word/2012/wordml" xmlns:w16cex="http://schemas.microsoft.com/office/word/2018/wordml/cex" xmlns:w16cid="http://schemas.microsoft.com/office/word/2016/wordml/cid" xmlns:w16="http://schemas.microsoft.com/office/word/2018/wordml" xmlns:w16sdtdh="http://schemas.microsoft.com/office/word/2020/wordml/sdtdatahash" xmlns:w16se="http://schemas.microsoft.com/office/word/2015/wordml/symex" xmlns:wpg="http://schemas.microsoft.com/office/word/2010/wordprocessingGroup" xmlns:wpi="http://schemas.microsoft.com/office/word/2010/wordprocessingInk" xmlns:wne="http://schemas.microsoft.com/office/word/2006/wordml" xmlns:wps="http://schemas.microsoft.com/office/word/2010/wordprocessingShape" mc:Ignorable="w14 w15 w16se w16cid w16 w16cex w16sdtdh wp14">
   <w:abstractNum w:abstractNumId="0" w15:restartNumberingAfterBreak="0">
     <w:nsid w:val="05B47AD0"/>
     <w:multiLevelType w:val="hybridMultilevel"/>
@@ -272,6 +272,386 @@
     </w:lvl>
   </w:abstractNum>
   <w:abstractNum w:abstractNumId="1" w15:restartNumberingAfterBreak="0">
+    <w:nsid w:val="0E2974E6"/>
+    <w:multiLevelType w:val="multilevel"/>
+    <w:tmpl w:val="0413001D"/>
+    <w:styleLink w:val="Huidigelijst4"/>
+    <w:lvl w:ilvl="0">
+      <w:start w:val="1"/>
+      <w:numFmt w:val="decimal"/>
+      <w:lvlText w:val="%1)"/>
+      <w:lvlJc w:val="left"/>
+      <w:pPr>
+        <w:ind w:left="360" w:hanging="360"/>
+      </w:pPr>
+    </w:lvl>
+    <w:lvl w:ilvl="1">
+      <w:start w:val="1"/>
+      <w:numFmt w:val="lowerLetter"/>
+      <w:lvlText w:val="%2)"/>
+      <w:lvlJc w:val="left"/>
+      <w:pPr>
+        <w:ind w:left="720" w:hanging="360"/>
+      </w:pPr>
+    </w:lvl>
+    <w:lvl w:ilvl="2">
+      <w:start w:val="1"/>
+      <w:numFmt w:val="lowerRoman"/>
+      <w:lvlText w:val="%3)"/>
+      <w:lvlJc w:val="left"/>
+      <w:pPr>
+        <w:ind w:left="1080" w:hanging="360"/>
+      </w:pPr>
+    </w:lvl>
+    <w:lvl w:ilvl="3">
+      <w:start w:val="1"/>
+      <w:numFmt w:val="decimal"/>
+      <w:lvlText w:val="(%4)"/>
+      <w:lvlJc w:val="left"/>
+      <w:pPr>
+        <w:ind w:left="1440" w:hanging="360"/>
+      </w:pPr>
+    </w:lvl>
+    <w:lvl w:ilvl="4">
+      <w:start w:val="1"/>
+      <w:numFmt w:val="lowerLetter"/>
+      <w:lvlText w:val="(%5)"/>
+      <w:lvlJc w:val="left"/>
+      <w:pPr>
+        <w:ind w:left="1800" w:hanging="360"/>
+      </w:pPr>
+    </w:lvl>
+    <w:lvl w:ilvl="5">
+      <w:start w:val="1"/>
+      <w:numFmt w:val="lowerRoman"/>
+      <w:lvlText w:val="(%6)"/>
+      <w:lvlJc w:val="left"/>
+      <w:pPr>
+        <w:ind w:left="2160" w:hanging="360"/>
+      </w:pPr>
+    </w:lvl>
+    <w:lvl w:ilvl="6">
+      <w:start w:val="1"/>
+      <w:numFmt w:val="decimal"/>
+      <w:lvlText w:val="%7."/>
+      <w:lvlJc w:val="left"/>
+      <w:pPr>
+        <w:ind w:left="2520" w:hanging="360"/>
+      </w:pPr>
+    </w:lvl>
+    <w:lvl w:ilvl="7">
+      <w:start w:val="1"/>
+      <w:numFmt w:val="lowerLetter"/>
+      <w:lvlText w:val="%8."/>
+      <w:lvlJc w:val="left"/>
+      <w:pPr>
+        <w:ind w:left="2880" w:hanging="360"/>
+      </w:pPr>
+    </w:lvl>
+    <w:lvl w:ilvl="8">
+      <w:start w:val="1"/>
+      <w:numFmt w:val="lowerRoman"/>
+      <w:lvlText w:val="%9."/>
+      <w:lvlJc w:val="left"/>
+      <w:pPr>
+        <w:ind w:left="3240" w:hanging="360"/>
+      </w:pPr>
+    </w:lvl>
+  </w:abstractNum>
+  <w:abstractNum w:abstractNumId="2" w15:restartNumberingAfterBreak="0">
+    <w:nsid w:val="169223A6"/>
+    <w:multiLevelType w:val="multilevel"/>
+    <w:tmpl w:val="0413001D"/>
+    <w:styleLink w:val="Huidigelijst6"/>
+    <w:lvl w:ilvl="0">
+      <w:start w:val="1"/>
+      <w:numFmt w:val="decimal"/>
+      <w:lvlText w:val="%1)"/>
+      <w:lvlJc w:val="left"/>
+      <w:pPr>
+        <w:ind w:left="360" w:hanging="360"/>
+      </w:pPr>
+    </w:lvl>
+    <w:lvl w:ilvl="1">
+      <w:start w:val="1"/>
+      <w:numFmt w:val="lowerLetter"/>
+      <w:lvlText w:val="%2)"/>
+      <w:lvlJc w:val="left"/>
+      <w:pPr>
+        <w:ind w:left="720" w:hanging="360"/>
+      </w:pPr>
+    </w:lvl>
+    <w:lvl w:ilvl="2">
+      <w:start w:val="1"/>
+      <w:numFmt w:val="lowerRoman"/>
+      <w:lvlText w:val="%3)"/>
+      <w:lvlJc w:val="left"/>
+      <w:pPr>
+        <w:ind w:left="1080" w:hanging="360"/>
+      </w:pPr>
+    </w:lvl>
+    <w:lvl w:ilvl="3">
+      <w:start w:val="1"/>
+      <w:numFmt w:val="decimal"/>
+      <w:lvlText w:val="(%4)"/>
+      <w:lvlJc w:val="left"/>
+      <w:pPr>
+        <w:ind w:left="1440" w:hanging="360"/>
+      </w:pPr>
+    </w:lvl>
+    <w:lvl w:ilvl="4">
+      <w:start w:val="1"/>
+      <w:numFmt w:val="lowerLetter"/>
+      <w:lvlText w:val="(%5)"/>
+      <w:lvlJc w:val="left"/>
+      <w:pPr>
+        <w:ind w:left="1800" w:hanging="360"/>
+      </w:pPr>
+    </w:lvl>
+    <w:lvl w:ilvl="5">
+      <w:start w:val="1"/>
+      <w:numFmt w:val="lowerRoman"/>
+      <w:lvlText w:val="(%6)"/>
+      <w:lvlJc w:val="left"/>
+      <w:pPr>
+        <w:ind w:left="2160" w:hanging="360"/>
+      </w:pPr>
+    </w:lvl>
+    <w:lvl w:ilvl="6">
+      <w:start w:val="1"/>
+      <w:numFmt w:val="decimal"/>
+      <w:lvlText w:val="%7."/>
+      <w:lvlJc w:val="left"/>
+      <w:pPr>
+        <w:ind w:left="2520" w:hanging="360"/>
+      </w:pPr>
+    </w:lvl>
+    <w:lvl w:ilvl="7">
+      <w:start w:val="1"/>
+      <w:numFmt w:val="lowerLetter"/>
+      <w:lvlText w:val="%8."/>
+      <w:lvlJc w:val="left"/>
+      <w:pPr>
+        <w:ind w:left="2880" w:hanging="360"/>
+      </w:pPr>
+    </w:lvl>
+    <w:lvl w:ilvl="8">
+      <w:start w:val="1"/>
+      <w:numFmt w:val="lowerRoman"/>
+      <w:lvlText w:val="%9."/>
+      <w:lvlJc w:val="left"/>
+      <w:pPr>
+        <w:ind w:left="3240" w:hanging="360"/>
+      </w:pPr>
+    </w:lvl>
+  </w:abstractNum>
+  <w:abstractNum w:abstractNumId="3" w15:restartNumberingAfterBreak="0">
+    <w:nsid w:val="17414403"/>
+    <w:multiLevelType w:val="multilevel"/>
+    <w:tmpl w:val="F12E1836"/>
+    <w:lvl w:ilvl="0">
+      <w:start w:val="1"/>
+      <w:numFmt w:val="decimal"/>
+      <w:pStyle w:val="Kop1"/>
+      <w:lvlText w:val="%1"/>
+      <w:lvlJc w:val="left"/>
+      <w:pPr>
+        <w:ind w:left="432" w:hanging="432"/>
+      </w:pPr>
+      <w:rPr>
+        <w:rFonts w:hint="default"/>
+      </w:rPr>
+    </w:lvl>
+    <w:lvl w:ilvl="1">
+      <w:start w:val="1"/>
+      <w:numFmt w:val="decimal"/>
+      <w:pStyle w:val="Kop2"/>
+      <w:lvlText w:val="%1.%2"/>
+      <w:lvlJc w:val="left"/>
+      <w:pPr>
+        <w:ind w:left="576" w:hanging="576"/>
+      </w:pPr>
+      <w:rPr>
+        <w:rFonts w:hint="default"/>
+      </w:rPr>
+    </w:lvl>
+    <w:lvl w:ilvl="2">
+      <w:start w:val="1"/>
+      <w:numFmt w:val="decimal"/>
+      <w:pStyle w:val="Kop3"/>
+      <w:lvlText w:val="%1.%2.%3"/>
+      <w:lvlJc w:val="left"/>
+      <w:pPr>
+        <w:ind w:left="720" w:hanging="720"/>
+      </w:pPr>
+      <w:rPr>
+        <w:rFonts w:hint="default"/>
+      </w:rPr>
+    </w:lvl>
+    <w:lvl w:ilvl="3">
+      <w:start w:val="1"/>
+      <w:numFmt w:val="decimal"/>
+      <w:lvlText w:val="%1.%2.%3.%4"/>
+      <w:lvlJc w:val="left"/>
+      <w:pPr>
+        <w:ind w:left="864" w:hanging="864"/>
+      </w:pPr>
+      <w:rPr>
+        <w:rFonts w:hint="default"/>
+      </w:rPr>
+    </w:lvl>
+    <w:lvl w:ilvl="4">
+      <w:start w:val="1"/>
+      <w:numFmt w:val="decimal"/>
+      <w:lvlText w:val="%1.%2.%3.%4.%5"/>
+      <w:lvlJc w:val="left"/>
+      <w:pPr>
+        <w:ind w:left="1008" w:hanging="1008"/>
+      </w:pPr>
+      <w:rPr>
+        <w:rFonts w:hint="default"/>
+      </w:rPr>
+    </w:lvl>
+    <w:lvl w:ilvl="5">
+      <w:start w:val="1"/>
+      <w:numFmt w:val="decimal"/>
+      <w:lvlText w:val="%1.%2.%3.%4.%5.%6"/>
+      <w:lvlJc w:val="left"/>
+      <w:pPr>
+        <w:ind w:left="1152" w:hanging="1152"/>
+      </w:pPr>
+      <w:rPr>
+        <w:rFonts w:hint="default"/>
+      </w:rPr>
+    </w:lvl>
+    <w:lvl w:ilvl="6">
+      <w:start w:val="1"/>
+      <w:numFmt w:val="decimal"/>
+      <w:pStyle w:val="Kop7"/>
+      <w:lvlText w:val="%1.%2.%3.%4.%5.%6.%7"/>
+      <w:lvlJc w:val="left"/>
+      <w:pPr>
+        <w:ind w:left="1296" w:hanging="1296"/>
+      </w:pPr>
+      <w:rPr>
+        <w:rFonts w:hint="default"/>
+      </w:rPr>
+    </w:lvl>
+    <w:lvl w:ilvl="7">
+      <w:start w:val="1"/>
+      <w:numFmt w:val="decimal"/>
+      <w:pStyle w:val="Kop8"/>
+      <w:lvlText w:val="%1.%2.%3.%4.%5.%6.%7.%8"/>
+      <w:lvlJc w:val="left"/>
+      <w:pPr>
+        <w:ind w:left="1440" w:hanging="1440"/>
+      </w:pPr>
+      <w:rPr>
+        <w:rFonts w:hint="default"/>
+      </w:rPr>
+    </w:lvl>
+    <w:lvl w:ilvl="8">
+      <w:start w:val="1"/>
+      <w:numFmt w:val="decimal"/>
+      <w:pStyle w:val="Kop9"/>
+      <w:lvlText w:val="%1.%2.%3.%4.%5.%6.%7.%8.%9"/>
+      <w:lvlJc w:val="left"/>
+      <w:pPr>
+        <w:ind w:left="1584" w:hanging="1584"/>
+      </w:pPr>
+      <w:rPr>
+        <w:rFonts w:hint="default"/>
+      </w:rPr>
+    </w:lvl>
+  </w:abstractNum>
+  <w:abstractNum w:abstractNumId="4" w15:restartNumberingAfterBreak="0">
+    <w:nsid w:val="1F996A61"/>
+    <w:multiLevelType w:val="multilevel"/>
+    <w:tmpl w:val="0413001D"/>
+    <w:styleLink w:val="Huidigelijst5"/>
+    <w:lvl w:ilvl="0">
+      <w:start w:val="1"/>
+      <w:numFmt w:val="decimal"/>
+      <w:lvlText w:val="%1)"/>
+      <w:lvlJc w:val="left"/>
+      <w:pPr>
+        <w:ind w:left="360" w:hanging="360"/>
+      </w:pPr>
+    </w:lvl>
+    <w:lvl w:ilvl="1">
+      <w:start w:val="1"/>
+      <w:numFmt w:val="lowerLetter"/>
+      <w:lvlText w:val="%2)"/>
+      <w:lvlJc w:val="left"/>
+      <w:pPr>
+        <w:ind w:left="720" w:hanging="360"/>
+      </w:pPr>
+    </w:lvl>
+    <w:lvl w:ilvl="2">
+      <w:start w:val="1"/>
+      <w:numFmt w:val="lowerRoman"/>
+      <w:lvlText w:val="%3)"/>
+      <w:lvlJc w:val="left"/>
+      <w:pPr>
+        <w:ind w:left="1080" w:hanging="360"/>
+      </w:pPr>
+    </w:lvl>
+    <w:lvl w:ilvl="3">
+      <w:start w:val="1"/>
+      <w:numFmt w:val="decimal"/>
+      <w:lvlText w:val="(%4)"/>
+      <w:lvlJc w:val="left"/>
+      <w:pPr>
+        <w:ind w:left="1440" w:hanging="360"/>
+      </w:pPr>
+    </w:lvl>
+    <w:lvl w:ilvl="4">
+      <w:start w:val="1"/>
+      <w:numFmt w:val="lowerLetter"/>
+      <w:lvlText w:val="(%5)"/>
+      <w:lvlJc w:val="left"/>
+      <w:pPr>
+        <w:ind w:left="1800" w:hanging="360"/>
+      </w:pPr>
+    </w:lvl>
+    <w:lvl w:ilvl="5">
+      <w:start w:val="1"/>
+      <w:numFmt w:val="lowerRoman"/>
+      <w:lvlText w:val="(%6)"/>
+      <w:lvlJc w:val="left"/>
+      <w:pPr>
+        <w:ind w:left="2160" w:hanging="360"/>
+      </w:pPr>
+    </w:lvl>
+    <w:lvl w:ilvl="6">
+      <w:start w:val="1"/>
+      <w:numFmt w:val="decimal"/>
+      <w:lvlText w:val="%7."/>
+      <w:lvlJc w:val="left"/>
+      <w:pPr>
+        <w:ind w:left="2520" w:hanging="360"/>
+      </w:pPr>
+    </w:lvl>
+    <w:lvl w:ilvl="7">
+      <w:start w:val="1"/>
+      <w:numFmt w:val="lowerLetter"/>
+      <w:lvlText w:val="%8."/>
+      <w:lvlJc w:val="left"/>
+      <w:pPr>
+        <w:ind w:left="2880" w:hanging="360"/>
+      </w:pPr>
+    </w:lvl>
+    <w:lvl w:ilvl="8">
+      <w:start w:val="1"/>
+      <w:numFmt w:val="lowerRoman"/>
+      <w:lvlText w:val="%9."/>
+      <w:lvlJc w:val="left"/>
+      <w:pPr>
+        <w:ind w:left="3240" w:hanging="360"/>
+      </w:pPr>
+    </w:lvl>
+  </w:abstractNum>
+  <w:abstractNum w:abstractNumId="5" w15:restartNumberingAfterBreak="0">
     <w:nsid w:val="21590C63"/>
     <w:multiLevelType w:val="hybridMultilevel"/>
     <w:tmpl w:val="D0A00E12"/>
@@ -358,14 +738,13 @@
       </w:pPr>
     </w:lvl>
   </w:abstractNum>
-  <w:abstractNum w:abstractNumId="2" w15:restartNumberingAfterBreak="0">
+  <w:abstractNum w:abstractNumId="6" w15:restartNumberingAfterBreak="0">
     <w:nsid w:val="27965DF7"/>
     <w:multiLevelType w:val="multilevel"/>
-    <w:tmpl w:val="56D82C74"/>
+    <w:tmpl w:val="F8D47B6E"/>
     <w:lvl w:ilvl="0">
       <w:start w:val="1"/>
       <w:numFmt w:val="decimal"/>
-      <w:pStyle w:val="Kop1"/>
       <w:lvlText w:val="%1"/>
       <w:lvlJc w:val="left"/>
       <w:pPr>
@@ -375,7 +754,6 @@
     <w:lvl w:ilvl="1">
       <w:start w:val="1"/>
       <w:numFmt w:val="decimal"/>
-      <w:pStyle w:val="Kop2"/>
       <w:lvlText w:val="%1.%2"/>
       <w:lvlJc w:val="left"/>
       <w:pPr>
@@ -385,7 +763,6 @@
     <w:lvl w:ilvl="2">
       <w:start w:val="1"/>
       <w:numFmt w:val="decimal"/>
-      <w:pStyle w:val="Kop3"/>
       <w:lvlText w:val="%1.%2.%3"/>
       <w:lvlJc w:val="left"/>
       <w:pPr>
@@ -423,7 +800,6 @@
     <w:lvl w:ilvl="6">
       <w:start w:val="1"/>
       <w:numFmt w:val="decimal"/>
-      <w:pStyle w:val="Kop7"/>
       <w:lvlText w:val="%1.%2.%3.%4.%5.%6.%7"/>
       <w:lvlJc w:val="left"/>
       <w:pPr>
@@ -433,7 +809,6 @@
     <w:lvl w:ilvl="7">
       <w:start w:val="1"/>
       <w:numFmt w:val="decimal"/>
-      <w:pStyle w:val="Kop8"/>
       <w:lvlText w:val="%1.%2.%3.%4.%5.%6.%7.%8"/>
       <w:lvlJc w:val="left"/>
       <w:pPr>
@@ -443,7 +818,6 @@
     <w:lvl w:ilvl="8">
       <w:start w:val="1"/>
       <w:numFmt w:val="decimal"/>
-      <w:pStyle w:val="Kop9"/>
       <w:lvlText w:val="%1.%2.%3.%4.%5.%6.%7.%8.%9"/>
       <w:lvlJc w:val="left"/>
       <w:pPr>
@@ -451,7 +825,94 @@
       </w:pPr>
     </w:lvl>
   </w:abstractNum>
-  <w:abstractNum w:abstractNumId="3" w15:restartNumberingAfterBreak="0">
+  <w:abstractNum w:abstractNumId="7" w15:restartNumberingAfterBreak="0">
+    <w:nsid w:val="2DEE4D96"/>
+    <w:multiLevelType w:val="multilevel"/>
+    <w:tmpl w:val="0413001D"/>
+    <w:styleLink w:val="Huidigelijst1"/>
+    <w:lvl w:ilvl="0">
+      <w:start w:val="1"/>
+      <w:numFmt w:val="decimal"/>
+      <w:lvlText w:val="%1)"/>
+      <w:lvlJc w:val="left"/>
+      <w:pPr>
+        <w:ind w:left="360" w:hanging="360"/>
+      </w:pPr>
+    </w:lvl>
+    <w:lvl w:ilvl="1">
+      <w:start w:val="1"/>
+      <w:numFmt w:val="lowerLetter"/>
+      <w:lvlText w:val="%2)"/>
+      <w:lvlJc w:val="left"/>
+      <w:pPr>
+        <w:ind w:left="720" w:hanging="360"/>
+      </w:pPr>
+    </w:lvl>
+    <w:lvl w:ilvl="2">
+      <w:start w:val="1"/>
+      <w:numFmt w:val="lowerRoman"/>
+      <w:lvlText w:val="%3)"/>
+      <w:lvlJc w:val="left"/>
+      <w:pPr>
+        <w:ind w:left="1080" w:hanging="360"/>
+      </w:pPr>
+    </w:lvl>
+    <w:lvl w:ilvl="3">
+      <w:start w:val="1"/>
+      <w:numFmt w:val="decimal"/>
+      <w:lvlText w:val="(%4)"/>
+      <w:lvlJc w:val="left"/>
+      <w:pPr>
+        <w:ind w:left="1440" w:hanging="360"/>
+      </w:pPr>
+    </w:lvl>
+    <w:lvl w:ilvl="4">
+      <w:start w:val="1"/>
+      <w:numFmt w:val="lowerLetter"/>
+      <w:lvlText w:val="(%5)"/>
+      <w:lvlJc w:val="left"/>
+      <w:pPr>
+        <w:ind w:left="1800" w:hanging="360"/>
+      </w:pPr>
+    </w:lvl>
+    <w:lvl w:ilvl="5">
+      <w:start w:val="1"/>
+      <w:numFmt w:val="lowerRoman"/>
+      <w:lvlText w:val="(%6)"/>
+      <w:lvlJc w:val="left"/>
+      <w:pPr>
+        <w:ind w:left="2160" w:hanging="360"/>
+      </w:pPr>
+    </w:lvl>
+    <w:lvl w:ilvl="6">
+      <w:start w:val="1"/>
+      <w:numFmt w:val="decimal"/>
+      <w:lvlText w:val="%7."/>
+      <w:lvlJc w:val="left"/>
+      <w:pPr>
+        <w:ind w:left="2520" w:hanging="360"/>
+      </w:pPr>
+    </w:lvl>
+    <w:lvl w:ilvl="7">
+      <w:start w:val="1"/>
+      <w:numFmt w:val="lowerLetter"/>
+      <w:lvlText w:val="%8."/>
+      <w:lvlJc w:val="left"/>
+      <w:pPr>
+        <w:ind w:left="2880" w:hanging="360"/>
+      </w:pPr>
+    </w:lvl>
+    <w:lvl w:ilvl="8">
+      <w:start w:val="1"/>
+      <w:numFmt w:val="lowerRoman"/>
+      <w:lvlText w:val="%9."/>
+      <w:lvlJc w:val="left"/>
+      <w:pPr>
+        <w:ind w:left="3240" w:hanging="360"/>
+      </w:pPr>
+    </w:lvl>
+  </w:abstractNum>
+  <w:abstractNum w:abstractNumId="8" w15:restartNumberingAfterBreak="0">
     <w:nsid w:val="4BD85229"/>
     <w:multiLevelType w:val="multilevel"/>
     <w:tmpl w:val="0413001D"/>
@@ -537,7 +998,7 @@
       </w:pPr>
     </w:lvl>
   </w:abstractNum>
-  <w:abstractNum w:abstractNumId="4" w15:restartNumberingAfterBreak="0">
+  <w:abstractNum w:abstractNumId="9" w15:restartNumberingAfterBreak="0">
     <w:nsid w:val="53DF4A24"/>
     <w:multiLevelType w:val="hybridMultilevel"/>
     <w:tmpl w:val="C4B4E148"/>
@@ -651,7 +1112,94 @@
       </w:rPr>
     </w:lvl>
   </w:abstractNum>
-  <w:abstractNum w:abstractNumId="5" w15:restartNumberingAfterBreak="0">
+  <w:abstractNum w:abstractNumId="10" w15:restartNumberingAfterBreak="0">
+    <w:nsid w:val="599D25BF"/>
+    <w:multiLevelType w:val="multilevel"/>
+    <w:tmpl w:val="0413001D"/>
+    <w:styleLink w:val="Huidigelijst3"/>
+    <w:lvl w:ilvl="0">
+      <w:start w:val="1"/>
+      <w:numFmt w:val="decimal"/>
+      <w:lvlText w:val="%1)"/>
+      <w:lvlJc w:val="left"/>
+      <w:pPr>
+        <w:ind w:left="360" w:hanging="360"/>
+      </w:pPr>
+    </w:lvl>
+    <w:lvl w:ilvl="1">
+      <w:start w:val="1"/>
+      <w:numFmt w:val="lowerLetter"/>
+      <w:lvlText w:val="%2)"/>
+      <w:lvlJc w:val="left"/>
+      <w:pPr>
+        <w:ind w:left="720" w:hanging="360"/>
+      </w:pPr>
+    </w:lvl>
+    <w:lvl w:ilvl="2">
+      <w:start w:val="1"/>
+      <w:numFmt w:val="lowerRoman"/>
+      <w:lvlText w:val="%3)"/>
+      <w:lvlJc w:val="left"/>
+      <w:pPr>
+        <w:ind w:left="1080" w:hanging="360"/>
+      </w:pPr>
+    </w:lvl>
+    <w:lvl w:ilvl="3">
+      <w:start w:val="1"/>
+      <w:numFmt w:val="decimal"/>
+      <w:lvlText w:val="(%4)"/>
+      <w:lvlJc w:val="left"/>
+      <w:pPr>
+        <w:ind w:left="1440" w:hanging="360"/>
+      </w:pPr>
+    </w:lvl>
+    <w:lvl w:ilvl="4">
+      <w:start w:val="1"/>
+      <w:numFmt w:val="lowerLetter"/>
+      <w:lvlText w:val="(%5)"/>
+      <w:lvlJc w:val="left"/>
+      <w:pPr>
+        <w:ind w:left="1800" w:hanging="360"/>
+      </w:pPr>
+    </w:lvl>
+    <w:lvl w:ilvl="5">
+      <w:start w:val="1"/>
+      <w:numFmt w:val="lowerRoman"/>
+      <w:lvlText w:val="(%6)"/>
+      <w:lvlJc w:val="left"/>
+      <w:pPr>
+        <w:ind w:left="2160" w:hanging="360"/>
+      </w:pPr>
+    </w:lvl>
+    <w:lvl w:ilvl="6">
+      <w:start w:val="1"/>
+      <w:numFmt w:val="decimal"/>
+      <w:lvlText w:val="%7."/>
+      <w:lvlJc w:val="left"/>
+      <w:pPr>
+        <w:ind w:left="2520" w:hanging="360"/>
+      </w:pPr>
+    </w:lvl>
+    <w:lvl w:ilvl="7">
+      <w:start w:val="1"/>
+      <w:numFmt w:val="lowerLetter"/>
+      <w:lvlText w:val="%8."/>
+      <w:lvlJc w:val="left"/>
+      <w:pPr>
+        <w:ind w:left="2880" w:hanging="360"/>
+      </w:pPr>
+    </w:lvl>
+    <w:lvl w:ilvl="8">
+      <w:start w:val="1"/>
+      <w:numFmt w:val="lowerRoman"/>
+      <w:lvlText w:val="%9."/>
+      <w:lvlJc w:val="left"/>
+      <w:pPr>
+        <w:ind w:left="3240" w:hanging="360"/>
+      </w:pPr>
+    </w:lvl>
+  </w:abstractNum>
+  <w:abstractNum w:abstractNumId="11" w15:restartNumberingAfterBreak="0">
     <w:nsid w:val="63B14832"/>
     <w:multiLevelType w:val="multilevel"/>
     <w:tmpl w:val="DC925A50"/>
@@ -908,7 +1456,207 @@
       </w:pPr>
     </w:lvl>
   </w:abstractNum>
-  <w:abstractNum w:abstractNumId="6" w15:restartNumberingAfterBreak="0">
+  <w:abstractNum w:abstractNumId="12" w15:restartNumberingAfterBreak="0">
+    <w:nsid w:val="65466FE6"/>
+    <w:multiLevelType w:val="multilevel"/>
+    <w:tmpl w:val="545E19F4"/>
+    <w:lvl w:ilvl="0">
+      <w:start w:val="1"/>
+      <w:numFmt w:val="decimal"/>
+      <w:lvlText w:val="%1"/>
+      <w:lvlJc w:val="left"/>
+      <w:pPr>
+        <w:ind w:left="432" w:hanging="432"/>
+      </w:pPr>
+      <w:rPr>
+        <w:rFonts w:hint="default"/>
+      </w:rPr>
+    </w:lvl>
+    <w:lvl w:ilvl="1">
+      <w:start w:val="1"/>
+      <w:numFmt w:val="decimal"/>
+      <w:lvlText w:val="%1.%2"/>
+      <w:lvlJc w:val="left"/>
+      <w:pPr>
+        <w:ind w:left="576" w:hanging="576"/>
+      </w:pPr>
+      <w:rPr>
+        <w:rFonts w:hint="default"/>
+      </w:rPr>
+    </w:lvl>
+    <w:lvl w:ilvl="2">
+      <w:start w:val="1"/>
+      <w:numFmt w:val="decimal"/>
+      <w:lvlText w:val="%1.%2.%3"/>
+      <w:lvlJc w:val="left"/>
+      <w:pPr>
+        <w:ind w:left="720" w:hanging="720"/>
+      </w:pPr>
+      <w:rPr>
+        <w:rFonts w:hint="default"/>
+      </w:rPr>
+    </w:lvl>
+    <w:lvl w:ilvl="3">
+      <w:start w:val="1"/>
+      <w:numFmt w:val="decimal"/>
+      <w:lvlText w:val="%3.%1"/>
+      <w:lvlJc w:val="left"/>
+      <w:pPr>
+        <w:ind w:left="864" w:hanging="864"/>
+      </w:pPr>
+      <w:rPr>
+        <w:rFonts w:hint="default"/>
+      </w:rPr>
+    </w:lvl>
+    <w:lvl w:ilvl="4">
+      <w:start w:val="1"/>
+      <w:numFmt w:val="decimal"/>
+      <w:lvlText w:val="%1.%2.%3.%4.%5"/>
+      <w:lvlJc w:val="left"/>
+      <w:pPr>
+        <w:ind w:left="1008" w:hanging="1008"/>
+      </w:pPr>
+      <w:rPr>
+        <w:rFonts w:hint="default"/>
+      </w:rPr>
+    </w:lvl>
+    <w:lvl w:ilvl="5">
+      <w:start w:val="1"/>
+      <w:numFmt w:val="decimal"/>
+      <w:lvlText w:val="%1.%2.%3.%4.%5.%6"/>
+      <w:lvlJc w:val="left"/>
+      <w:pPr>
+        <w:ind w:left="1152" w:hanging="1152"/>
+      </w:pPr>
+      <w:rPr>
+        <w:rFonts w:hint="default"/>
+      </w:rPr>
+    </w:lvl>
+    <w:lvl w:ilvl="6">
+      <w:start w:val="1"/>
+      <w:numFmt w:val="decimal"/>
+      <w:lvlText w:val="%1.%2.%3.%4.%5.%6.%7"/>
+      <w:lvlJc w:val="left"/>
+      <w:pPr>
+        <w:ind w:left="1296" w:hanging="1296"/>
+      </w:pPr>
+      <w:rPr>
+        <w:rFonts w:hint="default"/>
+      </w:rPr>
+    </w:lvl>
+    <w:lvl w:ilvl="7">
+      <w:start w:val="1"/>
+      <w:numFmt w:val="decimal"/>
+      <w:lvlText w:val="%1.%2.%3.%4.%5.%6.%7.%8"/>
+      <w:lvlJc w:val="left"/>
+      <w:pPr>
+        <w:ind w:left="1440" w:hanging="1440"/>
+      </w:pPr>
+      <w:rPr>
+        <w:rFonts w:hint="default"/>
+      </w:rPr>
+    </w:lvl>
+    <w:lvl w:ilvl="8">
+      <w:start w:val="1"/>
+      <w:numFmt w:val="decimal"/>
+      <w:lvlText w:val="%1.%2.%3.%4.%5.%6.%7.%8.%9"/>
+      <w:lvlJc w:val="left"/>
+      <w:pPr>
+        <w:ind w:left="1584" w:hanging="1584"/>
+      </w:pPr>
+      <w:rPr>
+        <w:rFonts w:hint="default"/>
+      </w:rPr>
+    </w:lvl>
+  </w:abstractNum>
+  <w:abstractNum w:abstractNumId="13" w15:restartNumberingAfterBreak="0">
+    <w:nsid w:val="67A6292A"/>
+    <w:multiLevelType w:val="multilevel"/>
+    <w:tmpl w:val="0413001D"/>
+    <w:styleLink w:val="Huidigelijst2"/>
+    <w:lvl w:ilvl="0">
+      <w:start w:val="1"/>
+      <w:numFmt w:val="decimal"/>
+      <w:lvlText w:val="%1)"/>
+      <w:lvlJc w:val="left"/>
+      <w:pPr>
+        <w:ind w:left="360" w:hanging="360"/>
+      </w:pPr>
+    </w:lvl>
+    <w:lvl w:ilvl="1">
+      <w:start w:val="1"/>
+      <w:numFmt w:val="lowerLetter"/>
+      <w:lvlText w:val="%2)"/>
+      <w:lvlJc w:val="left"/>
+      <w:pPr>
+        <w:ind w:left="720" w:hanging="360"/>
+      </w:pPr>
+    </w:lvl>
+    <w:lvl w:ilvl="2">
+      <w:start w:val="1"/>
+      <w:numFmt w:val="lowerRoman"/>
+      <w:lvlText w:val="%3)"/>
+      <w:lvlJc w:val="left"/>
+      <w:pPr>
+        <w:ind w:left="1080" w:hanging="360"/>
+      </w:pPr>
+    </w:lvl>
+    <w:lvl w:ilvl="3">
+      <w:start w:val="1"/>
+      <w:numFmt w:val="decimal"/>
+      <w:lvlText w:val="(%4)"/>
+      <w:lvlJc w:val="left"/>
+      <w:pPr>
+        <w:ind w:left="1440" w:hanging="360"/>
+      </w:pPr>
+    </w:lvl>
+    <w:lvl w:ilvl="4">
+      <w:start w:val="1"/>
+      <w:numFmt w:val="lowerLetter"/>
+      <w:lvlText w:val="(%5)"/>
+      <w:lvlJc w:val="left"/>
+      <w:pPr>
+        <w:ind w:left="1800" w:hanging="360"/>
+      </w:pPr>
+    </w:lvl>
+    <w:lvl w:ilvl="5">
+      <w:start w:val="1"/>
+      <w:numFmt w:val="lowerRoman"/>
+      <w:lvlText w:val="(%6)"/>
+      <w:lvlJc w:val="left"/>
+      <w:pPr>
+        <w:ind w:left="2160" w:hanging="360"/>
+      </w:pPr>
+    </w:lvl>
+    <w:lvl w:ilvl="6">
+      <w:start w:val="1"/>
+      <w:numFmt w:val="decimal"/>
+      <w:lvlText w:val="%7."/>
+      <w:lvlJc w:val="left"/>
+      <w:pPr>
+        <w:ind w:left="2520" w:hanging="360"/>
+      </w:pPr>
+    </w:lvl>
+    <w:lvl w:ilvl="7">
+      <w:start w:val="1"/>
+      <w:numFmt w:val="lowerLetter"/>
+      <w:lvlText w:val="%8."/>
+      <w:lvlJc w:val="left"/>
+      <w:pPr>
+        <w:ind w:left="2880" w:hanging="360"/>
+      </w:pPr>
+    </w:lvl>
+    <w:lvl w:ilvl="8">
+      <w:start w:val="1"/>
+      <w:numFmt w:val="lowerRoman"/>
+      <w:lvlText w:val="%9."/>
+      <w:lvlJc w:val="left"/>
+      <w:pPr>
+        <w:ind w:left="3240" w:hanging="360"/>
+      </w:pPr>
+    </w:lvl>
+  </w:abstractNum>
+  <w:abstractNum w:abstractNumId="14" w15:restartNumberingAfterBreak="0">
     <w:nsid w:val="70216547"/>
     <w:multiLevelType w:val="hybridMultilevel"/>
     <w:tmpl w:val="97868FF8"/>
@@ -1021,7 +1769,7 @@
       </w:rPr>
     </w:lvl>
   </w:abstractNum>
-  <w:abstractNum w:abstractNumId="7" w15:restartNumberingAfterBreak="0">
+  <w:abstractNum w:abstractNumId="15" w15:restartNumberingAfterBreak="0">
     <w:nsid w:val="79922B74"/>
     <w:multiLevelType w:val="hybridMultilevel"/>
     <w:tmpl w:val="060089B0"/>
@@ -1109,34 +1857,58 @@
     </w:lvl>
   </w:abstractNum>
   <w:num w:numId="1">
-    <w:abstractNumId w:val="6"/>
+    <w:abstractNumId w:val="14"/>
   </w:num>
   <w:num w:numId="2">
-    <w:abstractNumId w:val="4"/>
+    <w:abstractNumId w:val="9"/>
   </w:num>
   <w:num w:numId="3">
     <w:abstractNumId w:val="0"/>
   </w:num>
   <w:num w:numId="4">
+    <w:abstractNumId w:val="11"/>
+  </w:num>
+  <w:num w:numId="5">
+    <w:abstractNumId w:val="15"/>
+  </w:num>
+  <w:num w:numId="6">
+    <w:abstractNumId w:val="6"/>
+  </w:num>
+  <w:num w:numId="7">
     <w:abstractNumId w:val="5"/>
   </w:num>
-  <w:num w:numId="5">
+  <w:num w:numId="8">
+    <w:abstractNumId w:val="8"/>
+  </w:num>
+  <w:num w:numId="9">
     <w:abstractNumId w:val="7"/>
   </w:num>
-  <w:num w:numId="6">
-    <w:abstractNumId w:val="2"/>
+  <w:num w:numId="10">
+    <w:abstractNumId w:val="12"/>
   </w:num>
-  <w:num w:numId="7">
+  <w:num w:numId="11">
+    <w:abstractNumId w:val="13"/>
+  </w:num>
+  <w:num w:numId="12">
+    <w:abstractNumId w:val="10"/>
+  </w:num>
+  <w:num w:numId="13">
     <w:abstractNumId w:val="1"/>
   </w:num>
-  <w:num w:numId="8">
+  <w:num w:numId="14">
+    <w:abstractNumId w:val="4"/>
+  </w:num>
+  <w:num w:numId="15">
     <w:abstractNumId w:val="3"/>
+  </w:num>
+  <w:num w:numId="16">
+    <w:abstractNumId w:val="2"/>
   </w:num>
 </w:numbering>
 </file>
 
 <file path=word/styles.xml><?xml version="1.0" encoding="utf-8"?>
-<w:styles xmlns:mc="http://schemas.openxmlformats.org/markup-compatibility/2006" xmlns:r="http://schemas.openxmlformats.org/officeDocument/2006/relationships" xmlns:w="http://schemas.openxmlformats.org/wordprocessingml/2006/main" xmlns:w14="http://schemas.microsoft.com/office/word/2010/wordml" xmlns:w15="http://schemas.microsoft.com/office/word/2012/wordml" xmlns:w16cex="http://schemas.microsoft.com/office/word/2018/wordml/cex" xmlns:w16cid="http://schemas.microsoft.com/office/word/2016/wordml/cid" xmlns:w16="http://schemas.microsoft.com/office/word/2018/wordml" xmlns:w16se="http://schemas.microsoft.com/office/word/2015/wordml/symex" mc:Ignorable="w14 w15 w16se w16cid w16 w16cex">
+<w:styles xmlns:mc="http://schemas.openxmlformats.org/markup-compatibility/2006" xmlns:r="http://schemas.openxmlformats.org/officeDocument/2006/relationships" xmlns:w="http://schemas.openxmlformats.org/wordprocessingml/2006/main" xmlns:w14="http://schemas.microsoft.com/office/word/2010/wordml" xmlns:w15="http://schemas.microsoft.com/office/word/2012/wordml" xmlns:w16cex="http://schemas.microsoft.com/office/word/2018/wordml/cex" xmlns:w16cid="http://schemas.microsoft.com/office/word/2016/wordml/cid" xmlns:w16="http://schemas.microsoft.com/office/word/2018/wordml" xmlns:w16sdtdh="http://schemas.microsoft.com/office/word/2020/wordml/sdtdatahash" xmlns:w16se="http://schemas.microsoft.com/office/word/2015/wordml/symex" mc:Ignorable="w14 w15 w16se w16cid w16 w16cex w16sdtdh">
   <w:docDefaults>
     <w:rPrDefault>
       <w:rPr>
@@ -1546,16 +2318,15 @@
     <w:link w:val="Kop1Char"/>
     <w:uiPriority w:val="9"/>
     <w:qFormat/>
-    <w:rsid w:val="00AF20B8"/>
+    <w:rsid w:val="00ED66C2"/>
     <w:pPr>
       <w:keepNext/>
       <w:keepLines/>
       <w:pageBreakBefore/>
       <w:numPr>
-        <w:numId w:val="6"/>
+        <w:numId w:val="15"/>
       </w:numPr>
       <w:spacing w:before="240" w:after="280" w:line="240" w:lineRule="auto"/>
-      <w:ind w:left="567" w:hanging="567"/>
       <w:outlineLvl w:val="0"/>
     </w:pPr>
     <w:rPr>
@@ -1574,16 +2345,15 @@
     <w:uiPriority w:val="9"/>
     <w:unhideWhenUsed/>
     <w:qFormat/>
-    <w:rsid w:val="00280FF2"/>
+    <w:rsid w:val="00ED66C2"/>
     <w:pPr>
       <w:keepNext/>
       <w:keepLines/>
       <w:numPr>
         <w:ilvl w:val="1"/>
-        <w:numId w:val="6"/>
+        <w:numId w:val="15"/>
       </w:numPr>
       <w:spacing w:before="240" w:after="240"/>
-      <w:ind w:left="578" w:hanging="578"/>
       <w:outlineLvl w:val="1"/>
     </w:pPr>
     <w:rPr>
@@ -1602,13 +2372,13 @@
     <w:uiPriority w:val="9"/>
     <w:unhideWhenUsed/>
     <w:qFormat/>
-    <w:rsid w:val="00BA4F80"/>
+    <w:rsid w:val="00ED66C2"/>
     <w:pPr>
       <w:keepNext/>
       <w:keepLines/>
       <w:numPr>
         <w:ilvl w:val="2"/>
-        <w:numId w:val="6"/>
+        <w:numId w:val="15"/>
       </w:numPr>
       <w:spacing w:before="240" w:after="120"/>
       <w:outlineLvl w:val="2"/>
@@ -1695,13 +2465,13 @@
     <w:semiHidden/>
     <w:unhideWhenUsed/>
     <w:qFormat/>
-    <w:rsid w:val="002A5A6A"/>
+    <w:rsid w:val="00ED66C2"/>
     <w:pPr>
       <w:keepNext/>
       <w:keepLines/>
       <w:numPr>
         <w:ilvl w:val="6"/>
-        <w:numId w:val="6"/>
+        <w:numId w:val="15"/>
       </w:numPr>
       <w:spacing w:before="40" w:after="0"/>
       <w:outlineLvl w:val="6"/>
@@ -1722,13 +2492,13 @@
     <w:semiHidden/>
     <w:unhideWhenUsed/>
     <w:qFormat/>
-    <w:rsid w:val="002A5A6A"/>
+    <w:rsid w:val="00ED66C2"/>
     <w:pPr>
       <w:keepNext/>
       <w:keepLines/>
       <w:numPr>
         <w:ilvl w:val="7"/>
-        <w:numId w:val="6"/>
+        <w:numId w:val="15"/>
       </w:numPr>
       <w:spacing w:before="40" w:after="0"/>
       <w:outlineLvl w:val="7"/>
@@ -1749,13 +2519,13 @@
     <w:semiHidden/>
     <w:unhideWhenUsed/>
     <w:qFormat/>
-    <w:rsid w:val="002A5A6A"/>
+    <w:rsid w:val="00ED66C2"/>
     <w:pPr>
       <w:keepNext/>
       <w:keepLines/>
       <w:numPr>
         <w:ilvl w:val="8"/>
-        <w:numId w:val="6"/>
+        <w:numId w:val="15"/>
       </w:numPr>
       <w:spacing w:before="40" w:after="0"/>
       <w:outlineLvl w:val="8"/>
@@ -2232,12 +3002,13 @@
     <w:next w:val="Standaard"/>
     <w:link w:val="Kop3BijlageChar"/>
     <w:qFormat/>
-    <w:rsid w:val="00EE285D"/>
+    <w:rsid w:val="00CB3BB6"/>
     <w:pPr>
       <w:numPr>
         <w:ilvl w:val="0"/>
         <w:numId w:val="7"/>
       </w:numPr>
+      <w:ind w:left="357" w:hanging="357"/>
     </w:pPr>
   </w:style>
   <w:style w:type="paragraph" w:customStyle="1" w:styleId="Maatregel">
@@ -2264,11 +3035,10 @@
     <w:name w:val="Kop 3 Bijlage Char"/>
     <w:basedOn w:val="Kop3Char"/>
     <w:link w:val="Kop3Bijlage"/>
-    <w:rsid w:val="00EE285D"/>
-    <w:rPr>
-      <w:rFonts w:ascii="Calibri" w:eastAsiaTheme="majorEastAsia" w:hAnsi="Calibri" w:cstheme="majorBidi"/>
+    <w:rsid w:val="00CB3BB6"/>
+    <w:rPr>
+      <w:rFonts w:ascii="Century Gothic" w:eastAsiaTheme="majorEastAsia" w:hAnsi="Century Gothic" w:cstheme="majorBidi"/>
       <w:b/>
-      <w:sz w:val="28"/>
       <w:szCs w:val="24"/>
     </w:rPr>
   </w:style>
@@ -2370,6 +3140,93 @@
     <w:rPr>
       <w:color w:val="808080"/>
     </w:rPr>
+  </w:style>
+  <w:style w:type="paragraph" w:customStyle="1" w:styleId="Kop4Bijlage">
+    <w:name w:val="Kop 4 Bijlage"/>
+    <w:basedOn w:val="Kop4"/>
+    <w:next w:val="Standaard"/>
+    <w:link w:val="Kop4BijlageChar"/>
+    <w:qFormat/>
+    <w:rsid w:val="00905A48"/>
+    <w:pPr>
+      <w:numPr>
+        <w:ilvl w:val="0"/>
+        <w:numId w:val="0"/>
+      </w:numPr>
+    </w:pPr>
+  </w:style>
+  <w:style w:type="numbering" w:customStyle="1" w:styleId="Huidigelijst1">
+    <w:name w:val="Huidige lijst1"/>
+    <w:uiPriority w:val="99"/>
+    <w:rsid w:val="00696FC1"/>
+    <w:pPr>
+      <w:numPr>
+        <w:numId w:val="9"/>
+      </w:numPr>
+    </w:pPr>
+  </w:style>
+  <w:style w:type="numbering" w:customStyle="1" w:styleId="Huidigelijst2">
+    <w:name w:val="Huidige lijst2"/>
+    <w:uiPriority w:val="99"/>
+    <w:rsid w:val="00696FC1"/>
+    <w:pPr>
+      <w:numPr>
+        <w:numId w:val="11"/>
+      </w:numPr>
+    </w:pPr>
+  </w:style>
+  <w:style w:type="numbering" w:customStyle="1" w:styleId="Huidigelijst3">
+    <w:name w:val="Huidige lijst3"/>
+    <w:uiPriority w:val="99"/>
+    <w:rsid w:val="00696FC1"/>
+    <w:pPr>
+      <w:numPr>
+        <w:numId w:val="12"/>
+      </w:numPr>
+    </w:pPr>
+  </w:style>
+  <w:style w:type="numbering" w:customStyle="1" w:styleId="Huidigelijst4">
+    <w:name w:val="Huidige lijst4"/>
+    <w:uiPriority w:val="99"/>
+    <w:rsid w:val="00ED66C2"/>
+    <w:pPr>
+      <w:numPr>
+        <w:numId w:val="13"/>
+      </w:numPr>
+    </w:pPr>
+  </w:style>
+  <w:style w:type="numbering" w:customStyle="1" w:styleId="Huidigelijst5">
+    <w:name w:val="Huidige lijst5"/>
+    <w:uiPriority w:val="99"/>
+    <w:rsid w:val="0090287A"/>
+    <w:pPr>
+      <w:numPr>
+        <w:numId w:val="14"/>
+      </w:numPr>
+    </w:pPr>
+  </w:style>
+  <w:style w:type="character" w:customStyle="1" w:styleId="Kop4BijlageChar">
+    <w:name w:val="Kop 4 Bijlage Char"/>
+    <w:basedOn w:val="Kop4Char"/>
+    <w:link w:val="Kop4Bijlage"/>
+    <w:rsid w:val="0090287A"/>
+    <w:rPr>
+      <w:rFonts w:ascii="Century Gothic" w:eastAsiaTheme="majorEastAsia" w:hAnsi="Century Gothic" w:cstheme="majorBidi"/>
+      <w:b/>
+      <w:iCs/>
+      <w:color w:val="B500C7"/>
+      <w:sz w:val="20"/>
+    </w:rPr>
+  </w:style>
+  <w:style w:type="numbering" w:customStyle="1" w:styleId="Huidigelijst6">
+    <w:name w:val="Huidige lijst6"/>
+    <w:uiPriority w:val="99"/>
+    <w:rsid w:val="00905A48"/>
+    <w:pPr>
+      <w:numPr>
+        <w:numId w:val="16"/>
+      </w:numPr>
+    </w:pPr>
   </w:style>
 </w:styles>
 </file>

</xml_diff>

<commit_message>
477 html versie ka (#480)
* Merge CSS files. Ouput HTML version of Kwaliteitsaanpak.

* Wijzigingsgeschiedenis bijgewerkt.

* Update NEN links.

* Produce HTML output in docs/ for GitHub Pages.
</commit_message>
<xml_diff>
--- a/DocumentDefinitions/reference.docx
+++ b/DocumentDefinitions/reference.docx
@@ -1,6 +1,6 @@
 
 <file path=word/document.xml><?xml version="1.0" encoding="utf-8"?>
-<w:document xmlns:wpc="http://schemas.microsoft.com/office/word/2010/wordprocessingCanvas" xmlns:cx="http://schemas.microsoft.com/office/drawing/2014/chartex" xmlns:cx1="http://schemas.microsoft.com/office/drawing/2015/9/8/chartex" xmlns:cx2="http://schemas.microsoft.com/office/drawing/2015/10/21/chartex" xmlns:cx3="http://schemas.microsoft.com/office/drawing/2016/5/9/chartex" xmlns:cx4="http://schemas.microsoft.com/office/drawing/2016/5/10/chartex" xmlns:cx5="http://schemas.microsoft.com/office/drawing/2016/5/11/chartex" xmlns:cx6="http://schemas.microsoft.com/office/drawing/2016/5/12/chartex" xmlns:cx7="http://schemas.microsoft.com/office/drawing/2016/5/13/chartex" xmlns:cx8="http://schemas.microsoft.com/office/drawing/2016/5/14/chartex" xmlns:mc="http://schemas.openxmlformats.org/markup-compatibility/2006" xmlns:aink="http://schemas.microsoft.com/office/drawing/2016/ink" xmlns:am3d="http://schemas.microsoft.com/office/drawing/2017/model3d" xmlns:o="urn:schemas-microsoft-com:office:office" xmlns:r="http://schemas.openxmlformats.org/officeDocument/2006/relationships" xmlns:m="http://schemas.openxmlformats.org/officeDocument/2006/math" xmlns:v="urn:schemas-microsoft-com:vml" xmlns:wp14="http://schemas.microsoft.com/office/word/2010/wordprocessingDrawing" xmlns:wp="http://schemas.openxmlformats.org/drawingml/2006/wordprocessingDrawing" xmlns:w10="urn:schemas-microsoft-com:office:word" xmlns:w="http://schemas.openxmlformats.org/wordprocessingml/2006/main" xmlns:w14="http://schemas.microsoft.com/office/word/2010/wordml" xmlns:w15="http://schemas.microsoft.com/office/word/2012/wordml" xmlns:w16cex="http://schemas.microsoft.com/office/word/2018/wordml/cex" xmlns:w16cid="http://schemas.microsoft.com/office/word/2016/wordml/cid" xmlns:w16="http://schemas.microsoft.com/office/word/2018/wordml" xmlns:w16se="http://schemas.microsoft.com/office/word/2015/wordml/symex" xmlns:wpg="http://schemas.microsoft.com/office/word/2010/wordprocessingGroup" xmlns:wpi="http://schemas.microsoft.com/office/word/2010/wordprocessingInk" xmlns:wne="http://schemas.microsoft.com/office/word/2006/wordml" xmlns:wps="http://schemas.microsoft.com/office/word/2010/wordprocessingShape" mc:Ignorable="w14 w15 w16se w16cid w16 w16cex wp14">
+<w:document xmlns:wpc="http://schemas.microsoft.com/office/word/2010/wordprocessingCanvas" xmlns:cx="http://schemas.microsoft.com/office/drawing/2014/chartex" xmlns:cx1="http://schemas.microsoft.com/office/drawing/2015/9/8/chartex" xmlns:cx2="http://schemas.microsoft.com/office/drawing/2015/10/21/chartex" xmlns:cx3="http://schemas.microsoft.com/office/drawing/2016/5/9/chartex" xmlns:cx4="http://schemas.microsoft.com/office/drawing/2016/5/10/chartex" xmlns:cx5="http://schemas.microsoft.com/office/drawing/2016/5/11/chartex" xmlns:cx6="http://schemas.microsoft.com/office/drawing/2016/5/12/chartex" xmlns:cx7="http://schemas.microsoft.com/office/drawing/2016/5/13/chartex" xmlns:cx8="http://schemas.microsoft.com/office/drawing/2016/5/14/chartex" xmlns:mc="http://schemas.openxmlformats.org/markup-compatibility/2006" xmlns:aink="http://schemas.microsoft.com/office/drawing/2016/ink" xmlns:am3d="http://schemas.microsoft.com/office/drawing/2017/model3d" xmlns:o="urn:schemas-microsoft-com:office:office" xmlns:r="http://schemas.openxmlformats.org/officeDocument/2006/relationships" xmlns:m="http://schemas.openxmlformats.org/officeDocument/2006/math" xmlns:v="urn:schemas-microsoft-com:vml" xmlns:wp14="http://schemas.microsoft.com/office/word/2010/wordprocessingDrawing" xmlns:wp="http://schemas.openxmlformats.org/drawingml/2006/wordprocessingDrawing" xmlns:w10="urn:schemas-microsoft-com:office:word" xmlns:w="http://schemas.openxmlformats.org/wordprocessingml/2006/main" xmlns:w14="http://schemas.microsoft.com/office/word/2010/wordml" xmlns:w15="http://schemas.microsoft.com/office/word/2012/wordml" xmlns:w16cex="http://schemas.microsoft.com/office/word/2018/wordml/cex" xmlns:w16cid="http://schemas.microsoft.com/office/word/2016/wordml/cid" xmlns:w16="http://schemas.microsoft.com/office/word/2018/wordml" xmlns:w16sdtdh="http://schemas.microsoft.com/office/word/2020/wordml/sdtdatahash" xmlns:w16se="http://schemas.microsoft.com/office/word/2015/wordml/symex" xmlns:wpg="http://schemas.microsoft.com/office/word/2010/wordprocessingGroup" xmlns:wpi="http://schemas.microsoft.com/office/word/2010/wordprocessingInk" xmlns:wne="http://schemas.microsoft.com/office/word/2006/wordml" xmlns:wps="http://schemas.microsoft.com/office/word/2010/wordprocessingShape" mc:Ignorable="w14 w15 w16se w16cid w16 w16cex w16sdtdh wp14">
   <w:body>
     <w:p/>
     <w:p/>
@@ -17,7 +17,7 @@
 </file>
 
 <file path=word/endnotes.xml><?xml version="1.0" encoding="utf-8"?>
-<w:endnotes xmlns:wpc="http://schemas.microsoft.com/office/word/2010/wordprocessingCanvas" xmlns:cx="http://schemas.microsoft.com/office/drawing/2014/chartex" xmlns:cx1="http://schemas.microsoft.com/office/drawing/2015/9/8/chartex" xmlns:cx2="http://schemas.microsoft.com/office/drawing/2015/10/21/chartex" xmlns:cx3="http://schemas.microsoft.com/office/drawing/2016/5/9/chartex" xmlns:cx4="http://schemas.microsoft.com/office/drawing/2016/5/10/chartex" xmlns:cx5="http://schemas.microsoft.com/office/drawing/2016/5/11/chartex" xmlns:cx6="http://schemas.microsoft.com/office/drawing/2016/5/12/chartex" xmlns:cx7="http://schemas.microsoft.com/office/drawing/2016/5/13/chartex" xmlns:cx8="http://schemas.microsoft.com/office/drawing/2016/5/14/chartex" xmlns:mc="http://schemas.openxmlformats.org/markup-compatibility/2006" xmlns:aink="http://schemas.microsoft.com/office/drawing/2016/ink" xmlns:am3d="http://schemas.microsoft.com/office/drawing/2017/model3d" xmlns:o="urn:schemas-microsoft-com:office:office" xmlns:r="http://schemas.openxmlformats.org/officeDocument/2006/relationships" xmlns:m="http://schemas.openxmlformats.org/officeDocument/2006/math" xmlns:v="urn:schemas-microsoft-com:vml" xmlns:wp14="http://schemas.microsoft.com/office/word/2010/wordprocessingDrawing" xmlns:wp="http://schemas.openxmlformats.org/drawingml/2006/wordprocessingDrawing" xmlns:w10="urn:schemas-microsoft-com:office:word" xmlns:w="http://schemas.openxmlformats.org/wordprocessingml/2006/main" xmlns:w14="http://schemas.microsoft.com/office/word/2010/wordml" xmlns:w15="http://schemas.microsoft.com/office/word/2012/wordml" xmlns:w16cex="http://schemas.microsoft.com/office/word/2018/wordml/cex" xmlns:w16cid="http://schemas.microsoft.com/office/word/2016/wordml/cid" xmlns:w16="http://schemas.microsoft.com/office/word/2018/wordml" xmlns:w16se="http://schemas.microsoft.com/office/word/2015/wordml/symex" xmlns:wpg="http://schemas.microsoft.com/office/word/2010/wordprocessingGroup" xmlns:wpi="http://schemas.microsoft.com/office/word/2010/wordprocessingInk" xmlns:wne="http://schemas.microsoft.com/office/word/2006/wordml" xmlns:wps="http://schemas.microsoft.com/office/word/2010/wordprocessingShape" mc:Ignorable="w14 w15 w16se w16cid w16 w16cex wp14">
+<w:endnotes xmlns:wpc="http://schemas.microsoft.com/office/word/2010/wordprocessingCanvas" xmlns:cx="http://schemas.microsoft.com/office/drawing/2014/chartex" xmlns:cx1="http://schemas.microsoft.com/office/drawing/2015/9/8/chartex" xmlns:cx2="http://schemas.microsoft.com/office/drawing/2015/10/21/chartex" xmlns:cx3="http://schemas.microsoft.com/office/drawing/2016/5/9/chartex" xmlns:cx4="http://schemas.microsoft.com/office/drawing/2016/5/10/chartex" xmlns:cx5="http://schemas.microsoft.com/office/drawing/2016/5/11/chartex" xmlns:cx6="http://schemas.microsoft.com/office/drawing/2016/5/12/chartex" xmlns:cx7="http://schemas.microsoft.com/office/drawing/2016/5/13/chartex" xmlns:cx8="http://schemas.microsoft.com/office/drawing/2016/5/14/chartex" xmlns:mc="http://schemas.openxmlformats.org/markup-compatibility/2006" xmlns:aink="http://schemas.microsoft.com/office/drawing/2016/ink" xmlns:am3d="http://schemas.microsoft.com/office/drawing/2017/model3d" xmlns:o="urn:schemas-microsoft-com:office:office" xmlns:r="http://schemas.openxmlformats.org/officeDocument/2006/relationships" xmlns:m="http://schemas.openxmlformats.org/officeDocument/2006/math" xmlns:v="urn:schemas-microsoft-com:vml" xmlns:wp14="http://schemas.microsoft.com/office/word/2010/wordprocessingDrawing" xmlns:wp="http://schemas.openxmlformats.org/drawingml/2006/wordprocessingDrawing" xmlns:w10="urn:schemas-microsoft-com:office:word" xmlns:w="http://schemas.openxmlformats.org/wordprocessingml/2006/main" xmlns:w14="http://schemas.microsoft.com/office/word/2010/wordml" xmlns:w15="http://schemas.microsoft.com/office/word/2012/wordml" xmlns:w16cex="http://schemas.microsoft.com/office/word/2018/wordml/cex" xmlns:w16cid="http://schemas.microsoft.com/office/word/2016/wordml/cid" xmlns:w16="http://schemas.microsoft.com/office/word/2018/wordml" xmlns:w16sdtdh="http://schemas.microsoft.com/office/word/2020/wordml/sdtdatahash" xmlns:w16se="http://schemas.microsoft.com/office/word/2015/wordml/symex" xmlns:wpg="http://schemas.microsoft.com/office/word/2010/wordprocessingGroup" xmlns:wpi="http://schemas.microsoft.com/office/word/2010/wordprocessingInk" xmlns:wne="http://schemas.microsoft.com/office/word/2006/wordml" xmlns:wps="http://schemas.microsoft.com/office/word/2010/wordprocessingShape" mc:Ignorable="w14 w15 w16se w16cid w16 w16cex w16sdtdh wp14">
   <w:endnote w:type="separator" w:id="-1">
     <w:p>
       <w:pPr>
@@ -42,7 +42,7 @@
 </file>
 
 <file path=word/footer1.xml><?xml version="1.0" encoding="utf-8"?>
-<w:ftr xmlns:wpc="http://schemas.microsoft.com/office/word/2010/wordprocessingCanvas" xmlns:cx="http://schemas.microsoft.com/office/drawing/2014/chartex" xmlns:cx1="http://schemas.microsoft.com/office/drawing/2015/9/8/chartex" xmlns:cx2="http://schemas.microsoft.com/office/drawing/2015/10/21/chartex" xmlns:cx3="http://schemas.microsoft.com/office/drawing/2016/5/9/chartex" xmlns:cx4="http://schemas.microsoft.com/office/drawing/2016/5/10/chartex" xmlns:cx5="http://schemas.microsoft.com/office/drawing/2016/5/11/chartex" xmlns:cx6="http://schemas.microsoft.com/office/drawing/2016/5/12/chartex" xmlns:cx7="http://schemas.microsoft.com/office/drawing/2016/5/13/chartex" xmlns:cx8="http://schemas.microsoft.com/office/drawing/2016/5/14/chartex" xmlns:mc="http://schemas.openxmlformats.org/markup-compatibility/2006" xmlns:aink="http://schemas.microsoft.com/office/drawing/2016/ink" xmlns:am3d="http://schemas.microsoft.com/office/drawing/2017/model3d" xmlns:o="urn:schemas-microsoft-com:office:office" xmlns:r="http://schemas.openxmlformats.org/officeDocument/2006/relationships" xmlns:m="http://schemas.openxmlformats.org/officeDocument/2006/math" xmlns:v="urn:schemas-microsoft-com:vml" xmlns:wp14="http://schemas.microsoft.com/office/word/2010/wordprocessingDrawing" xmlns:wp="http://schemas.openxmlformats.org/drawingml/2006/wordprocessingDrawing" xmlns:w10="urn:schemas-microsoft-com:office:word" xmlns:w="http://schemas.openxmlformats.org/wordprocessingml/2006/main" xmlns:w14="http://schemas.microsoft.com/office/word/2010/wordml" xmlns:w15="http://schemas.microsoft.com/office/word/2012/wordml" xmlns:w16cex="http://schemas.microsoft.com/office/word/2018/wordml/cex" xmlns:w16cid="http://schemas.microsoft.com/office/word/2016/wordml/cid" xmlns:w16="http://schemas.microsoft.com/office/word/2018/wordml" xmlns:w16se="http://schemas.microsoft.com/office/word/2015/wordml/symex" xmlns:wpg="http://schemas.microsoft.com/office/word/2010/wordprocessingGroup" xmlns:wpi="http://schemas.microsoft.com/office/word/2010/wordprocessingInk" xmlns:wne="http://schemas.microsoft.com/office/word/2006/wordml" xmlns:wps="http://schemas.microsoft.com/office/word/2010/wordprocessingShape" mc:Ignorable="w14 w15 w16se w16cid w16 w16cex wp14">
+<w:ftr xmlns:wpc="http://schemas.microsoft.com/office/word/2010/wordprocessingCanvas" xmlns:cx="http://schemas.microsoft.com/office/drawing/2014/chartex" xmlns:cx1="http://schemas.microsoft.com/office/drawing/2015/9/8/chartex" xmlns:cx2="http://schemas.microsoft.com/office/drawing/2015/10/21/chartex" xmlns:cx3="http://schemas.microsoft.com/office/drawing/2016/5/9/chartex" xmlns:cx4="http://schemas.microsoft.com/office/drawing/2016/5/10/chartex" xmlns:cx5="http://schemas.microsoft.com/office/drawing/2016/5/11/chartex" xmlns:cx6="http://schemas.microsoft.com/office/drawing/2016/5/12/chartex" xmlns:cx7="http://schemas.microsoft.com/office/drawing/2016/5/13/chartex" xmlns:cx8="http://schemas.microsoft.com/office/drawing/2016/5/14/chartex" xmlns:mc="http://schemas.openxmlformats.org/markup-compatibility/2006" xmlns:aink="http://schemas.microsoft.com/office/drawing/2016/ink" xmlns:am3d="http://schemas.microsoft.com/office/drawing/2017/model3d" xmlns:o="urn:schemas-microsoft-com:office:office" xmlns:r="http://schemas.openxmlformats.org/officeDocument/2006/relationships" xmlns:m="http://schemas.openxmlformats.org/officeDocument/2006/math" xmlns:v="urn:schemas-microsoft-com:vml" xmlns:wp14="http://schemas.microsoft.com/office/word/2010/wordprocessingDrawing" xmlns:wp="http://schemas.openxmlformats.org/drawingml/2006/wordprocessingDrawing" xmlns:w10="urn:schemas-microsoft-com:office:word" xmlns:w="http://schemas.openxmlformats.org/wordprocessingml/2006/main" xmlns:w14="http://schemas.microsoft.com/office/word/2010/wordml" xmlns:w15="http://schemas.microsoft.com/office/word/2012/wordml" xmlns:w16cex="http://schemas.microsoft.com/office/word/2018/wordml/cex" xmlns:w16cid="http://schemas.microsoft.com/office/word/2016/wordml/cid" xmlns:w16="http://schemas.microsoft.com/office/word/2018/wordml" xmlns:w16sdtdh="http://schemas.microsoft.com/office/word/2020/wordml/sdtdatahash" xmlns:w16se="http://schemas.microsoft.com/office/word/2015/wordml/symex" xmlns:wpg="http://schemas.microsoft.com/office/word/2010/wordprocessingGroup" xmlns:wpi="http://schemas.microsoft.com/office/word/2010/wordprocessingInk" xmlns:wne="http://schemas.microsoft.com/office/word/2006/wordml" xmlns:wps="http://schemas.microsoft.com/office/word/2010/wordprocessingShape" mc:Ignorable="w14 w15 w16se w16cid w16 w16cex w16sdtdh wp14">
   <w:sdt>
     <w:sdtPr>
       <w:id w:val="-458108813"/>
@@ -158,7 +158,7 @@
 </file>
 
 <file path=word/footnotes.xml><?xml version="1.0" encoding="utf-8"?>
-<w:footnotes xmlns:wpc="http://schemas.microsoft.com/office/word/2010/wordprocessingCanvas" xmlns:cx="http://schemas.microsoft.com/office/drawing/2014/chartex" xmlns:cx1="http://schemas.microsoft.com/office/drawing/2015/9/8/chartex" xmlns:cx2="http://schemas.microsoft.com/office/drawing/2015/10/21/chartex" xmlns:cx3="http://schemas.microsoft.com/office/drawing/2016/5/9/chartex" xmlns:cx4="http://schemas.microsoft.com/office/drawing/2016/5/10/chartex" xmlns:cx5="http://schemas.microsoft.com/office/drawing/2016/5/11/chartex" xmlns:cx6="http://schemas.microsoft.com/office/drawing/2016/5/12/chartex" xmlns:cx7="http://schemas.microsoft.com/office/drawing/2016/5/13/chartex" xmlns:cx8="http://schemas.microsoft.com/office/drawing/2016/5/14/chartex" xmlns:mc="http://schemas.openxmlformats.org/markup-compatibility/2006" xmlns:aink="http://schemas.microsoft.com/office/drawing/2016/ink" xmlns:am3d="http://schemas.microsoft.com/office/drawing/2017/model3d" xmlns:o="urn:schemas-microsoft-com:office:office" xmlns:r="http://schemas.openxmlformats.org/officeDocument/2006/relationships" xmlns:m="http://schemas.openxmlformats.org/officeDocument/2006/math" xmlns:v="urn:schemas-microsoft-com:vml" xmlns:wp14="http://schemas.microsoft.com/office/word/2010/wordprocessingDrawing" xmlns:wp="http://schemas.openxmlformats.org/drawingml/2006/wordprocessingDrawing" xmlns:w10="urn:schemas-microsoft-com:office:word" xmlns:w="http://schemas.openxmlformats.org/wordprocessingml/2006/main" xmlns:w14="http://schemas.microsoft.com/office/word/2010/wordml" xmlns:w15="http://schemas.microsoft.com/office/word/2012/wordml" xmlns:w16cex="http://schemas.microsoft.com/office/word/2018/wordml/cex" xmlns:w16cid="http://schemas.microsoft.com/office/word/2016/wordml/cid" xmlns:w16="http://schemas.microsoft.com/office/word/2018/wordml" xmlns:w16se="http://schemas.microsoft.com/office/word/2015/wordml/symex" xmlns:wpg="http://schemas.microsoft.com/office/word/2010/wordprocessingGroup" xmlns:wpi="http://schemas.microsoft.com/office/word/2010/wordprocessingInk" xmlns:wne="http://schemas.microsoft.com/office/word/2006/wordml" xmlns:wps="http://schemas.microsoft.com/office/word/2010/wordprocessingShape" mc:Ignorable="w14 w15 w16se w16cid w16 w16cex wp14">
+<w:footnotes xmlns:wpc="http://schemas.microsoft.com/office/word/2010/wordprocessingCanvas" xmlns:cx="http://schemas.microsoft.com/office/drawing/2014/chartex" xmlns:cx1="http://schemas.microsoft.com/office/drawing/2015/9/8/chartex" xmlns:cx2="http://schemas.microsoft.com/office/drawing/2015/10/21/chartex" xmlns:cx3="http://schemas.microsoft.com/office/drawing/2016/5/9/chartex" xmlns:cx4="http://schemas.microsoft.com/office/drawing/2016/5/10/chartex" xmlns:cx5="http://schemas.microsoft.com/office/drawing/2016/5/11/chartex" xmlns:cx6="http://schemas.microsoft.com/office/drawing/2016/5/12/chartex" xmlns:cx7="http://schemas.microsoft.com/office/drawing/2016/5/13/chartex" xmlns:cx8="http://schemas.microsoft.com/office/drawing/2016/5/14/chartex" xmlns:mc="http://schemas.openxmlformats.org/markup-compatibility/2006" xmlns:aink="http://schemas.microsoft.com/office/drawing/2016/ink" xmlns:am3d="http://schemas.microsoft.com/office/drawing/2017/model3d" xmlns:o="urn:schemas-microsoft-com:office:office" xmlns:r="http://schemas.openxmlformats.org/officeDocument/2006/relationships" xmlns:m="http://schemas.openxmlformats.org/officeDocument/2006/math" xmlns:v="urn:schemas-microsoft-com:vml" xmlns:wp14="http://schemas.microsoft.com/office/word/2010/wordprocessingDrawing" xmlns:wp="http://schemas.openxmlformats.org/drawingml/2006/wordprocessingDrawing" xmlns:w10="urn:schemas-microsoft-com:office:word" xmlns:w="http://schemas.openxmlformats.org/wordprocessingml/2006/main" xmlns:w14="http://schemas.microsoft.com/office/word/2010/wordml" xmlns:w15="http://schemas.microsoft.com/office/word/2012/wordml" xmlns:w16cex="http://schemas.microsoft.com/office/word/2018/wordml/cex" xmlns:w16cid="http://schemas.microsoft.com/office/word/2016/wordml/cid" xmlns:w16="http://schemas.microsoft.com/office/word/2018/wordml" xmlns:w16sdtdh="http://schemas.microsoft.com/office/word/2020/wordml/sdtdatahash" xmlns:w16se="http://schemas.microsoft.com/office/word/2015/wordml/symex" xmlns:wpg="http://schemas.microsoft.com/office/word/2010/wordprocessingGroup" xmlns:wpi="http://schemas.microsoft.com/office/word/2010/wordprocessingInk" xmlns:wne="http://schemas.microsoft.com/office/word/2006/wordml" xmlns:wps="http://schemas.microsoft.com/office/word/2010/wordprocessingShape" mc:Ignorable="w14 w15 w16se w16cid w16 w16cex w16sdtdh wp14">
   <w:footnote w:type="separator" w:id="-1">
     <w:p>
       <w:pPr>
@@ -183,7 +183,7 @@
 </file>
 
 <file path=word/numbering.xml><?xml version="1.0" encoding="utf-8"?>
-<w:numbering xmlns:wpc="http://schemas.microsoft.com/office/word/2010/wordprocessingCanvas" xmlns:cx="http://schemas.microsoft.com/office/drawing/2014/chartex" xmlns:cx1="http://schemas.microsoft.com/office/drawing/2015/9/8/chartex" xmlns:cx2="http://schemas.microsoft.com/office/drawing/2015/10/21/chartex" xmlns:cx3="http://schemas.microsoft.com/office/drawing/2016/5/9/chartex" xmlns:cx4="http://schemas.microsoft.com/office/drawing/2016/5/10/chartex" xmlns:cx5="http://schemas.microsoft.com/office/drawing/2016/5/11/chartex" xmlns:cx6="http://schemas.microsoft.com/office/drawing/2016/5/12/chartex" xmlns:cx7="http://schemas.microsoft.com/office/drawing/2016/5/13/chartex" xmlns:cx8="http://schemas.microsoft.com/office/drawing/2016/5/14/chartex" xmlns:mc="http://schemas.openxmlformats.org/markup-compatibility/2006" xmlns:aink="http://schemas.microsoft.com/office/drawing/2016/ink" xmlns:am3d="http://schemas.microsoft.com/office/drawing/2017/model3d" xmlns:o="urn:schemas-microsoft-com:office:office" xmlns:r="http://schemas.openxmlformats.org/officeDocument/2006/relationships" xmlns:m="http://schemas.openxmlformats.org/officeDocument/2006/math" xmlns:v="urn:schemas-microsoft-com:vml" xmlns:wp14="http://schemas.microsoft.com/office/word/2010/wordprocessingDrawing" xmlns:wp="http://schemas.openxmlformats.org/drawingml/2006/wordprocessingDrawing" xmlns:w10="urn:schemas-microsoft-com:office:word" xmlns:w="http://schemas.openxmlformats.org/wordprocessingml/2006/main" xmlns:w14="http://schemas.microsoft.com/office/word/2010/wordml" xmlns:w15="http://schemas.microsoft.com/office/word/2012/wordml" xmlns:w16cex="http://schemas.microsoft.com/office/word/2018/wordml/cex" xmlns:w16cid="http://schemas.microsoft.com/office/word/2016/wordml/cid" xmlns:w16="http://schemas.microsoft.com/office/word/2018/wordml" xmlns:w16se="http://schemas.microsoft.com/office/word/2015/wordml/symex" xmlns:wpg="http://schemas.microsoft.com/office/word/2010/wordprocessingGroup" xmlns:wpi="http://schemas.microsoft.com/office/word/2010/wordprocessingInk" xmlns:wne="http://schemas.microsoft.com/office/word/2006/wordml" xmlns:wps="http://schemas.microsoft.com/office/word/2010/wordprocessingShape" mc:Ignorable="w14 w15 w16se w16cid w16 w16cex wp14">
+<w:numbering xmlns:wpc="http://schemas.microsoft.com/office/word/2010/wordprocessingCanvas" xmlns:cx="http://schemas.microsoft.com/office/drawing/2014/chartex" xmlns:cx1="http://schemas.microsoft.com/office/drawing/2015/9/8/chartex" xmlns:cx2="http://schemas.microsoft.com/office/drawing/2015/10/21/chartex" xmlns:cx3="http://schemas.microsoft.com/office/drawing/2016/5/9/chartex" xmlns:cx4="http://schemas.microsoft.com/office/drawing/2016/5/10/chartex" xmlns:cx5="http://schemas.microsoft.com/office/drawing/2016/5/11/chartex" xmlns:cx6="http://schemas.microsoft.com/office/drawing/2016/5/12/chartex" xmlns:cx7="http://schemas.microsoft.com/office/drawing/2016/5/13/chartex" xmlns:cx8="http://schemas.microsoft.com/office/drawing/2016/5/14/chartex" xmlns:mc="http://schemas.openxmlformats.org/markup-compatibility/2006" xmlns:aink="http://schemas.microsoft.com/office/drawing/2016/ink" xmlns:am3d="http://schemas.microsoft.com/office/drawing/2017/model3d" xmlns:o="urn:schemas-microsoft-com:office:office" xmlns:r="http://schemas.openxmlformats.org/officeDocument/2006/relationships" xmlns:m="http://schemas.openxmlformats.org/officeDocument/2006/math" xmlns:v="urn:schemas-microsoft-com:vml" xmlns:wp14="http://schemas.microsoft.com/office/word/2010/wordprocessingDrawing" xmlns:wp="http://schemas.openxmlformats.org/drawingml/2006/wordprocessingDrawing" xmlns:w10="urn:schemas-microsoft-com:office:word" xmlns:w="http://schemas.openxmlformats.org/wordprocessingml/2006/main" xmlns:w14="http://schemas.microsoft.com/office/word/2010/wordml" xmlns:w15="http://schemas.microsoft.com/office/word/2012/wordml" xmlns:w16cex="http://schemas.microsoft.com/office/word/2018/wordml/cex" xmlns:w16cid="http://schemas.microsoft.com/office/word/2016/wordml/cid" xmlns:w16="http://schemas.microsoft.com/office/word/2018/wordml" xmlns:w16sdtdh="http://schemas.microsoft.com/office/word/2020/wordml/sdtdatahash" xmlns:w16se="http://schemas.microsoft.com/office/word/2015/wordml/symex" xmlns:wpg="http://schemas.microsoft.com/office/word/2010/wordprocessingGroup" xmlns:wpi="http://schemas.microsoft.com/office/word/2010/wordprocessingInk" xmlns:wne="http://schemas.microsoft.com/office/word/2006/wordml" xmlns:wps="http://schemas.microsoft.com/office/word/2010/wordprocessingShape" mc:Ignorable="w14 w15 w16se w16cid w16 w16cex w16sdtdh wp14">
   <w:abstractNum w:abstractNumId="0" w15:restartNumberingAfterBreak="0">
     <w:nsid w:val="05B47AD0"/>
     <w:multiLevelType w:val="hybridMultilevel"/>
@@ -272,6 +272,386 @@
     </w:lvl>
   </w:abstractNum>
   <w:abstractNum w:abstractNumId="1" w15:restartNumberingAfterBreak="0">
+    <w:nsid w:val="0E2974E6"/>
+    <w:multiLevelType w:val="multilevel"/>
+    <w:tmpl w:val="0413001D"/>
+    <w:styleLink w:val="Huidigelijst4"/>
+    <w:lvl w:ilvl="0">
+      <w:start w:val="1"/>
+      <w:numFmt w:val="decimal"/>
+      <w:lvlText w:val="%1)"/>
+      <w:lvlJc w:val="left"/>
+      <w:pPr>
+        <w:ind w:left="360" w:hanging="360"/>
+      </w:pPr>
+    </w:lvl>
+    <w:lvl w:ilvl="1">
+      <w:start w:val="1"/>
+      <w:numFmt w:val="lowerLetter"/>
+      <w:lvlText w:val="%2)"/>
+      <w:lvlJc w:val="left"/>
+      <w:pPr>
+        <w:ind w:left="720" w:hanging="360"/>
+      </w:pPr>
+    </w:lvl>
+    <w:lvl w:ilvl="2">
+      <w:start w:val="1"/>
+      <w:numFmt w:val="lowerRoman"/>
+      <w:lvlText w:val="%3)"/>
+      <w:lvlJc w:val="left"/>
+      <w:pPr>
+        <w:ind w:left="1080" w:hanging="360"/>
+      </w:pPr>
+    </w:lvl>
+    <w:lvl w:ilvl="3">
+      <w:start w:val="1"/>
+      <w:numFmt w:val="decimal"/>
+      <w:lvlText w:val="(%4)"/>
+      <w:lvlJc w:val="left"/>
+      <w:pPr>
+        <w:ind w:left="1440" w:hanging="360"/>
+      </w:pPr>
+    </w:lvl>
+    <w:lvl w:ilvl="4">
+      <w:start w:val="1"/>
+      <w:numFmt w:val="lowerLetter"/>
+      <w:lvlText w:val="(%5)"/>
+      <w:lvlJc w:val="left"/>
+      <w:pPr>
+        <w:ind w:left="1800" w:hanging="360"/>
+      </w:pPr>
+    </w:lvl>
+    <w:lvl w:ilvl="5">
+      <w:start w:val="1"/>
+      <w:numFmt w:val="lowerRoman"/>
+      <w:lvlText w:val="(%6)"/>
+      <w:lvlJc w:val="left"/>
+      <w:pPr>
+        <w:ind w:left="2160" w:hanging="360"/>
+      </w:pPr>
+    </w:lvl>
+    <w:lvl w:ilvl="6">
+      <w:start w:val="1"/>
+      <w:numFmt w:val="decimal"/>
+      <w:lvlText w:val="%7."/>
+      <w:lvlJc w:val="left"/>
+      <w:pPr>
+        <w:ind w:left="2520" w:hanging="360"/>
+      </w:pPr>
+    </w:lvl>
+    <w:lvl w:ilvl="7">
+      <w:start w:val="1"/>
+      <w:numFmt w:val="lowerLetter"/>
+      <w:lvlText w:val="%8."/>
+      <w:lvlJc w:val="left"/>
+      <w:pPr>
+        <w:ind w:left="2880" w:hanging="360"/>
+      </w:pPr>
+    </w:lvl>
+    <w:lvl w:ilvl="8">
+      <w:start w:val="1"/>
+      <w:numFmt w:val="lowerRoman"/>
+      <w:lvlText w:val="%9."/>
+      <w:lvlJc w:val="left"/>
+      <w:pPr>
+        <w:ind w:left="3240" w:hanging="360"/>
+      </w:pPr>
+    </w:lvl>
+  </w:abstractNum>
+  <w:abstractNum w:abstractNumId="2" w15:restartNumberingAfterBreak="0">
+    <w:nsid w:val="169223A6"/>
+    <w:multiLevelType w:val="multilevel"/>
+    <w:tmpl w:val="0413001D"/>
+    <w:styleLink w:val="Huidigelijst6"/>
+    <w:lvl w:ilvl="0">
+      <w:start w:val="1"/>
+      <w:numFmt w:val="decimal"/>
+      <w:lvlText w:val="%1)"/>
+      <w:lvlJc w:val="left"/>
+      <w:pPr>
+        <w:ind w:left="360" w:hanging="360"/>
+      </w:pPr>
+    </w:lvl>
+    <w:lvl w:ilvl="1">
+      <w:start w:val="1"/>
+      <w:numFmt w:val="lowerLetter"/>
+      <w:lvlText w:val="%2)"/>
+      <w:lvlJc w:val="left"/>
+      <w:pPr>
+        <w:ind w:left="720" w:hanging="360"/>
+      </w:pPr>
+    </w:lvl>
+    <w:lvl w:ilvl="2">
+      <w:start w:val="1"/>
+      <w:numFmt w:val="lowerRoman"/>
+      <w:lvlText w:val="%3)"/>
+      <w:lvlJc w:val="left"/>
+      <w:pPr>
+        <w:ind w:left="1080" w:hanging="360"/>
+      </w:pPr>
+    </w:lvl>
+    <w:lvl w:ilvl="3">
+      <w:start w:val="1"/>
+      <w:numFmt w:val="decimal"/>
+      <w:lvlText w:val="(%4)"/>
+      <w:lvlJc w:val="left"/>
+      <w:pPr>
+        <w:ind w:left="1440" w:hanging="360"/>
+      </w:pPr>
+    </w:lvl>
+    <w:lvl w:ilvl="4">
+      <w:start w:val="1"/>
+      <w:numFmt w:val="lowerLetter"/>
+      <w:lvlText w:val="(%5)"/>
+      <w:lvlJc w:val="left"/>
+      <w:pPr>
+        <w:ind w:left="1800" w:hanging="360"/>
+      </w:pPr>
+    </w:lvl>
+    <w:lvl w:ilvl="5">
+      <w:start w:val="1"/>
+      <w:numFmt w:val="lowerRoman"/>
+      <w:lvlText w:val="(%6)"/>
+      <w:lvlJc w:val="left"/>
+      <w:pPr>
+        <w:ind w:left="2160" w:hanging="360"/>
+      </w:pPr>
+    </w:lvl>
+    <w:lvl w:ilvl="6">
+      <w:start w:val="1"/>
+      <w:numFmt w:val="decimal"/>
+      <w:lvlText w:val="%7."/>
+      <w:lvlJc w:val="left"/>
+      <w:pPr>
+        <w:ind w:left="2520" w:hanging="360"/>
+      </w:pPr>
+    </w:lvl>
+    <w:lvl w:ilvl="7">
+      <w:start w:val="1"/>
+      <w:numFmt w:val="lowerLetter"/>
+      <w:lvlText w:val="%8."/>
+      <w:lvlJc w:val="left"/>
+      <w:pPr>
+        <w:ind w:left="2880" w:hanging="360"/>
+      </w:pPr>
+    </w:lvl>
+    <w:lvl w:ilvl="8">
+      <w:start w:val="1"/>
+      <w:numFmt w:val="lowerRoman"/>
+      <w:lvlText w:val="%9."/>
+      <w:lvlJc w:val="left"/>
+      <w:pPr>
+        <w:ind w:left="3240" w:hanging="360"/>
+      </w:pPr>
+    </w:lvl>
+  </w:abstractNum>
+  <w:abstractNum w:abstractNumId="3" w15:restartNumberingAfterBreak="0">
+    <w:nsid w:val="17414403"/>
+    <w:multiLevelType w:val="multilevel"/>
+    <w:tmpl w:val="F12E1836"/>
+    <w:lvl w:ilvl="0">
+      <w:start w:val="1"/>
+      <w:numFmt w:val="decimal"/>
+      <w:pStyle w:val="Kop1"/>
+      <w:lvlText w:val="%1"/>
+      <w:lvlJc w:val="left"/>
+      <w:pPr>
+        <w:ind w:left="432" w:hanging="432"/>
+      </w:pPr>
+      <w:rPr>
+        <w:rFonts w:hint="default"/>
+      </w:rPr>
+    </w:lvl>
+    <w:lvl w:ilvl="1">
+      <w:start w:val="1"/>
+      <w:numFmt w:val="decimal"/>
+      <w:pStyle w:val="Kop2"/>
+      <w:lvlText w:val="%1.%2"/>
+      <w:lvlJc w:val="left"/>
+      <w:pPr>
+        <w:ind w:left="576" w:hanging="576"/>
+      </w:pPr>
+      <w:rPr>
+        <w:rFonts w:hint="default"/>
+      </w:rPr>
+    </w:lvl>
+    <w:lvl w:ilvl="2">
+      <w:start w:val="1"/>
+      <w:numFmt w:val="decimal"/>
+      <w:pStyle w:val="Kop3"/>
+      <w:lvlText w:val="%1.%2.%3"/>
+      <w:lvlJc w:val="left"/>
+      <w:pPr>
+        <w:ind w:left="720" w:hanging="720"/>
+      </w:pPr>
+      <w:rPr>
+        <w:rFonts w:hint="default"/>
+      </w:rPr>
+    </w:lvl>
+    <w:lvl w:ilvl="3">
+      <w:start w:val="1"/>
+      <w:numFmt w:val="decimal"/>
+      <w:lvlText w:val="%1.%2.%3.%4"/>
+      <w:lvlJc w:val="left"/>
+      <w:pPr>
+        <w:ind w:left="864" w:hanging="864"/>
+      </w:pPr>
+      <w:rPr>
+        <w:rFonts w:hint="default"/>
+      </w:rPr>
+    </w:lvl>
+    <w:lvl w:ilvl="4">
+      <w:start w:val="1"/>
+      <w:numFmt w:val="decimal"/>
+      <w:lvlText w:val="%1.%2.%3.%4.%5"/>
+      <w:lvlJc w:val="left"/>
+      <w:pPr>
+        <w:ind w:left="1008" w:hanging="1008"/>
+      </w:pPr>
+      <w:rPr>
+        <w:rFonts w:hint="default"/>
+      </w:rPr>
+    </w:lvl>
+    <w:lvl w:ilvl="5">
+      <w:start w:val="1"/>
+      <w:numFmt w:val="decimal"/>
+      <w:lvlText w:val="%1.%2.%3.%4.%5.%6"/>
+      <w:lvlJc w:val="left"/>
+      <w:pPr>
+        <w:ind w:left="1152" w:hanging="1152"/>
+      </w:pPr>
+      <w:rPr>
+        <w:rFonts w:hint="default"/>
+      </w:rPr>
+    </w:lvl>
+    <w:lvl w:ilvl="6">
+      <w:start w:val="1"/>
+      <w:numFmt w:val="decimal"/>
+      <w:pStyle w:val="Kop7"/>
+      <w:lvlText w:val="%1.%2.%3.%4.%5.%6.%7"/>
+      <w:lvlJc w:val="left"/>
+      <w:pPr>
+        <w:ind w:left="1296" w:hanging="1296"/>
+      </w:pPr>
+      <w:rPr>
+        <w:rFonts w:hint="default"/>
+      </w:rPr>
+    </w:lvl>
+    <w:lvl w:ilvl="7">
+      <w:start w:val="1"/>
+      <w:numFmt w:val="decimal"/>
+      <w:pStyle w:val="Kop8"/>
+      <w:lvlText w:val="%1.%2.%3.%4.%5.%6.%7.%8"/>
+      <w:lvlJc w:val="left"/>
+      <w:pPr>
+        <w:ind w:left="1440" w:hanging="1440"/>
+      </w:pPr>
+      <w:rPr>
+        <w:rFonts w:hint="default"/>
+      </w:rPr>
+    </w:lvl>
+    <w:lvl w:ilvl="8">
+      <w:start w:val="1"/>
+      <w:numFmt w:val="decimal"/>
+      <w:pStyle w:val="Kop9"/>
+      <w:lvlText w:val="%1.%2.%3.%4.%5.%6.%7.%8.%9"/>
+      <w:lvlJc w:val="left"/>
+      <w:pPr>
+        <w:ind w:left="1584" w:hanging="1584"/>
+      </w:pPr>
+      <w:rPr>
+        <w:rFonts w:hint="default"/>
+      </w:rPr>
+    </w:lvl>
+  </w:abstractNum>
+  <w:abstractNum w:abstractNumId="4" w15:restartNumberingAfterBreak="0">
+    <w:nsid w:val="1F996A61"/>
+    <w:multiLevelType w:val="multilevel"/>
+    <w:tmpl w:val="0413001D"/>
+    <w:styleLink w:val="Huidigelijst5"/>
+    <w:lvl w:ilvl="0">
+      <w:start w:val="1"/>
+      <w:numFmt w:val="decimal"/>
+      <w:lvlText w:val="%1)"/>
+      <w:lvlJc w:val="left"/>
+      <w:pPr>
+        <w:ind w:left="360" w:hanging="360"/>
+      </w:pPr>
+    </w:lvl>
+    <w:lvl w:ilvl="1">
+      <w:start w:val="1"/>
+      <w:numFmt w:val="lowerLetter"/>
+      <w:lvlText w:val="%2)"/>
+      <w:lvlJc w:val="left"/>
+      <w:pPr>
+        <w:ind w:left="720" w:hanging="360"/>
+      </w:pPr>
+    </w:lvl>
+    <w:lvl w:ilvl="2">
+      <w:start w:val="1"/>
+      <w:numFmt w:val="lowerRoman"/>
+      <w:lvlText w:val="%3)"/>
+      <w:lvlJc w:val="left"/>
+      <w:pPr>
+        <w:ind w:left="1080" w:hanging="360"/>
+      </w:pPr>
+    </w:lvl>
+    <w:lvl w:ilvl="3">
+      <w:start w:val="1"/>
+      <w:numFmt w:val="decimal"/>
+      <w:lvlText w:val="(%4)"/>
+      <w:lvlJc w:val="left"/>
+      <w:pPr>
+        <w:ind w:left="1440" w:hanging="360"/>
+      </w:pPr>
+    </w:lvl>
+    <w:lvl w:ilvl="4">
+      <w:start w:val="1"/>
+      <w:numFmt w:val="lowerLetter"/>
+      <w:lvlText w:val="(%5)"/>
+      <w:lvlJc w:val="left"/>
+      <w:pPr>
+        <w:ind w:left="1800" w:hanging="360"/>
+      </w:pPr>
+    </w:lvl>
+    <w:lvl w:ilvl="5">
+      <w:start w:val="1"/>
+      <w:numFmt w:val="lowerRoman"/>
+      <w:lvlText w:val="(%6)"/>
+      <w:lvlJc w:val="left"/>
+      <w:pPr>
+        <w:ind w:left="2160" w:hanging="360"/>
+      </w:pPr>
+    </w:lvl>
+    <w:lvl w:ilvl="6">
+      <w:start w:val="1"/>
+      <w:numFmt w:val="decimal"/>
+      <w:lvlText w:val="%7."/>
+      <w:lvlJc w:val="left"/>
+      <w:pPr>
+        <w:ind w:left="2520" w:hanging="360"/>
+      </w:pPr>
+    </w:lvl>
+    <w:lvl w:ilvl="7">
+      <w:start w:val="1"/>
+      <w:numFmt w:val="lowerLetter"/>
+      <w:lvlText w:val="%8."/>
+      <w:lvlJc w:val="left"/>
+      <w:pPr>
+        <w:ind w:left="2880" w:hanging="360"/>
+      </w:pPr>
+    </w:lvl>
+    <w:lvl w:ilvl="8">
+      <w:start w:val="1"/>
+      <w:numFmt w:val="lowerRoman"/>
+      <w:lvlText w:val="%9."/>
+      <w:lvlJc w:val="left"/>
+      <w:pPr>
+        <w:ind w:left="3240" w:hanging="360"/>
+      </w:pPr>
+    </w:lvl>
+  </w:abstractNum>
+  <w:abstractNum w:abstractNumId="5" w15:restartNumberingAfterBreak="0">
     <w:nsid w:val="21590C63"/>
     <w:multiLevelType w:val="hybridMultilevel"/>
     <w:tmpl w:val="D0A00E12"/>
@@ -358,14 +738,13 @@
       </w:pPr>
     </w:lvl>
   </w:abstractNum>
-  <w:abstractNum w:abstractNumId="2" w15:restartNumberingAfterBreak="0">
+  <w:abstractNum w:abstractNumId="6" w15:restartNumberingAfterBreak="0">
     <w:nsid w:val="27965DF7"/>
     <w:multiLevelType w:val="multilevel"/>
-    <w:tmpl w:val="56D82C74"/>
+    <w:tmpl w:val="F8D47B6E"/>
     <w:lvl w:ilvl="0">
       <w:start w:val="1"/>
       <w:numFmt w:val="decimal"/>
-      <w:pStyle w:val="Kop1"/>
       <w:lvlText w:val="%1"/>
       <w:lvlJc w:val="left"/>
       <w:pPr>
@@ -375,7 +754,6 @@
     <w:lvl w:ilvl="1">
       <w:start w:val="1"/>
       <w:numFmt w:val="decimal"/>
-      <w:pStyle w:val="Kop2"/>
       <w:lvlText w:val="%1.%2"/>
       <w:lvlJc w:val="left"/>
       <w:pPr>
@@ -385,7 +763,6 @@
     <w:lvl w:ilvl="2">
       <w:start w:val="1"/>
       <w:numFmt w:val="decimal"/>
-      <w:pStyle w:val="Kop3"/>
       <w:lvlText w:val="%1.%2.%3"/>
       <w:lvlJc w:val="left"/>
       <w:pPr>
@@ -423,7 +800,6 @@
     <w:lvl w:ilvl="6">
       <w:start w:val="1"/>
       <w:numFmt w:val="decimal"/>
-      <w:pStyle w:val="Kop7"/>
       <w:lvlText w:val="%1.%2.%3.%4.%5.%6.%7"/>
       <w:lvlJc w:val="left"/>
       <w:pPr>
@@ -433,7 +809,6 @@
     <w:lvl w:ilvl="7">
       <w:start w:val="1"/>
       <w:numFmt w:val="decimal"/>
-      <w:pStyle w:val="Kop8"/>
       <w:lvlText w:val="%1.%2.%3.%4.%5.%6.%7.%8"/>
       <w:lvlJc w:val="left"/>
       <w:pPr>
@@ -443,7 +818,6 @@
     <w:lvl w:ilvl="8">
       <w:start w:val="1"/>
       <w:numFmt w:val="decimal"/>
-      <w:pStyle w:val="Kop9"/>
       <w:lvlText w:val="%1.%2.%3.%4.%5.%6.%7.%8.%9"/>
       <w:lvlJc w:val="left"/>
       <w:pPr>
@@ -451,7 +825,94 @@
       </w:pPr>
     </w:lvl>
   </w:abstractNum>
-  <w:abstractNum w:abstractNumId="3" w15:restartNumberingAfterBreak="0">
+  <w:abstractNum w:abstractNumId="7" w15:restartNumberingAfterBreak="0">
+    <w:nsid w:val="2DEE4D96"/>
+    <w:multiLevelType w:val="multilevel"/>
+    <w:tmpl w:val="0413001D"/>
+    <w:styleLink w:val="Huidigelijst1"/>
+    <w:lvl w:ilvl="0">
+      <w:start w:val="1"/>
+      <w:numFmt w:val="decimal"/>
+      <w:lvlText w:val="%1)"/>
+      <w:lvlJc w:val="left"/>
+      <w:pPr>
+        <w:ind w:left="360" w:hanging="360"/>
+      </w:pPr>
+    </w:lvl>
+    <w:lvl w:ilvl="1">
+      <w:start w:val="1"/>
+      <w:numFmt w:val="lowerLetter"/>
+      <w:lvlText w:val="%2)"/>
+      <w:lvlJc w:val="left"/>
+      <w:pPr>
+        <w:ind w:left="720" w:hanging="360"/>
+      </w:pPr>
+    </w:lvl>
+    <w:lvl w:ilvl="2">
+      <w:start w:val="1"/>
+      <w:numFmt w:val="lowerRoman"/>
+      <w:lvlText w:val="%3)"/>
+      <w:lvlJc w:val="left"/>
+      <w:pPr>
+        <w:ind w:left="1080" w:hanging="360"/>
+      </w:pPr>
+    </w:lvl>
+    <w:lvl w:ilvl="3">
+      <w:start w:val="1"/>
+      <w:numFmt w:val="decimal"/>
+      <w:lvlText w:val="(%4)"/>
+      <w:lvlJc w:val="left"/>
+      <w:pPr>
+        <w:ind w:left="1440" w:hanging="360"/>
+      </w:pPr>
+    </w:lvl>
+    <w:lvl w:ilvl="4">
+      <w:start w:val="1"/>
+      <w:numFmt w:val="lowerLetter"/>
+      <w:lvlText w:val="(%5)"/>
+      <w:lvlJc w:val="left"/>
+      <w:pPr>
+        <w:ind w:left="1800" w:hanging="360"/>
+      </w:pPr>
+    </w:lvl>
+    <w:lvl w:ilvl="5">
+      <w:start w:val="1"/>
+      <w:numFmt w:val="lowerRoman"/>
+      <w:lvlText w:val="(%6)"/>
+      <w:lvlJc w:val="left"/>
+      <w:pPr>
+        <w:ind w:left="2160" w:hanging="360"/>
+      </w:pPr>
+    </w:lvl>
+    <w:lvl w:ilvl="6">
+      <w:start w:val="1"/>
+      <w:numFmt w:val="decimal"/>
+      <w:lvlText w:val="%7."/>
+      <w:lvlJc w:val="left"/>
+      <w:pPr>
+        <w:ind w:left="2520" w:hanging="360"/>
+      </w:pPr>
+    </w:lvl>
+    <w:lvl w:ilvl="7">
+      <w:start w:val="1"/>
+      <w:numFmt w:val="lowerLetter"/>
+      <w:lvlText w:val="%8."/>
+      <w:lvlJc w:val="left"/>
+      <w:pPr>
+        <w:ind w:left="2880" w:hanging="360"/>
+      </w:pPr>
+    </w:lvl>
+    <w:lvl w:ilvl="8">
+      <w:start w:val="1"/>
+      <w:numFmt w:val="lowerRoman"/>
+      <w:lvlText w:val="%9."/>
+      <w:lvlJc w:val="left"/>
+      <w:pPr>
+        <w:ind w:left="3240" w:hanging="360"/>
+      </w:pPr>
+    </w:lvl>
+  </w:abstractNum>
+  <w:abstractNum w:abstractNumId="8" w15:restartNumberingAfterBreak="0">
     <w:nsid w:val="4BD85229"/>
     <w:multiLevelType w:val="multilevel"/>
     <w:tmpl w:val="0413001D"/>
@@ -537,7 +998,7 @@
       </w:pPr>
     </w:lvl>
   </w:abstractNum>
-  <w:abstractNum w:abstractNumId="4" w15:restartNumberingAfterBreak="0">
+  <w:abstractNum w:abstractNumId="9" w15:restartNumberingAfterBreak="0">
     <w:nsid w:val="53DF4A24"/>
     <w:multiLevelType w:val="hybridMultilevel"/>
     <w:tmpl w:val="C4B4E148"/>
@@ -651,7 +1112,94 @@
       </w:rPr>
     </w:lvl>
   </w:abstractNum>
-  <w:abstractNum w:abstractNumId="5" w15:restartNumberingAfterBreak="0">
+  <w:abstractNum w:abstractNumId="10" w15:restartNumberingAfterBreak="0">
+    <w:nsid w:val="599D25BF"/>
+    <w:multiLevelType w:val="multilevel"/>
+    <w:tmpl w:val="0413001D"/>
+    <w:styleLink w:val="Huidigelijst3"/>
+    <w:lvl w:ilvl="0">
+      <w:start w:val="1"/>
+      <w:numFmt w:val="decimal"/>
+      <w:lvlText w:val="%1)"/>
+      <w:lvlJc w:val="left"/>
+      <w:pPr>
+        <w:ind w:left="360" w:hanging="360"/>
+      </w:pPr>
+    </w:lvl>
+    <w:lvl w:ilvl="1">
+      <w:start w:val="1"/>
+      <w:numFmt w:val="lowerLetter"/>
+      <w:lvlText w:val="%2)"/>
+      <w:lvlJc w:val="left"/>
+      <w:pPr>
+        <w:ind w:left="720" w:hanging="360"/>
+      </w:pPr>
+    </w:lvl>
+    <w:lvl w:ilvl="2">
+      <w:start w:val="1"/>
+      <w:numFmt w:val="lowerRoman"/>
+      <w:lvlText w:val="%3)"/>
+      <w:lvlJc w:val="left"/>
+      <w:pPr>
+        <w:ind w:left="1080" w:hanging="360"/>
+      </w:pPr>
+    </w:lvl>
+    <w:lvl w:ilvl="3">
+      <w:start w:val="1"/>
+      <w:numFmt w:val="decimal"/>
+      <w:lvlText w:val="(%4)"/>
+      <w:lvlJc w:val="left"/>
+      <w:pPr>
+        <w:ind w:left="1440" w:hanging="360"/>
+      </w:pPr>
+    </w:lvl>
+    <w:lvl w:ilvl="4">
+      <w:start w:val="1"/>
+      <w:numFmt w:val="lowerLetter"/>
+      <w:lvlText w:val="(%5)"/>
+      <w:lvlJc w:val="left"/>
+      <w:pPr>
+        <w:ind w:left="1800" w:hanging="360"/>
+      </w:pPr>
+    </w:lvl>
+    <w:lvl w:ilvl="5">
+      <w:start w:val="1"/>
+      <w:numFmt w:val="lowerRoman"/>
+      <w:lvlText w:val="(%6)"/>
+      <w:lvlJc w:val="left"/>
+      <w:pPr>
+        <w:ind w:left="2160" w:hanging="360"/>
+      </w:pPr>
+    </w:lvl>
+    <w:lvl w:ilvl="6">
+      <w:start w:val="1"/>
+      <w:numFmt w:val="decimal"/>
+      <w:lvlText w:val="%7."/>
+      <w:lvlJc w:val="left"/>
+      <w:pPr>
+        <w:ind w:left="2520" w:hanging="360"/>
+      </w:pPr>
+    </w:lvl>
+    <w:lvl w:ilvl="7">
+      <w:start w:val="1"/>
+      <w:numFmt w:val="lowerLetter"/>
+      <w:lvlText w:val="%8."/>
+      <w:lvlJc w:val="left"/>
+      <w:pPr>
+        <w:ind w:left="2880" w:hanging="360"/>
+      </w:pPr>
+    </w:lvl>
+    <w:lvl w:ilvl="8">
+      <w:start w:val="1"/>
+      <w:numFmt w:val="lowerRoman"/>
+      <w:lvlText w:val="%9."/>
+      <w:lvlJc w:val="left"/>
+      <w:pPr>
+        <w:ind w:left="3240" w:hanging="360"/>
+      </w:pPr>
+    </w:lvl>
+  </w:abstractNum>
+  <w:abstractNum w:abstractNumId="11" w15:restartNumberingAfterBreak="0">
     <w:nsid w:val="63B14832"/>
     <w:multiLevelType w:val="multilevel"/>
     <w:tmpl w:val="DC925A50"/>
@@ -908,7 +1456,207 @@
       </w:pPr>
     </w:lvl>
   </w:abstractNum>
-  <w:abstractNum w:abstractNumId="6" w15:restartNumberingAfterBreak="0">
+  <w:abstractNum w:abstractNumId="12" w15:restartNumberingAfterBreak="0">
+    <w:nsid w:val="65466FE6"/>
+    <w:multiLevelType w:val="multilevel"/>
+    <w:tmpl w:val="545E19F4"/>
+    <w:lvl w:ilvl="0">
+      <w:start w:val="1"/>
+      <w:numFmt w:val="decimal"/>
+      <w:lvlText w:val="%1"/>
+      <w:lvlJc w:val="left"/>
+      <w:pPr>
+        <w:ind w:left="432" w:hanging="432"/>
+      </w:pPr>
+      <w:rPr>
+        <w:rFonts w:hint="default"/>
+      </w:rPr>
+    </w:lvl>
+    <w:lvl w:ilvl="1">
+      <w:start w:val="1"/>
+      <w:numFmt w:val="decimal"/>
+      <w:lvlText w:val="%1.%2"/>
+      <w:lvlJc w:val="left"/>
+      <w:pPr>
+        <w:ind w:left="576" w:hanging="576"/>
+      </w:pPr>
+      <w:rPr>
+        <w:rFonts w:hint="default"/>
+      </w:rPr>
+    </w:lvl>
+    <w:lvl w:ilvl="2">
+      <w:start w:val="1"/>
+      <w:numFmt w:val="decimal"/>
+      <w:lvlText w:val="%1.%2.%3"/>
+      <w:lvlJc w:val="left"/>
+      <w:pPr>
+        <w:ind w:left="720" w:hanging="720"/>
+      </w:pPr>
+      <w:rPr>
+        <w:rFonts w:hint="default"/>
+      </w:rPr>
+    </w:lvl>
+    <w:lvl w:ilvl="3">
+      <w:start w:val="1"/>
+      <w:numFmt w:val="decimal"/>
+      <w:lvlText w:val="%3.%1"/>
+      <w:lvlJc w:val="left"/>
+      <w:pPr>
+        <w:ind w:left="864" w:hanging="864"/>
+      </w:pPr>
+      <w:rPr>
+        <w:rFonts w:hint="default"/>
+      </w:rPr>
+    </w:lvl>
+    <w:lvl w:ilvl="4">
+      <w:start w:val="1"/>
+      <w:numFmt w:val="decimal"/>
+      <w:lvlText w:val="%1.%2.%3.%4.%5"/>
+      <w:lvlJc w:val="left"/>
+      <w:pPr>
+        <w:ind w:left="1008" w:hanging="1008"/>
+      </w:pPr>
+      <w:rPr>
+        <w:rFonts w:hint="default"/>
+      </w:rPr>
+    </w:lvl>
+    <w:lvl w:ilvl="5">
+      <w:start w:val="1"/>
+      <w:numFmt w:val="decimal"/>
+      <w:lvlText w:val="%1.%2.%3.%4.%5.%6"/>
+      <w:lvlJc w:val="left"/>
+      <w:pPr>
+        <w:ind w:left="1152" w:hanging="1152"/>
+      </w:pPr>
+      <w:rPr>
+        <w:rFonts w:hint="default"/>
+      </w:rPr>
+    </w:lvl>
+    <w:lvl w:ilvl="6">
+      <w:start w:val="1"/>
+      <w:numFmt w:val="decimal"/>
+      <w:lvlText w:val="%1.%2.%3.%4.%5.%6.%7"/>
+      <w:lvlJc w:val="left"/>
+      <w:pPr>
+        <w:ind w:left="1296" w:hanging="1296"/>
+      </w:pPr>
+      <w:rPr>
+        <w:rFonts w:hint="default"/>
+      </w:rPr>
+    </w:lvl>
+    <w:lvl w:ilvl="7">
+      <w:start w:val="1"/>
+      <w:numFmt w:val="decimal"/>
+      <w:lvlText w:val="%1.%2.%3.%4.%5.%6.%7.%8"/>
+      <w:lvlJc w:val="left"/>
+      <w:pPr>
+        <w:ind w:left="1440" w:hanging="1440"/>
+      </w:pPr>
+      <w:rPr>
+        <w:rFonts w:hint="default"/>
+      </w:rPr>
+    </w:lvl>
+    <w:lvl w:ilvl="8">
+      <w:start w:val="1"/>
+      <w:numFmt w:val="decimal"/>
+      <w:lvlText w:val="%1.%2.%3.%4.%5.%6.%7.%8.%9"/>
+      <w:lvlJc w:val="left"/>
+      <w:pPr>
+        <w:ind w:left="1584" w:hanging="1584"/>
+      </w:pPr>
+      <w:rPr>
+        <w:rFonts w:hint="default"/>
+      </w:rPr>
+    </w:lvl>
+  </w:abstractNum>
+  <w:abstractNum w:abstractNumId="13" w15:restartNumberingAfterBreak="0">
+    <w:nsid w:val="67A6292A"/>
+    <w:multiLevelType w:val="multilevel"/>
+    <w:tmpl w:val="0413001D"/>
+    <w:styleLink w:val="Huidigelijst2"/>
+    <w:lvl w:ilvl="0">
+      <w:start w:val="1"/>
+      <w:numFmt w:val="decimal"/>
+      <w:lvlText w:val="%1)"/>
+      <w:lvlJc w:val="left"/>
+      <w:pPr>
+        <w:ind w:left="360" w:hanging="360"/>
+      </w:pPr>
+    </w:lvl>
+    <w:lvl w:ilvl="1">
+      <w:start w:val="1"/>
+      <w:numFmt w:val="lowerLetter"/>
+      <w:lvlText w:val="%2)"/>
+      <w:lvlJc w:val="left"/>
+      <w:pPr>
+        <w:ind w:left="720" w:hanging="360"/>
+      </w:pPr>
+    </w:lvl>
+    <w:lvl w:ilvl="2">
+      <w:start w:val="1"/>
+      <w:numFmt w:val="lowerRoman"/>
+      <w:lvlText w:val="%3)"/>
+      <w:lvlJc w:val="left"/>
+      <w:pPr>
+        <w:ind w:left="1080" w:hanging="360"/>
+      </w:pPr>
+    </w:lvl>
+    <w:lvl w:ilvl="3">
+      <w:start w:val="1"/>
+      <w:numFmt w:val="decimal"/>
+      <w:lvlText w:val="(%4)"/>
+      <w:lvlJc w:val="left"/>
+      <w:pPr>
+        <w:ind w:left="1440" w:hanging="360"/>
+      </w:pPr>
+    </w:lvl>
+    <w:lvl w:ilvl="4">
+      <w:start w:val="1"/>
+      <w:numFmt w:val="lowerLetter"/>
+      <w:lvlText w:val="(%5)"/>
+      <w:lvlJc w:val="left"/>
+      <w:pPr>
+        <w:ind w:left="1800" w:hanging="360"/>
+      </w:pPr>
+    </w:lvl>
+    <w:lvl w:ilvl="5">
+      <w:start w:val="1"/>
+      <w:numFmt w:val="lowerRoman"/>
+      <w:lvlText w:val="(%6)"/>
+      <w:lvlJc w:val="left"/>
+      <w:pPr>
+        <w:ind w:left="2160" w:hanging="360"/>
+      </w:pPr>
+    </w:lvl>
+    <w:lvl w:ilvl="6">
+      <w:start w:val="1"/>
+      <w:numFmt w:val="decimal"/>
+      <w:lvlText w:val="%7."/>
+      <w:lvlJc w:val="left"/>
+      <w:pPr>
+        <w:ind w:left="2520" w:hanging="360"/>
+      </w:pPr>
+    </w:lvl>
+    <w:lvl w:ilvl="7">
+      <w:start w:val="1"/>
+      <w:numFmt w:val="lowerLetter"/>
+      <w:lvlText w:val="%8."/>
+      <w:lvlJc w:val="left"/>
+      <w:pPr>
+        <w:ind w:left="2880" w:hanging="360"/>
+      </w:pPr>
+    </w:lvl>
+    <w:lvl w:ilvl="8">
+      <w:start w:val="1"/>
+      <w:numFmt w:val="lowerRoman"/>
+      <w:lvlText w:val="%9."/>
+      <w:lvlJc w:val="left"/>
+      <w:pPr>
+        <w:ind w:left="3240" w:hanging="360"/>
+      </w:pPr>
+    </w:lvl>
+  </w:abstractNum>
+  <w:abstractNum w:abstractNumId="14" w15:restartNumberingAfterBreak="0">
     <w:nsid w:val="70216547"/>
     <w:multiLevelType w:val="hybridMultilevel"/>
     <w:tmpl w:val="97868FF8"/>
@@ -1021,7 +1769,7 @@
       </w:rPr>
     </w:lvl>
   </w:abstractNum>
-  <w:abstractNum w:abstractNumId="7" w15:restartNumberingAfterBreak="0">
+  <w:abstractNum w:abstractNumId="15" w15:restartNumberingAfterBreak="0">
     <w:nsid w:val="79922B74"/>
     <w:multiLevelType w:val="hybridMultilevel"/>
     <w:tmpl w:val="060089B0"/>
@@ -1109,34 +1857,58 @@
     </w:lvl>
   </w:abstractNum>
   <w:num w:numId="1">
-    <w:abstractNumId w:val="6"/>
+    <w:abstractNumId w:val="14"/>
   </w:num>
   <w:num w:numId="2">
-    <w:abstractNumId w:val="4"/>
+    <w:abstractNumId w:val="9"/>
   </w:num>
   <w:num w:numId="3">
     <w:abstractNumId w:val="0"/>
   </w:num>
   <w:num w:numId="4">
+    <w:abstractNumId w:val="11"/>
+  </w:num>
+  <w:num w:numId="5">
+    <w:abstractNumId w:val="15"/>
+  </w:num>
+  <w:num w:numId="6">
+    <w:abstractNumId w:val="6"/>
+  </w:num>
+  <w:num w:numId="7">
     <w:abstractNumId w:val="5"/>
   </w:num>
-  <w:num w:numId="5">
+  <w:num w:numId="8">
+    <w:abstractNumId w:val="8"/>
+  </w:num>
+  <w:num w:numId="9">
     <w:abstractNumId w:val="7"/>
   </w:num>
-  <w:num w:numId="6">
-    <w:abstractNumId w:val="2"/>
+  <w:num w:numId="10">
+    <w:abstractNumId w:val="12"/>
   </w:num>
-  <w:num w:numId="7">
+  <w:num w:numId="11">
+    <w:abstractNumId w:val="13"/>
+  </w:num>
+  <w:num w:numId="12">
+    <w:abstractNumId w:val="10"/>
+  </w:num>
+  <w:num w:numId="13">
     <w:abstractNumId w:val="1"/>
   </w:num>
-  <w:num w:numId="8">
+  <w:num w:numId="14">
+    <w:abstractNumId w:val="4"/>
+  </w:num>
+  <w:num w:numId="15">
     <w:abstractNumId w:val="3"/>
+  </w:num>
+  <w:num w:numId="16">
+    <w:abstractNumId w:val="2"/>
   </w:num>
 </w:numbering>
 </file>
 
 <file path=word/styles.xml><?xml version="1.0" encoding="utf-8"?>
-<w:styles xmlns:mc="http://schemas.openxmlformats.org/markup-compatibility/2006" xmlns:r="http://schemas.openxmlformats.org/officeDocument/2006/relationships" xmlns:w="http://schemas.openxmlformats.org/wordprocessingml/2006/main" xmlns:w14="http://schemas.microsoft.com/office/word/2010/wordml" xmlns:w15="http://schemas.microsoft.com/office/word/2012/wordml" xmlns:w16cex="http://schemas.microsoft.com/office/word/2018/wordml/cex" xmlns:w16cid="http://schemas.microsoft.com/office/word/2016/wordml/cid" xmlns:w16="http://schemas.microsoft.com/office/word/2018/wordml" xmlns:w16se="http://schemas.microsoft.com/office/word/2015/wordml/symex" mc:Ignorable="w14 w15 w16se w16cid w16 w16cex">
+<w:styles xmlns:mc="http://schemas.openxmlformats.org/markup-compatibility/2006" xmlns:r="http://schemas.openxmlformats.org/officeDocument/2006/relationships" xmlns:w="http://schemas.openxmlformats.org/wordprocessingml/2006/main" xmlns:w14="http://schemas.microsoft.com/office/word/2010/wordml" xmlns:w15="http://schemas.microsoft.com/office/word/2012/wordml" xmlns:w16cex="http://schemas.microsoft.com/office/word/2018/wordml/cex" xmlns:w16cid="http://schemas.microsoft.com/office/word/2016/wordml/cid" xmlns:w16="http://schemas.microsoft.com/office/word/2018/wordml" xmlns:w16sdtdh="http://schemas.microsoft.com/office/word/2020/wordml/sdtdatahash" xmlns:w16se="http://schemas.microsoft.com/office/word/2015/wordml/symex" mc:Ignorable="w14 w15 w16se w16cid w16 w16cex w16sdtdh">
   <w:docDefaults>
     <w:rPrDefault>
       <w:rPr>
@@ -1546,16 +2318,15 @@
     <w:link w:val="Kop1Char"/>
     <w:uiPriority w:val="9"/>
     <w:qFormat/>
-    <w:rsid w:val="00AF20B8"/>
+    <w:rsid w:val="00ED66C2"/>
     <w:pPr>
       <w:keepNext/>
       <w:keepLines/>
       <w:pageBreakBefore/>
       <w:numPr>
-        <w:numId w:val="6"/>
+        <w:numId w:val="15"/>
       </w:numPr>
       <w:spacing w:before="240" w:after="280" w:line="240" w:lineRule="auto"/>
-      <w:ind w:left="567" w:hanging="567"/>
       <w:outlineLvl w:val="0"/>
     </w:pPr>
     <w:rPr>
@@ -1574,16 +2345,15 @@
     <w:uiPriority w:val="9"/>
     <w:unhideWhenUsed/>
     <w:qFormat/>
-    <w:rsid w:val="00280FF2"/>
+    <w:rsid w:val="00ED66C2"/>
     <w:pPr>
       <w:keepNext/>
       <w:keepLines/>
       <w:numPr>
         <w:ilvl w:val="1"/>
-        <w:numId w:val="6"/>
+        <w:numId w:val="15"/>
       </w:numPr>
       <w:spacing w:before="240" w:after="240"/>
-      <w:ind w:left="578" w:hanging="578"/>
       <w:outlineLvl w:val="1"/>
     </w:pPr>
     <w:rPr>
@@ -1602,13 +2372,13 @@
     <w:uiPriority w:val="9"/>
     <w:unhideWhenUsed/>
     <w:qFormat/>
-    <w:rsid w:val="00BA4F80"/>
+    <w:rsid w:val="00ED66C2"/>
     <w:pPr>
       <w:keepNext/>
       <w:keepLines/>
       <w:numPr>
         <w:ilvl w:val="2"/>
-        <w:numId w:val="6"/>
+        <w:numId w:val="15"/>
       </w:numPr>
       <w:spacing w:before="240" w:after="120"/>
       <w:outlineLvl w:val="2"/>
@@ -1695,13 +2465,13 @@
     <w:semiHidden/>
     <w:unhideWhenUsed/>
     <w:qFormat/>
-    <w:rsid w:val="002A5A6A"/>
+    <w:rsid w:val="00ED66C2"/>
     <w:pPr>
       <w:keepNext/>
       <w:keepLines/>
       <w:numPr>
         <w:ilvl w:val="6"/>
-        <w:numId w:val="6"/>
+        <w:numId w:val="15"/>
       </w:numPr>
       <w:spacing w:before="40" w:after="0"/>
       <w:outlineLvl w:val="6"/>
@@ -1722,13 +2492,13 @@
     <w:semiHidden/>
     <w:unhideWhenUsed/>
     <w:qFormat/>
-    <w:rsid w:val="002A5A6A"/>
+    <w:rsid w:val="00ED66C2"/>
     <w:pPr>
       <w:keepNext/>
       <w:keepLines/>
       <w:numPr>
         <w:ilvl w:val="7"/>
-        <w:numId w:val="6"/>
+        <w:numId w:val="15"/>
       </w:numPr>
       <w:spacing w:before="40" w:after="0"/>
       <w:outlineLvl w:val="7"/>
@@ -1749,13 +2519,13 @@
     <w:semiHidden/>
     <w:unhideWhenUsed/>
     <w:qFormat/>
-    <w:rsid w:val="002A5A6A"/>
+    <w:rsid w:val="00ED66C2"/>
     <w:pPr>
       <w:keepNext/>
       <w:keepLines/>
       <w:numPr>
         <w:ilvl w:val="8"/>
-        <w:numId w:val="6"/>
+        <w:numId w:val="15"/>
       </w:numPr>
       <w:spacing w:before="40" w:after="0"/>
       <w:outlineLvl w:val="8"/>
@@ -2232,12 +3002,13 @@
     <w:next w:val="Standaard"/>
     <w:link w:val="Kop3BijlageChar"/>
     <w:qFormat/>
-    <w:rsid w:val="00EE285D"/>
+    <w:rsid w:val="00CB3BB6"/>
     <w:pPr>
       <w:numPr>
         <w:ilvl w:val="0"/>
         <w:numId w:val="7"/>
       </w:numPr>
+      <w:ind w:left="357" w:hanging="357"/>
     </w:pPr>
   </w:style>
   <w:style w:type="paragraph" w:customStyle="1" w:styleId="Maatregel">
@@ -2264,11 +3035,10 @@
     <w:name w:val="Kop 3 Bijlage Char"/>
     <w:basedOn w:val="Kop3Char"/>
     <w:link w:val="Kop3Bijlage"/>
-    <w:rsid w:val="00EE285D"/>
-    <w:rPr>
-      <w:rFonts w:ascii="Calibri" w:eastAsiaTheme="majorEastAsia" w:hAnsi="Calibri" w:cstheme="majorBidi"/>
+    <w:rsid w:val="00CB3BB6"/>
+    <w:rPr>
+      <w:rFonts w:ascii="Century Gothic" w:eastAsiaTheme="majorEastAsia" w:hAnsi="Century Gothic" w:cstheme="majorBidi"/>
       <w:b/>
-      <w:sz w:val="28"/>
       <w:szCs w:val="24"/>
     </w:rPr>
   </w:style>
@@ -2370,6 +3140,93 @@
     <w:rPr>
       <w:color w:val="808080"/>
     </w:rPr>
+  </w:style>
+  <w:style w:type="paragraph" w:customStyle="1" w:styleId="Kop4Bijlage">
+    <w:name w:val="Kop 4 Bijlage"/>
+    <w:basedOn w:val="Kop4"/>
+    <w:next w:val="Standaard"/>
+    <w:link w:val="Kop4BijlageChar"/>
+    <w:qFormat/>
+    <w:rsid w:val="00905A48"/>
+    <w:pPr>
+      <w:numPr>
+        <w:ilvl w:val="0"/>
+        <w:numId w:val="0"/>
+      </w:numPr>
+    </w:pPr>
+  </w:style>
+  <w:style w:type="numbering" w:customStyle="1" w:styleId="Huidigelijst1">
+    <w:name w:val="Huidige lijst1"/>
+    <w:uiPriority w:val="99"/>
+    <w:rsid w:val="00696FC1"/>
+    <w:pPr>
+      <w:numPr>
+        <w:numId w:val="9"/>
+      </w:numPr>
+    </w:pPr>
+  </w:style>
+  <w:style w:type="numbering" w:customStyle="1" w:styleId="Huidigelijst2">
+    <w:name w:val="Huidige lijst2"/>
+    <w:uiPriority w:val="99"/>
+    <w:rsid w:val="00696FC1"/>
+    <w:pPr>
+      <w:numPr>
+        <w:numId w:val="11"/>
+      </w:numPr>
+    </w:pPr>
+  </w:style>
+  <w:style w:type="numbering" w:customStyle="1" w:styleId="Huidigelijst3">
+    <w:name w:val="Huidige lijst3"/>
+    <w:uiPriority w:val="99"/>
+    <w:rsid w:val="00696FC1"/>
+    <w:pPr>
+      <w:numPr>
+        <w:numId w:val="12"/>
+      </w:numPr>
+    </w:pPr>
+  </w:style>
+  <w:style w:type="numbering" w:customStyle="1" w:styleId="Huidigelijst4">
+    <w:name w:val="Huidige lijst4"/>
+    <w:uiPriority w:val="99"/>
+    <w:rsid w:val="00ED66C2"/>
+    <w:pPr>
+      <w:numPr>
+        <w:numId w:val="13"/>
+      </w:numPr>
+    </w:pPr>
+  </w:style>
+  <w:style w:type="numbering" w:customStyle="1" w:styleId="Huidigelijst5">
+    <w:name w:val="Huidige lijst5"/>
+    <w:uiPriority w:val="99"/>
+    <w:rsid w:val="0090287A"/>
+    <w:pPr>
+      <w:numPr>
+        <w:numId w:val="14"/>
+      </w:numPr>
+    </w:pPr>
+  </w:style>
+  <w:style w:type="character" w:customStyle="1" w:styleId="Kop4BijlageChar">
+    <w:name w:val="Kop 4 Bijlage Char"/>
+    <w:basedOn w:val="Kop4Char"/>
+    <w:link w:val="Kop4Bijlage"/>
+    <w:rsid w:val="0090287A"/>
+    <w:rPr>
+      <w:rFonts w:ascii="Century Gothic" w:eastAsiaTheme="majorEastAsia" w:hAnsi="Century Gothic" w:cstheme="majorBidi"/>
+      <w:b/>
+      <w:iCs/>
+      <w:color w:val="B500C7"/>
+      <w:sz w:val="20"/>
+    </w:rPr>
+  </w:style>
+  <w:style w:type="numbering" w:customStyle="1" w:styleId="Huidigelijst6">
+    <w:name w:val="Huidige lijst6"/>
+    <w:uiPriority w:val="99"/>
+    <w:rsid w:val="00905A48"/>
+    <w:pPr>
+      <w:numPr>
+        <w:numId w:val="16"/>
+      </w:numPr>
+    </w:pPr>
   </w:style>
 </w:styles>
 </file>

</xml_diff>